<commit_message>
fix issues until Chapter 6
</commit_message>
<xml_diff>
--- a/draw/32.docx
+++ b/draw/32.docx
@@ -198,7 +198,7 @@
         <mc:AlternateContent>
           <mc:Choice Requires="wps">
             <w:drawing>
-              <wp:anchor distT="0" distB="0" distL="114300" distR="114300" simplePos="0" relativeHeight="251661312" behindDoc="0" locked="0" layoutInCell="1" allowOverlap="1" wp14:anchorId="78E2B263" wp14:editId="2BE26AAA">
+              <wp:anchor distT="0" distB="0" distL="114300" distR="114300" simplePos="0" relativeHeight="251661312" behindDoc="0" locked="0" layoutInCell="1" allowOverlap="1" wp14:anchorId="6971C856" wp14:editId="4D1F6D9F">
                 <wp:simplePos x="0" y="0"/>
                 <wp:positionH relativeFrom="column">
                   <wp:posOffset>-161925</wp:posOffset>
@@ -263,6 +263,10 @@
           </mc:Choice>
           <mc:Fallback>
             <w:pict>
+              <v:shapetype id="_x0000_t202" coordsize="21600,21600" o:spt="202" path="m,l,21600r21600,l21600,xe">
+                <v:stroke joinstyle="miter"/>
+                <v:path gradientshapeok="t" o:connecttype="rect"/>
+              </v:shapetype>
               <v:shape id="_x0000_s1027" type="#_x0000_t202" style="position:absolute;left:0;text-align:left;margin-left:-12.75pt;margin-top:-8.25pt;width:69pt;height:23.25pt;z-index:251661312;visibility:visible;mso-wrap-style:square;mso-width-percent:0;mso-height-percent:0;mso-wrap-distance-left:9pt;mso-wrap-distance-top:0;mso-wrap-distance-right:9pt;mso-wrap-distance-bottom:0;mso-position-horizontal:absolute;mso-position-horizontal-relative:text;mso-position-vertical:absolute;mso-position-vertical-relative:text;mso-width-percent:0;mso-height-percent:0;mso-width-relative:margin;mso-height-relative:margin;v-text-anchor:top" o:gfxdata="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" stroked="f">
                 <v:textbox>
                   <w:txbxContent>
@@ -286,7 +290,7 @@
         <mc:AlternateContent>
           <mc:Choice Requires="wps">
             <w:drawing>
-              <wp:anchor distT="0" distB="0" distL="114300" distR="114300" simplePos="0" relativeHeight="251659264" behindDoc="0" locked="0" layoutInCell="1" allowOverlap="1" wp14:anchorId="2822D3F3" wp14:editId="5B29E319">
+              <wp:anchor distT="0" distB="0" distL="114300" distR="114300" simplePos="0" relativeHeight="251659264" behindDoc="0" locked="0" layoutInCell="1" allowOverlap="1" wp14:anchorId="49BD598F" wp14:editId="002192E7">
                 <wp:simplePos x="0" y="0"/>
                 <wp:positionH relativeFrom="column">
                   <wp:posOffset>180975</wp:posOffset>
@@ -349,6 +353,27 @@
           </mc:Choice>
           <mc:Fallback>
             <w:pict>
+              <v:shapetype id="_x0000_t88" coordsize="21600,21600" o:spt="88" adj="1800,10800" path="m,qx10800@0l10800@2qy21600@11,10800@3l10800@1qy,21600e" filled="f">
+                <v:formulas>
+                  <v:f eqn="val #0"/>
+                  <v:f eqn="sum 21600 0 #0"/>
+                  <v:f eqn="sum #1 0 #0"/>
+                  <v:f eqn="sum #1 #0 0"/>
+                  <v:f eqn="prod #0 9598 32768"/>
+                  <v:f eqn="sum 21600 0 @4"/>
+                  <v:f eqn="sum 21600 0 #1"/>
+                  <v:f eqn="min #1 @6"/>
+                  <v:f eqn="prod @7 1 2"/>
+                  <v:f eqn="prod #0 2 1"/>
+                  <v:f eqn="sum 21600 0 @9"/>
+                  <v:f eqn="val #1"/>
+                </v:formulas>
+                <v:path arrowok="t" o:connecttype="custom" o:connectlocs="0,0;21600,@11;0,21600" textboxrect="0,@4,7637,@5"/>
+                <v:handles>
+                  <v:h position="center,#0" yrange="0,@8"/>
+                  <v:h position="bottomRight,#1" yrange="@9,@10"/>
+                </v:handles>
+              </v:shapetype>
               <v:shape id="右大括号 1" o:spid="_x0000_s1026" type="#_x0000_t88" style="position:absolute;left:0;text-align:left;margin-left:14.25pt;margin-top:-4.5pt;width:12.75pt;height:51.75pt;rotation:-90;z-index:251659264;visibility:visible;mso-wrap-style:square;mso-width-percent:0;mso-height-percent:0;mso-wrap-distance-left:9pt;mso-wrap-distance-top:0;mso-wrap-distance-right:9pt;mso-wrap-distance-bottom:0;mso-position-horizontal:absolute;mso-position-horizontal-relative:text;mso-position-vertical:absolute;mso-position-vertical-relative:text;mso-width-percent:0;mso-height-percent:0;mso-width-relative:margin;mso-height-relative:margin;v-text-anchor:middle" o:gfxdata="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" adj="2217,11113" strokecolor="#4579b8 [3044]"/>
             </w:pict>
           </mc:Fallback>
@@ -372,7 +397,7 @@
         <mc:AlternateContent>
           <mc:Choice Requires="wps">
             <w:drawing>
-              <wp:anchor distT="0" distB="0" distL="114300" distR="114300" simplePos="0" relativeHeight="251668480" behindDoc="0" locked="0" layoutInCell="1" allowOverlap="1" wp14:anchorId="70FA1D68" wp14:editId="46470B21">
+              <wp:anchor distT="0" distB="0" distL="114300" distR="114300" simplePos="0" relativeHeight="251668480" behindDoc="0" locked="0" layoutInCell="1" allowOverlap="1" wp14:anchorId="230D5421" wp14:editId="51612FE9">
                 <wp:simplePos x="0" y="0"/>
                 <wp:positionH relativeFrom="column">
                   <wp:posOffset>5391150</wp:posOffset>
@@ -459,7 +484,7 @@
         <mc:AlternateContent>
           <mc:Choice Requires="wps">
             <w:drawing>
-              <wp:anchor distT="0" distB="0" distL="114300" distR="114300" simplePos="0" relativeHeight="251666432" behindDoc="0" locked="0" layoutInCell="1" allowOverlap="1" wp14:anchorId="2E82BD7E" wp14:editId="68AC4FB5">
+              <wp:anchor distT="0" distB="0" distL="114300" distR="114300" simplePos="0" relativeHeight="251666432" behindDoc="0" locked="0" layoutInCell="1" allowOverlap="1" wp14:anchorId="1877CF2B" wp14:editId="47537013">
                 <wp:simplePos x="0" y="0"/>
                 <wp:positionH relativeFrom="column">
                   <wp:posOffset>-390525</wp:posOffset>
@@ -577,7 +602,7 @@
               <mc:AlternateContent>
                 <mc:Choice Requires="wps">
                   <w:drawing>
-                    <wp:anchor distT="0" distB="0" distL="114300" distR="114300" simplePos="0" relativeHeight="251695104" behindDoc="0" locked="0" layoutInCell="1" allowOverlap="1" wp14:anchorId="357AB0CA" wp14:editId="3EDD0DA6">
+                    <wp:anchor distT="0" distB="0" distL="114300" distR="114300" simplePos="0" relativeHeight="251695104" behindDoc="0" locked="0" layoutInCell="1" allowOverlap="1" wp14:anchorId="66FF5F5E" wp14:editId="6DFA8A83">
                       <wp:simplePos x="0" y="0"/>
                       <wp:positionH relativeFrom="column">
                         <wp:posOffset>9525</wp:posOffset>
@@ -779,7 +804,7 @@
               <mc:AlternateContent>
                 <mc:Choice Requires="wps">
                   <w:drawing>
-                    <wp:anchor distT="0" distB="0" distL="114300" distR="114300" simplePos="0" relativeHeight="251671552" behindDoc="0" locked="0" layoutInCell="1" allowOverlap="1" wp14:anchorId="41617218" wp14:editId="5262E5EC">
+                    <wp:anchor distT="0" distB="0" distL="114300" distR="114300" simplePos="0" relativeHeight="251671552" behindDoc="0" locked="0" layoutInCell="1" allowOverlap="1" wp14:anchorId="3FA0BCF9" wp14:editId="147E8031">
                       <wp:simplePos x="0" y="0"/>
                       <wp:positionH relativeFrom="column">
                         <wp:posOffset>-234315</wp:posOffset>
@@ -877,7 +902,7 @@
               <mc:AlternateContent>
                 <mc:Choice Requires="wps">
                   <w:drawing>
-                    <wp:anchor distT="0" distB="0" distL="114300" distR="114300" simplePos="0" relativeHeight="251670528" behindDoc="0" locked="0" layoutInCell="1" allowOverlap="1" wp14:anchorId="371B7B75" wp14:editId="345C007C">
+                    <wp:anchor distT="0" distB="0" distL="114300" distR="114300" simplePos="0" relativeHeight="251670528" behindDoc="0" locked="0" layoutInCell="1" allowOverlap="1" wp14:anchorId="54088236" wp14:editId="6578241C">
                       <wp:simplePos x="0" y="0"/>
                       <wp:positionH relativeFrom="column">
                         <wp:posOffset>3810</wp:posOffset>
@@ -1051,7 +1076,7 @@
         <mc:AlternateContent>
           <mc:Choice Requires="wps">
             <w:drawing>
-              <wp:anchor distT="0" distB="0" distL="114300" distR="114300" simplePos="0" relativeHeight="251688960" behindDoc="0" locked="0" layoutInCell="1" allowOverlap="1" wp14:anchorId="488B6BBD" wp14:editId="27B11192">
+              <wp:anchor distT="0" distB="0" distL="114300" distR="114300" simplePos="0" relativeHeight="251688960" behindDoc="0" locked="0" layoutInCell="1" allowOverlap="1" wp14:anchorId="4D0E45D9" wp14:editId="379A8374">
                 <wp:simplePos x="0" y="0"/>
                 <wp:positionH relativeFrom="column">
                   <wp:posOffset>3810000</wp:posOffset>
@@ -1127,7 +1152,7 @@
         <mc:AlternateContent>
           <mc:Choice Requires="wps">
             <w:drawing>
-              <wp:anchor distT="0" distB="0" distL="114300" distR="114300" simplePos="0" relativeHeight="251686912" behindDoc="0" locked="0" layoutInCell="1" allowOverlap="1" wp14:anchorId="4EFBD4B2" wp14:editId="2E1B9585">
+              <wp:anchor distT="0" distB="0" distL="114300" distR="114300" simplePos="0" relativeHeight="251686912" behindDoc="0" locked="0" layoutInCell="1" allowOverlap="1" wp14:anchorId="3DB1C904" wp14:editId="68796A0E">
                 <wp:simplePos x="0" y="0"/>
                 <wp:positionH relativeFrom="column">
                   <wp:posOffset>3467100</wp:posOffset>
@@ -1199,7 +1224,7 @@
         <mc:AlternateContent>
           <mc:Choice Requires="wps">
             <w:drawing>
-              <wp:anchor distT="0" distB="0" distL="114300" distR="114300" simplePos="0" relativeHeight="251684864" behindDoc="0" locked="0" layoutInCell="1" allowOverlap="1" wp14:anchorId="7343D585" wp14:editId="0C635717">
+              <wp:anchor distT="0" distB="0" distL="114300" distR="114300" simplePos="0" relativeHeight="251684864" behindDoc="0" locked="0" layoutInCell="1" allowOverlap="1" wp14:anchorId="14E67F7E" wp14:editId="69B5C788">
                 <wp:simplePos x="0" y="0"/>
                 <wp:positionH relativeFrom="column">
                   <wp:posOffset>3124201</wp:posOffset>
@@ -1271,7 +1296,7 @@
         <mc:AlternateContent>
           <mc:Choice Requires="wps">
             <w:drawing>
-              <wp:anchor distT="0" distB="0" distL="114300" distR="114300" simplePos="0" relativeHeight="251682816" behindDoc="0" locked="0" layoutInCell="1" allowOverlap="1" wp14:anchorId="5A10C5ED" wp14:editId="5085F442">
+              <wp:anchor distT="0" distB="0" distL="114300" distR="114300" simplePos="0" relativeHeight="251682816" behindDoc="0" locked="0" layoutInCell="1" allowOverlap="1" wp14:anchorId="7DB4A689" wp14:editId="1665D8D2">
                 <wp:simplePos x="0" y="0"/>
                 <wp:positionH relativeFrom="column">
                   <wp:posOffset>2790825</wp:posOffset>
@@ -1343,7 +1368,7 @@
         <mc:AlternateContent>
           <mc:Choice Requires="wps">
             <w:drawing>
-              <wp:anchor distT="0" distB="0" distL="114300" distR="114300" simplePos="0" relativeHeight="251680768" behindDoc="0" locked="0" layoutInCell="1" allowOverlap="1" wp14:anchorId="3DF855AD" wp14:editId="7AFBB58C">
+              <wp:anchor distT="0" distB="0" distL="114300" distR="114300" simplePos="0" relativeHeight="251680768" behindDoc="0" locked="0" layoutInCell="1" allowOverlap="1" wp14:anchorId="5C3BBE4A" wp14:editId="7AFFFA17">
                 <wp:simplePos x="0" y="0"/>
                 <wp:positionH relativeFrom="column">
                   <wp:posOffset>2114551</wp:posOffset>
@@ -1415,7 +1440,7 @@
         <mc:AlternateContent>
           <mc:Choice Requires="wps">
             <w:drawing>
-              <wp:anchor distT="0" distB="0" distL="114300" distR="114300" simplePos="0" relativeHeight="251678720" behindDoc="0" locked="0" layoutInCell="1" allowOverlap="1" wp14:anchorId="2570A4B0" wp14:editId="6D6AABE8">
+              <wp:anchor distT="0" distB="0" distL="114300" distR="114300" simplePos="0" relativeHeight="251678720" behindDoc="0" locked="0" layoutInCell="1" allowOverlap="1" wp14:anchorId="492A430F" wp14:editId="755B7648">
                 <wp:simplePos x="0" y="0"/>
                 <wp:positionH relativeFrom="column">
                   <wp:posOffset>1438275</wp:posOffset>
@@ -1487,7 +1512,7 @@
         <mc:AlternateContent>
           <mc:Choice Requires="wps">
             <w:drawing>
-              <wp:anchor distT="0" distB="0" distL="114300" distR="114300" simplePos="0" relativeHeight="251676672" behindDoc="0" locked="0" layoutInCell="1" allowOverlap="1" wp14:anchorId="3051D76C" wp14:editId="4EC2128A">
+              <wp:anchor distT="0" distB="0" distL="114300" distR="114300" simplePos="0" relativeHeight="251676672" behindDoc="0" locked="0" layoutInCell="1" allowOverlap="1" wp14:anchorId="50D58E35" wp14:editId="2BBD703B">
                 <wp:simplePos x="0" y="0"/>
                 <wp:positionH relativeFrom="column">
                   <wp:posOffset>781049</wp:posOffset>
@@ -1553,7 +1578,7 @@
         <mc:AlternateContent>
           <mc:Choice Requires="wps">
             <w:drawing>
-              <wp:anchor distT="0" distB="0" distL="114300" distR="114300" simplePos="0" relativeHeight="251675648" behindDoc="0" locked="0" layoutInCell="1" allowOverlap="1" wp14:anchorId="064E1CD7" wp14:editId="7DB51C60">
+              <wp:anchor distT="0" distB="0" distL="114300" distR="114300" simplePos="0" relativeHeight="251675648" behindDoc="0" locked="0" layoutInCell="1" allowOverlap="1" wp14:anchorId="1D874D45" wp14:editId="6AAC0EA1">
                 <wp:simplePos x="0" y="0"/>
                 <wp:positionH relativeFrom="column">
                   <wp:posOffset>85724</wp:posOffset>
@@ -1619,7 +1644,7 @@
         <mc:AlternateContent>
           <mc:Choice Requires="wps">
             <w:drawing>
-              <wp:anchor distT="0" distB="0" distL="114300" distR="114300" simplePos="0" relativeHeight="251664384" behindDoc="0" locked="0" layoutInCell="1" allowOverlap="1" wp14:anchorId="280E7887" wp14:editId="4E328ADD">
+              <wp:anchor distT="0" distB="0" distL="114300" distR="114300" simplePos="0" relativeHeight="251664384" behindDoc="0" locked="0" layoutInCell="1" allowOverlap="1" wp14:anchorId="65BA2A07" wp14:editId="31EB2BD4">
                 <wp:simplePos x="0" y="0"/>
                 <wp:positionH relativeFrom="column">
                   <wp:posOffset>-228600</wp:posOffset>
@@ -1840,11 +1865,6 @@
       </w:tr>
     </w:tbl>
     <w:p>
-      <w:pPr>
-        <w:rPr>
-          <w:rFonts w:hint="eastAsia"/>
-        </w:rPr>
-      </w:pPr>
       <w:r>
         <w:rPr>
           <w:noProof/>
@@ -1852,7 +1872,7 @@
         <mc:AlternateContent>
           <mc:Choice Requires="wps">
             <w:drawing>
-              <wp:anchor distT="0" distB="0" distL="114300" distR="114300" simplePos="0" relativeHeight="251691008" behindDoc="0" locked="0" layoutInCell="1" allowOverlap="1" wp14:anchorId="29A6842F" wp14:editId="7429C2A8">
+              <wp:anchor distT="0" distB="0" distL="114300" distR="114300" simplePos="0" relativeHeight="251691008" behindDoc="0" locked="0" layoutInCell="1" allowOverlap="1" wp14:anchorId="25FD4354" wp14:editId="000CA2CB">
                 <wp:simplePos x="0" y="0"/>
                 <wp:positionH relativeFrom="column">
                   <wp:posOffset>4076700</wp:posOffset>
@@ -1933,89 +1953,26 @@
         </mc:AlternateContent>
       </w:r>
     </w:p>
-    <w:p>
-      <w:pPr>
-        <w:rPr>
-          <w:rFonts w:hint="eastAsia"/>
-        </w:rPr>
-      </w:pPr>
-    </w:p>
-    <w:p>
-      <w:pPr>
-        <w:rPr>
-          <w:rFonts w:hint="eastAsia"/>
-        </w:rPr>
-      </w:pPr>
-    </w:p>
-    <w:p>
-      <w:pPr>
-        <w:rPr>
-          <w:rFonts w:hint="eastAsia"/>
-        </w:rPr>
-      </w:pPr>
-    </w:p>
-    <w:p>
-      <w:pPr>
-        <w:rPr>
-          <w:rFonts w:hint="eastAsia"/>
-        </w:rPr>
-      </w:pPr>
-    </w:p>
-    <w:p>
-      <w:pPr>
-        <w:rPr>
-          <w:rFonts w:hint="eastAsia"/>
-        </w:rPr>
-      </w:pPr>
-    </w:p>
-    <w:p>
-      <w:pPr>
-        <w:rPr>
-          <w:rFonts w:hint="eastAsia"/>
-        </w:rPr>
-      </w:pPr>
-    </w:p>
-    <w:p>
-      <w:pPr>
-        <w:rPr>
-          <w:rFonts w:hint="eastAsia"/>
-        </w:rPr>
-      </w:pPr>
-    </w:p>
-    <w:p>
-      <w:pPr>
-        <w:rPr>
-          <w:rFonts w:hint="eastAsia"/>
-        </w:rPr>
-      </w:pPr>
-    </w:p>
-    <w:p>
-      <w:pPr>
-        <w:rPr>
-          <w:rFonts w:hint="eastAsia"/>
-        </w:rPr>
-      </w:pPr>
-    </w:p>
-    <w:p>
-      <w:pPr>
-        <w:rPr>
-          <w:rFonts w:hint="eastAsia"/>
-        </w:rPr>
-      </w:pPr>
-    </w:p>
-    <w:p>
-      <w:pPr>
-        <w:rPr>
-          <w:rFonts w:hint="eastAsia"/>
-        </w:rPr>
-      </w:pPr>
-    </w:p>
+    <w:p/>
+    <w:p/>
+    <w:p/>
+    <w:p/>
+    <w:p/>
+    <w:p/>
+    <w:p/>
+    <w:p/>
+    <w:p/>
+    <w:p/>
+    <w:p/>
     <w:p>
       <w:r>
+        <w:rPr>
+          <w:noProof/>
+        </w:rPr>
         <mc:AlternateContent>
           <mc:Choice Requires="wps">
             <w:drawing>
-              <wp:anchor distT="0" distB="0" distL="114300" distR="114300" simplePos="0" relativeHeight="251710464" behindDoc="0" locked="0" layoutInCell="1" allowOverlap="1" wp14:anchorId="76165292" wp14:editId="516A9F41">
+              <wp:anchor distT="0" distB="0" distL="114300" distR="114300" simplePos="0" relativeHeight="251710464" behindDoc="0" locked="0" layoutInCell="1" allowOverlap="1" wp14:anchorId="7FCDFED6" wp14:editId="1CB667AF">
                 <wp:simplePos x="0" y="0"/>
                 <wp:positionH relativeFrom="column">
                   <wp:posOffset>1209040</wp:posOffset>
@@ -2112,11 +2069,12 @@
       <w:r>
         <w:rPr>
           <w:rFonts w:hint="eastAsia"/>
+          <w:noProof/>
         </w:rPr>
         <mc:AlternateContent>
           <mc:Choice Requires="wps">
             <w:drawing>
-              <wp:anchor distT="0" distB="0" distL="114300" distR="114300" simplePos="0" relativeHeight="251697152" behindDoc="0" locked="0" layoutInCell="1" allowOverlap="1" wp14:anchorId="412B6746" wp14:editId="3925B9E1">
+              <wp:anchor distT="0" distB="0" distL="114300" distR="114300" simplePos="0" relativeHeight="251697152" behindDoc="0" locked="0" layoutInCell="1" allowOverlap="1" wp14:anchorId="1CB46324" wp14:editId="4F4C2941">
                 <wp:simplePos x="0" y="0"/>
                 <wp:positionH relativeFrom="column">
                   <wp:posOffset>1410335</wp:posOffset>
@@ -2191,7 +2149,7 @@
         <mc:AlternateContent>
           <mc:Choice Requires="wps">
             <w:drawing>
-              <wp:anchor distT="0" distB="0" distL="114300" distR="114300" simplePos="0" relativeHeight="251700224" behindDoc="0" locked="0" layoutInCell="1" allowOverlap="1" wp14:anchorId="55AE19AB" wp14:editId="131BAA50">
+              <wp:anchor distT="0" distB="0" distL="114300" distR="114300" simplePos="0" relativeHeight="251700224" behindDoc="0" locked="0" layoutInCell="1" allowOverlap="1" wp14:anchorId="37D77FE6" wp14:editId="615279DD">
                 <wp:simplePos x="0" y="0"/>
                 <wp:positionH relativeFrom="column">
                   <wp:posOffset>2628265</wp:posOffset>
@@ -2252,11 +2210,6 @@
       </w:r>
     </w:p>
     <w:p>
-      <w:pPr>
-        <w:rPr>
-          <w:rFonts w:hint="eastAsia"/>
-        </w:rPr>
-      </w:pPr>
       <w:r>
         <w:rPr>
           <w:noProof/>
@@ -2264,7 +2217,7 @@
         <mc:AlternateContent>
           <mc:Choice Requires="wps">
             <w:drawing>
-              <wp:anchor distT="0" distB="0" distL="114300" distR="114300" simplePos="0" relativeHeight="251698176" behindDoc="0" locked="0" layoutInCell="1" allowOverlap="1" wp14:anchorId="276175D6" wp14:editId="60F2641D">
+              <wp:anchor distT="0" distB="0" distL="114300" distR="114300" simplePos="0" relativeHeight="251698176" behindDoc="0" locked="0" layoutInCell="1" allowOverlap="1" wp14:anchorId="3419EEEC" wp14:editId="61EFB331">
                 <wp:simplePos x="0" y="0"/>
                 <wp:positionH relativeFrom="column">
                   <wp:posOffset>962025</wp:posOffset>
@@ -2472,10 +2425,7 @@
         </w:tc>
       </w:tr>
     </w:tbl>
-    <w:p>
-      <w:bookmarkStart w:id="0" w:name="_GoBack"/>
-      <w:bookmarkEnd w:id="0"/>
-    </w:p>
+    <w:p/>
     <w:tbl>
       <w:tblPr>
         <w:tblStyle w:val="a3"/>
@@ -2538,7 +2488,7 @@
               <mc:AlternateContent>
                 <mc:Choice Requires="wps">
                   <w:drawing>
-                    <wp:anchor distT="0" distB="0" distL="114300" distR="114300" simplePos="0" relativeHeight="251706368" behindDoc="0" locked="0" layoutInCell="1" allowOverlap="1" wp14:anchorId="4DF7906A" wp14:editId="2D6C1138">
+                    <wp:anchor distT="0" distB="0" distL="114300" distR="114300" simplePos="0" relativeHeight="251706368" behindDoc="0" locked="0" layoutInCell="1" allowOverlap="1" wp14:anchorId="43BA4860" wp14:editId="5C776217">
                       <wp:simplePos x="0" y="0"/>
                       <wp:positionH relativeFrom="column">
                         <wp:posOffset>4445</wp:posOffset>
@@ -2689,11 +2639,6 @@
       </w:tr>
     </w:tbl>
     <w:p>
-      <w:pPr>
-        <w:rPr>
-          <w:rFonts w:hint="eastAsia"/>
-        </w:rPr>
-      </w:pPr>
       <w:r>
         <w:rPr>
           <w:noProof/>
@@ -2701,7 +2646,7 @@
         <mc:AlternateContent>
           <mc:Choice Requires="wps">
             <w:drawing>
-              <wp:anchor distT="0" distB="0" distL="114300" distR="114300" simplePos="0" relativeHeight="251699200" behindDoc="0" locked="0" layoutInCell="1" allowOverlap="1" wp14:anchorId="25DD5B9A" wp14:editId="380FD6A6">
+              <wp:anchor distT="0" distB="0" distL="114300" distR="114300" simplePos="0" relativeHeight="251699200" behindDoc="0" locked="0" layoutInCell="1" allowOverlap="1" wp14:anchorId="6AFAF6AD" wp14:editId="38D64163">
                 <wp:simplePos x="0" y="0"/>
                 <wp:positionH relativeFrom="column">
                   <wp:posOffset>962025</wp:posOffset>
@@ -2782,19 +2727,8 @@
         </mc:AlternateContent>
       </w:r>
     </w:p>
+    <w:p/>
     <w:p>
-      <w:pPr>
-        <w:rPr>
-          <w:rFonts w:hint="eastAsia"/>
-        </w:rPr>
-      </w:pPr>
-    </w:p>
-    <w:p>
-      <w:pPr>
-        <w:rPr>
-          <w:rFonts w:hint="eastAsia"/>
-        </w:rPr>
-      </w:pPr>
       <w:r>
         <w:rPr>
           <w:noProof/>
@@ -2802,7 +2736,7 @@
         <mc:AlternateContent>
           <mc:Choice Requires="wps">
             <w:drawing>
-              <wp:anchor distT="0" distB="0" distL="114300" distR="114300" simplePos="0" relativeHeight="251707392" behindDoc="0" locked="0" layoutInCell="1" allowOverlap="1" wp14:anchorId="52AA5E84" wp14:editId="6CF8E157">
+              <wp:anchor distT="0" distB="0" distL="114300" distR="114300" simplePos="0" relativeHeight="251707392" behindDoc="0" locked="0" layoutInCell="1" allowOverlap="1" wp14:anchorId="0E973415" wp14:editId="59B5B72F">
                 <wp:simplePos x="0" y="0"/>
                 <wp:positionH relativeFrom="column">
                   <wp:posOffset>1534160</wp:posOffset>
@@ -2876,7 +2810,7 @@
         <mc:AlternateContent>
           <mc:Choice Requires="wps">
             <w:drawing>
-              <wp:anchor distT="0" distB="0" distL="114300" distR="114300" simplePos="0" relativeHeight="251702272" behindDoc="0" locked="0" layoutInCell="1" allowOverlap="1" wp14:anchorId="22E9BC52" wp14:editId="7BEA570C">
+              <wp:anchor distT="0" distB="0" distL="114300" distR="114300" simplePos="0" relativeHeight="251702272" behindDoc="0" locked="0" layoutInCell="1" allowOverlap="1" wp14:anchorId="2B4170B3" wp14:editId="088D48B7">
                 <wp:simplePos x="0" y="0"/>
                 <wp:positionH relativeFrom="column">
                   <wp:posOffset>2459831</wp:posOffset>
@@ -2950,7 +2884,7 @@
         <mc:AlternateContent>
           <mc:Choice Requires="wps">
             <w:drawing>
-              <wp:anchor distT="0" distB="0" distL="114300" distR="114300" simplePos="0" relativeHeight="251703296" behindDoc="0" locked="0" layoutInCell="1" allowOverlap="1" wp14:anchorId="681A6F94" wp14:editId="59376325">
+              <wp:anchor distT="0" distB="0" distL="114300" distR="114300" simplePos="0" relativeHeight="251703296" behindDoc="0" locked="0" layoutInCell="1" allowOverlap="1" wp14:anchorId="2F2B451C" wp14:editId="2A071897">
                 <wp:simplePos x="0" y="0"/>
                 <wp:positionH relativeFrom="column">
                   <wp:posOffset>1938020</wp:posOffset>
@@ -3174,7 +3108,7 @@
         <mc:AlternateContent>
           <mc:Choice Requires="wps">
             <w:drawing>
-              <wp:anchor distT="0" distB="0" distL="114300" distR="114300" simplePos="0" relativeHeight="251701248" behindDoc="0" locked="0" layoutInCell="1" allowOverlap="1" wp14:anchorId="3CE36F3D" wp14:editId="7C2F471B">
+              <wp:anchor distT="0" distB="0" distL="114300" distR="114300" simplePos="0" relativeHeight="251701248" behindDoc="0" locked="0" layoutInCell="1" allowOverlap="1" wp14:anchorId="6D473564" wp14:editId="5FD823AE">
                 <wp:simplePos x="0" y="0"/>
                 <wp:positionH relativeFrom="column">
                   <wp:posOffset>1006475</wp:posOffset>
@@ -3261,7 +3195,7 @@
         <mc:AlternateContent>
           <mc:Choice Requires="wps">
             <w:drawing>
-              <wp:anchor distT="0" distB="0" distL="114300" distR="114300" simplePos="0" relativeHeight="251709440" behindDoc="0" locked="0" layoutInCell="1" allowOverlap="1" wp14:anchorId="3CC7CFBE" wp14:editId="58798C4E">
+              <wp:anchor distT="0" distB="0" distL="114300" distR="114300" simplePos="0" relativeHeight="251709440" behindDoc="0" locked="0" layoutInCell="1" allowOverlap="1" wp14:anchorId="01DDA8B3" wp14:editId="2F9D9061">
                 <wp:simplePos x="0" y="0"/>
                 <wp:positionH relativeFrom="column">
                   <wp:posOffset>481171</wp:posOffset>
@@ -3335,7 +3269,7 @@
         <mc:AlternateContent>
           <mc:Choice Requires="wps">
             <w:drawing>
-              <wp:anchor distT="0" distB="0" distL="114300" distR="114300" simplePos="0" relativeHeight="251708416" behindDoc="0" locked="0" layoutInCell="1" allowOverlap="1" wp14:anchorId="4A0875D6" wp14:editId="419D62FE">
+              <wp:anchor distT="0" distB="0" distL="114300" distR="114300" simplePos="0" relativeHeight="251708416" behindDoc="0" locked="0" layoutInCell="1" allowOverlap="1" wp14:anchorId="4AB8994E" wp14:editId="26DE1B6E">
                 <wp:simplePos x="0" y="0"/>
                 <wp:positionH relativeFrom="column">
                   <wp:posOffset>1028700</wp:posOffset>
@@ -3409,7 +3343,7 @@
         <mc:AlternateContent>
           <mc:Choice Requires="wps">
             <w:drawing>
-              <wp:anchor distT="0" distB="0" distL="114300" distR="114300" simplePos="0" relativeHeight="251705344" behindDoc="0" locked="0" layoutInCell="1" allowOverlap="1" wp14:anchorId="4DEB725B" wp14:editId="5C8EDCDB">
+              <wp:anchor distT="0" distB="0" distL="114300" distR="114300" simplePos="0" relativeHeight="251705344" behindDoc="0" locked="0" layoutInCell="1" allowOverlap="1" wp14:anchorId="31CF197D" wp14:editId="711191AC">
                 <wp:simplePos x="0" y="0"/>
                 <wp:positionH relativeFrom="column">
                   <wp:posOffset>925195</wp:posOffset>
@@ -3483,7 +3417,7 @@
         <mc:AlternateContent>
           <mc:Choice Requires="wps">
             <w:drawing>
-              <wp:anchor distT="0" distB="0" distL="114300" distR="114300" simplePos="0" relativeHeight="251704320" behindDoc="0" locked="0" layoutInCell="1" allowOverlap="1" wp14:anchorId="6FBBA88E" wp14:editId="0D3E381D">
+              <wp:anchor distT="0" distB="0" distL="114300" distR="114300" simplePos="0" relativeHeight="251704320" behindDoc="0" locked="0" layoutInCell="1" allowOverlap="1" wp14:anchorId="4A0E5557" wp14:editId="22ECCCFD">
                 <wp:simplePos x="0" y="0"/>
                 <wp:positionH relativeFrom="column">
                   <wp:posOffset>1460500</wp:posOffset>
@@ -3552,203 +3486,3529 @@
       </w:r>
     </w:p>
     <w:p/>
+    <w:p/>
+    <w:p/>
+    <w:p/>
+    <w:p/>
+    <w:p/>
+    <w:p/>
+    <w:p/>
+    <w:p/>
+    <w:p/>
+    <w:p/>
+    <w:p/>
+    <w:p/>
+    <w:p/>
+    <w:p/>
+    <w:p/>
+    <w:p/>
+    <w:p/>
     <w:p>
-      <w:pPr>
+      <w:r>
+        <w:rPr>
+          <w:noProof/>
+        </w:rPr>
+        <w:lastRenderedPageBreak/>
+        <mc:AlternateContent>
+          <mc:Choice Requires="wps">
+            <w:drawing>
+              <wp:anchor distT="0" distB="0" distL="114300" distR="114300" simplePos="0" relativeHeight="251728896" behindDoc="0" locked="0" layoutInCell="1" allowOverlap="1" wp14:anchorId="7180CC57" wp14:editId="752C1BEA">
+                <wp:simplePos x="0" y="0"/>
+                <wp:positionH relativeFrom="column">
+                  <wp:posOffset>1533525</wp:posOffset>
+                </wp:positionH>
+                <wp:positionV relativeFrom="paragraph">
+                  <wp:posOffset>180975</wp:posOffset>
+                </wp:positionV>
+                <wp:extent cx="0" cy="1390650"/>
+                <wp:effectExtent l="0" t="0" r="19050" b="19050"/>
+                <wp:wrapNone/>
+                <wp:docPr id="301" name="直接连接符 301"/>
+                <wp:cNvGraphicFramePr/>
+                <a:graphic xmlns:a="http://schemas.openxmlformats.org/drawingml/2006/main">
+                  <a:graphicData uri="http://schemas.microsoft.com/office/word/2010/wordprocessingShape">
+                    <wps:wsp>
+                      <wps:cNvCnPr/>
+                      <wps:spPr>
+                        <a:xfrm>
+                          <a:off x="0" y="0"/>
+                          <a:ext cx="0" cy="1390650"/>
+                        </a:xfrm>
+                        <a:prstGeom prst="line">
+                          <a:avLst/>
+                        </a:prstGeom>
+                        <a:ln>
+                          <a:prstDash val="dash"/>
+                        </a:ln>
+                      </wps:spPr>
+                      <wps:style>
+                        <a:lnRef idx="1">
+                          <a:schemeClr val="accent1"/>
+                        </a:lnRef>
+                        <a:fillRef idx="0">
+                          <a:schemeClr val="accent1"/>
+                        </a:fillRef>
+                        <a:effectRef idx="0">
+                          <a:schemeClr val="accent1"/>
+                        </a:effectRef>
+                        <a:fontRef idx="minor">
+                          <a:schemeClr val="tx1"/>
+                        </a:fontRef>
+                      </wps:style>
+                      <wps:bodyPr/>
+                    </wps:wsp>
+                  </a:graphicData>
+                </a:graphic>
+              </wp:anchor>
+            </w:drawing>
+          </mc:Choice>
+          <mc:Fallback>
+            <w:pict>
+              <v:line id="直接连接符 301" o:spid="_x0000_s1026" style="position:absolute;left:0;text-align:left;z-index:251728896;visibility:visible;mso-wrap-style:square;mso-wrap-distance-left:9pt;mso-wrap-distance-top:0;mso-wrap-distance-right:9pt;mso-wrap-distance-bottom:0;mso-position-horizontal:absolute;mso-position-horizontal-relative:text;mso-position-vertical:absolute;mso-position-vertical-relative:text" from="120.75pt,14.25pt" to="120.75pt,123.75pt" o:gfxdata="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" strokecolor="#4579b8 [3044]">
+                <v:stroke dashstyle="dash"/>
+              </v:line>
+            </w:pict>
+          </mc:Fallback>
+        </mc:AlternateContent>
+      </w:r>
+      <w:r>
+        <w:rPr>
+          <w:noProof/>
+        </w:rPr>
+        <mc:AlternateContent>
+          <mc:Choice Requires="wps">
+            <w:drawing>
+              <wp:anchor distT="0" distB="0" distL="114300" distR="114300" simplePos="0" relativeHeight="251726848" behindDoc="0" locked="0" layoutInCell="1" allowOverlap="1" wp14:anchorId="2E8E6C5C" wp14:editId="28DFDB4B">
+                <wp:simplePos x="0" y="0"/>
+                <wp:positionH relativeFrom="column">
+                  <wp:posOffset>276225</wp:posOffset>
+                </wp:positionH>
+                <wp:positionV relativeFrom="paragraph">
+                  <wp:posOffset>171450</wp:posOffset>
+                </wp:positionV>
+                <wp:extent cx="0" cy="1390650"/>
+                <wp:effectExtent l="0" t="0" r="19050" b="19050"/>
+                <wp:wrapNone/>
+                <wp:docPr id="300" name="直接连接符 300"/>
+                <wp:cNvGraphicFramePr/>
+                <a:graphic xmlns:a="http://schemas.openxmlformats.org/drawingml/2006/main">
+                  <a:graphicData uri="http://schemas.microsoft.com/office/word/2010/wordprocessingShape">
+                    <wps:wsp>
+                      <wps:cNvCnPr/>
+                      <wps:spPr>
+                        <a:xfrm>
+                          <a:off x="0" y="0"/>
+                          <a:ext cx="0" cy="1390650"/>
+                        </a:xfrm>
+                        <a:prstGeom prst="line">
+                          <a:avLst/>
+                        </a:prstGeom>
+                        <a:ln>
+                          <a:prstDash val="dash"/>
+                        </a:ln>
+                      </wps:spPr>
+                      <wps:style>
+                        <a:lnRef idx="1">
+                          <a:schemeClr val="accent1"/>
+                        </a:lnRef>
+                        <a:fillRef idx="0">
+                          <a:schemeClr val="accent1"/>
+                        </a:fillRef>
+                        <a:effectRef idx="0">
+                          <a:schemeClr val="accent1"/>
+                        </a:effectRef>
+                        <a:fontRef idx="minor">
+                          <a:schemeClr val="tx1"/>
+                        </a:fontRef>
+                      </wps:style>
+                      <wps:bodyPr/>
+                    </wps:wsp>
+                  </a:graphicData>
+                </a:graphic>
+              </wp:anchor>
+            </w:drawing>
+          </mc:Choice>
+          <mc:Fallback>
+            <w:pict>
+              <v:line id="直接连接符 300" o:spid="_x0000_s1026" style="position:absolute;left:0;text-align:left;z-index:251726848;visibility:visible;mso-wrap-style:square;mso-wrap-distance-left:9pt;mso-wrap-distance-top:0;mso-wrap-distance-right:9pt;mso-wrap-distance-bottom:0;mso-position-horizontal:absolute;mso-position-horizontal-relative:text;mso-position-vertical:absolute;mso-position-vertical-relative:text" from="21.75pt,13.5pt" to="21.75pt,123pt" o:gfxdata="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" strokecolor="#4579b8 [3044]">
+                <v:stroke dashstyle="dash"/>
+              </v:line>
+            </w:pict>
+          </mc:Fallback>
+        </mc:AlternateContent>
+      </w:r>
+      <w:r>
+        <w:rPr>
+          <w:noProof/>
+        </w:rPr>
+        <mc:AlternateContent>
+          <mc:Choice Requires="wps">
+            <w:drawing>
+              <wp:anchor distT="0" distB="0" distL="114300" distR="114300" simplePos="0" relativeHeight="251720704" behindDoc="0" locked="0" layoutInCell="1" allowOverlap="1" wp14:anchorId="2EEC85DE" wp14:editId="42D86346">
+                <wp:simplePos x="0" y="0"/>
+                <wp:positionH relativeFrom="column">
+                  <wp:posOffset>1952625</wp:posOffset>
+                </wp:positionH>
+                <wp:positionV relativeFrom="paragraph">
+                  <wp:posOffset>25400</wp:posOffset>
+                </wp:positionV>
+                <wp:extent cx="314325" cy="1403985"/>
+                <wp:effectExtent l="0" t="0" r="9525" b="6350"/>
+                <wp:wrapNone/>
+                <wp:docPr id="28" name="文本框 2"/>
+                <wp:cNvGraphicFramePr>
+                  <a:graphicFrameLocks xmlns:a="http://schemas.openxmlformats.org/drawingml/2006/main"/>
+                </wp:cNvGraphicFramePr>
+                <a:graphic xmlns:a="http://schemas.openxmlformats.org/drawingml/2006/main">
+                  <a:graphicData uri="http://schemas.microsoft.com/office/word/2010/wordprocessingShape">
+                    <wps:wsp>
+                      <wps:cNvSpPr txBox="1">
+                        <a:spLocks noChangeArrowheads="1"/>
+                      </wps:cNvSpPr>
+                      <wps:spPr bwMode="auto">
+                        <a:xfrm>
+                          <a:off x="0" y="0"/>
+                          <a:ext cx="314325" cy="1403985"/>
+                        </a:xfrm>
+                        <a:prstGeom prst="rect">
+                          <a:avLst/>
+                        </a:prstGeom>
+                        <a:solidFill>
+                          <a:srgbClr val="FFFFFF"/>
+                        </a:solidFill>
+                        <a:ln w="9525">
+                          <a:noFill/>
+                          <a:miter lim="800000"/>
+                          <a:headEnd/>
+                          <a:tailEnd/>
+                        </a:ln>
+                      </wps:spPr>
+                      <wps:txbx>
+                        <w:txbxContent>
+                          <w:p>
+                            <w:pPr>
+                              <w:rPr>
+                                <w:b/>
+                              </w:rPr>
+                            </w:pPr>
+                            <w:r>
+                              <w:rPr>
+                                <w:b/>
+                              </w:rPr>
+                              <w:t>B</w:t>
+                            </w:r>
+                          </w:p>
+                        </w:txbxContent>
+                      </wps:txbx>
+                      <wps:bodyPr rot="0" vert="horz" wrap="square" lIns="91440" tIns="45720" rIns="91440" bIns="45720" anchor="t" anchorCtr="0">
+                        <a:spAutoFit/>
+                      </wps:bodyPr>
+                    </wps:wsp>
+                  </a:graphicData>
+                </a:graphic>
+                <wp14:sizeRelH relativeFrom="margin">
+                  <wp14:pctWidth>0</wp14:pctWidth>
+                </wp14:sizeRelH>
+                <wp14:sizeRelV relativeFrom="margin">
+                  <wp14:pctHeight>20000</wp14:pctHeight>
+                </wp14:sizeRelV>
+              </wp:anchor>
+            </w:drawing>
+          </mc:Choice>
+          <mc:Fallback>
+            <w:pict>
+              <v:shape id="_x0000_s1037" type="#_x0000_t202" style="position:absolute;left:0;text-align:left;margin-left:153.75pt;margin-top:2pt;width:24.75pt;height:110.55pt;z-index:251720704;visibility:visible;mso-wrap-style:square;mso-width-percent:0;mso-height-percent:200;mso-wrap-distance-left:9pt;mso-wrap-distance-top:0;mso-wrap-distance-right:9pt;mso-wrap-distance-bottom:0;mso-position-horizontal:absolute;mso-position-horizontal-relative:text;mso-position-vertical:absolute;mso-position-vertical-relative:text;mso-width-percent:0;mso-height-percent:200;mso-width-relative:margin;mso-height-relative:margin;v-text-anchor:top" o:gfxdata="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" stroked="f">
+                <v:textbox style="mso-fit-shape-to-text:t">
+                  <w:txbxContent>
+                    <w:p>
+                      <w:pPr>
+                        <w:rPr>
+                          <w:b/>
+                        </w:rPr>
+                      </w:pPr>
+                      <w:r>
+                        <w:rPr>
+                          <w:b/>
+                        </w:rPr>
+                        <w:t>B</w:t>
+                      </w:r>
+                    </w:p>
+                  </w:txbxContent>
+                </v:textbox>
+              </v:shape>
+            </w:pict>
+          </mc:Fallback>
+        </mc:AlternateContent>
+      </w:r>
+      <w:r>
+        <w:rPr>
+          <w:noProof/>
+        </w:rPr>
+        <mc:AlternateContent>
+          <mc:Choice Requires="wps">
+            <w:drawing>
+              <wp:anchor distT="0" distB="0" distL="114300" distR="114300" simplePos="0" relativeHeight="251718656" behindDoc="0" locked="0" layoutInCell="1" allowOverlap="1" wp14:anchorId="0265552B" wp14:editId="0480F2D8">
+                <wp:simplePos x="0" y="0"/>
+                <wp:positionH relativeFrom="column">
+                  <wp:posOffset>723900</wp:posOffset>
+                </wp:positionH>
+                <wp:positionV relativeFrom="paragraph">
+                  <wp:posOffset>31750</wp:posOffset>
+                </wp:positionV>
+                <wp:extent cx="314325" cy="1403985"/>
+                <wp:effectExtent l="0" t="0" r="9525" b="6350"/>
+                <wp:wrapNone/>
+                <wp:docPr id="25" name="文本框 2"/>
+                <wp:cNvGraphicFramePr>
+                  <a:graphicFrameLocks xmlns:a="http://schemas.openxmlformats.org/drawingml/2006/main"/>
+                </wp:cNvGraphicFramePr>
+                <a:graphic xmlns:a="http://schemas.openxmlformats.org/drawingml/2006/main">
+                  <a:graphicData uri="http://schemas.microsoft.com/office/word/2010/wordprocessingShape">
+                    <wps:wsp>
+                      <wps:cNvSpPr txBox="1">
+                        <a:spLocks noChangeArrowheads="1"/>
+                      </wps:cNvSpPr>
+                      <wps:spPr bwMode="auto">
+                        <a:xfrm>
+                          <a:off x="0" y="0"/>
+                          <a:ext cx="314325" cy="1403985"/>
+                        </a:xfrm>
+                        <a:prstGeom prst="rect">
+                          <a:avLst/>
+                        </a:prstGeom>
+                        <a:solidFill>
+                          <a:srgbClr val="FFFFFF"/>
+                        </a:solidFill>
+                        <a:ln w="9525">
+                          <a:noFill/>
+                          <a:miter lim="800000"/>
+                          <a:headEnd/>
+                          <a:tailEnd/>
+                        </a:ln>
+                      </wps:spPr>
+                      <wps:txbx>
+                        <w:txbxContent>
+                          <w:p>
+                            <w:pPr>
+                              <w:rPr>
+                                <w:b/>
+                              </w:rPr>
+                            </w:pPr>
+                            <w:r>
+                              <w:rPr>
+                                <w:b/>
+                              </w:rPr>
+                              <w:t>A</w:t>
+                            </w:r>
+                          </w:p>
+                        </w:txbxContent>
+                      </wps:txbx>
+                      <wps:bodyPr rot="0" vert="horz" wrap="square" lIns="91440" tIns="45720" rIns="91440" bIns="45720" anchor="t" anchorCtr="0">
+                        <a:spAutoFit/>
+                      </wps:bodyPr>
+                    </wps:wsp>
+                  </a:graphicData>
+                </a:graphic>
+                <wp14:sizeRelH relativeFrom="margin">
+                  <wp14:pctWidth>0</wp14:pctWidth>
+                </wp14:sizeRelH>
+                <wp14:sizeRelV relativeFrom="margin">
+                  <wp14:pctHeight>20000</wp14:pctHeight>
+                </wp14:sizeRelV>
+              </wp:anchor>
+            </w:drawing>
+          </mc:Choice>
+          <mc:Fallback>
+            <w:pict>
+              <v:shape id="_x0000_s1038" type="#_x0000_t202" style="position:absolute;left:0;text-align:left;margin-left:57pt;margin-top:2.5pt;width:24.75pt;height:110.55pt;z-index:251718656;visibility:visible;mso-wrap-style:square;mso-width-percent:0;mso-height-percent:200;mso-wrap-distance-left:9pt;mso-wrap-distance-top:0;mso-wrap-distance-right:9pt;mso-wrap-distance-bottom:0;mso-position-horizontal:absolute;mso-position-horizontal-relative:text;mso-position-vertical:absolute;mso-position-vertical-relative:text;mso-width-percent:0;mso-height-percent:200;mso-width-relative:margin;mso-height-relative:margin;v-text-anchor:top" o:gfxdata="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" stroked="f">
+                <v:textbox style="mso-fit-shape-to-text:t">
+                  <w:txbxContent>
+                    <w:p>
+                      <w:pPr>
+                        <w:rPr>
+                          <w:b/>
+                        </w:rPr>
+                      </w:pPr>
+                      <w:r>
+                        <w:rPr>
+                          <w:b/>
+                        </w:rPr>
+                        <w:t>A</w:t>
+                      </w:r>
+                    </w:p>
+                  </w:txbxContent>
+                </v:textbox>
+              </v:shape>
+            </w:pict>
+          </mc:Fallback>
+        </mc:AlternateContent>
+      </w:r>
+    </w:p>
+    <w:p>
+      <w:r>
+        <w:rPr>
+          <w:noProof/>
+        </w:rPr>
+        <mc:AlternateContent>
+          <mc:Choice Requires="wps">
+            <w:drawing>
+              <wp:anchor distT="0" distB="0" distL="114300" distR="114300" simplePos="0" relativeHeight="251713536" behindDoc="0" locked="0" layoutInCell="1" allowOverlap="1" wp14:anchorId="61F0FFFE" wp14:editId="75999499">
+                <wp:simplePos x="0" y="0"/>
+                <wp:positionH relativeFrom="column">
+                  <wp:posOffset>1533525</wp:posOffset>
+                </wp:positionH>
+                <wp:positionV relativeFrom="paragraph">
+                  <wp:posOffset>144780</wp:posOffset>
+                </wp:positionV>
+                <wp:extent cx="1219200" cy="238125"/>
+                <wp:effectExtent l="0" t="0" r="19050" b="28575"/>
+                <wp:wrapNone/>
+                <wp:docPr id="11" name="圆角矩形 11"/>
+                <wp:cNvGraphicFramePr/>
+                <a:graphic xmlns:a="http://schemas.openxmlformats.org/drawingml/2006/main">
+                  <a:graphicData uri="http://schemas.microsoft.com/office/word/2010/wordprocessingShape">
+                    <wps:wsp>
+                      <wps:cNvSpPr/>
+                      <wps:spPr>
+                        <a:xfrm>
+                          <a:off x="0" y="0"/>
+                          <a:ext cx="1219200" cy="238125"/>
+                        </a:xfrm>
+                        <a:prstGeom prst="roundRect">
+                          <a:avLst/>
+                        </a:prstGeom>
+                        <a:ln>
+                          <a:solidFill>
+                            <a:schemeClr val="bg1">
+                              <a:lumMod val="65000"/>
+                            </a:schemeClr>
+                          </a:solidFill>
+                        </a:ln>
+                      </wps:spPr>
+                      <wps:style>
+                        <a:lnRef idx="2">
+                          <a:schemeClr val="accent2"/>
+                        </a:lnRef>
+                        <a:fillRef idx="1">
+                          <a:schemeClr val="lt1"/>
+                        </a:fillRef>
+                        <a:effectRef idx="0">
+                          <a:schemeClr val="accent2"/>
+                        </a:effectRef>
+                        <a:fontRef idx="minor">
+                          <a:schemeClr val="dk1"/>
+                        </a:fontRef>
+                      </wps:style>
+                      <wps:bodyPr rot="0" spcFirstLastPara="0" vertOverflow="overflow" horzOverflow="overflow" vert="horz" wrap="square" lIns="91440" tIns="45720" rIns="91440" bIns="45720" numCol="1" spcCol="0" rtlCol="0" fromWordArt="0" anchor="ctr" anchorCtr="0" forceAA="0" compatLnSpc="1">
+                        <a:prstTxWarp prst="textNoShape">
+                          <a:avLst/>
+                        </a:prstTxWarp>
+                        <a:noAutofit/>
+                      </wps:bodyPr>
+                    </wps:wsp>
+                  </a:graphicData>
+                </a:graphic>
+              </wp:anchor>
+            </w:drawing>
+          </mc:Choice>
+          <mc:Fallback>
+            <w:pict>
+              <v:roundrect id="圆角矩形 11" o:spid="_x0000_s1026" style="position:absolute;left:0;text-align:left;margin-left:120.75pt;margin-top:11.4pt;width:96pt;height:18.75pt;z-index:251713536;visibility:visible;mso-wrap-style:square;mso-wrap-distance-left:9pt;mso-wrap-distance-top:0;mso-wrap-distance-right:9pt;mso-wrap-distance-bottom:0;mso-position-horizontal:absolute;mso-position-horizontal-relative:text;mso-position-vertical:absolute;mso-position-vertical-relative:text;v-text-anchor:middle" arcsize="10923f" o:gfxdata="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" fillcolor="white [3201]" strokecolor="#a5a5a5 [2092]" strokeweight="2pt"/>
+            </w:pict>
+          </mc:Fallback>
+        </mc:AlternateContent>
+      </w:r>
+      <w:r>
+        <w:rPr>
+          <w:noProof/>
+        </w:rPr>
+        <mc:AlternateContent>
+          <mc:Choice Requires="wps">
+            <w:drawing>
+              <wp:anchor distT="0" distB="0" distL="114300" distR="114300" simplePos="0" relativeHeight="251711488" behindDoc="0" locked="0" layoutInCell="1" allowOverlap="1" wp14:anchorId="1FE6A845" wp14:editId="6ED22E1D">
+                <wp:simplePos x="0" y="0"/>
+                <wp:positionH relativeFrom="column">
+                  <wp:posOffset>285750</wp:posOffset>
+                </wp:positionH>
+                <wp:positionV relativeFrom="paragraph">
+                  <wp:posOffset>144780</wp:posOffset>
+                </wp:positionV>
+                <wp:extent cx="1219200" cy="238125"/>
+                <wp:effectExtent l="0" t="0" r="19050" b="28575"/>
+                <wp:wrapNone/>
+                <wp:docPr id="10" name="圆角矩形 10"/>
+                <wp:cNvGraphicFramePr/>
+                <a:graphic xmlns:a="http://schemas.openxmlformats.org/drawingml/2006/main">
+                  <a:graphicData uri="http://schemas.microsoft.com/office/word/2010/wordprocessingShape">
+                    <wps:wsp>
+                      <wps:cNvSpPr/>
+                      <wps:spPr>
+                        <a:xfrm>
+                          <a:off x="0" y="0"/>
+                          <a:ext cx="1219200" cy="238125"/>
+                        </a:xfrm>
+                        <a:prstGeom prst="roundRect">
+                          <a:avLst/>
+                        </a:prstGeom>
+                        <a:ln>
+                          <a:solidFill>
+                            <a:schemeClr val="tx1"/>
+                          </a:solidFill>
+                        </a:ln>
+                      </wps:spPr>
+                      <wps:style>
+                        <a:lnRef idx="2">
+                          <a:schemeClr val="accent1"/>
+                        </a:lnRef>
+                        <a:fillRef idx="1">
+                          <a:schemeClr val="lt1"/>
+                        </a:fillRef>
+                        <a:effectRef idx="0">
+                          <a:schemeClr val="accent1"/>
+                        </a:effectRef>
+                        <a:fontRef idx="minor">
+                          <a:schemeClr val="dk1"/>
+                        </a:fontRef>
+                      </wps:style>
+                      <wps:bodyPr rot="0" spcFirstLastPara="0" vertOverflow="overflow" horzOverflow="overflow" vert="horz" wrap="square" lIns="91440" tIns="45720" rIns="91440" bIns="45720" numCol="1" spcCol="0" rtlCol="0" fromWordArt="0" anchor="ctr" anchorCtr="0" forceAA="0" compatLnSpc="1">
+                        <a:prstTxWarp prst="textNoShape">
+                          <a:avLst/>
+                        </a:prstTxWarp>
+                        <a:noAutofit/>
+                      </wps:bodyPr>
+                    </wps:wsp>
+                  </a:graphicData>
+                </a:graphic>
+              </wp:anchor>
+            </w:drawing>
+          </mc:Choice>
+          <mc:Fallback>
+            <w:pict>
+              <v:roundrect id="圆角矩形 10" o:spid="_x0000_s1026" style="position:absolute;left:0;text-align:left;margin-left:22.5pt;margin-top:11.4pt;width:96pt;height:18.75pt;z-index:251711488;visibility:visible;mso-wrap-style:square;mso-wrap-distance-left:9pt;mso-wrap-distance-top:0;mso-wrap-distance-right:9pt;mso-wrap-distance-bottom:0;mso-position-horizontal:absolute;mso-position-horizontal-relative:text;mso-position-vertical:absolute;mso-position-vertical-relative:text;v-text-anchor:middle" arcsize="10923f" o:gfxdata="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" fillcolor="white [3201]" strokecolor="black [3213]" strokeweight="2pt"/>
+            </w:pict>
+          </mc:Fallback>
+        </mc:AlternateContent>
+      </w:r>
+    </w:p>
+    <w:p/>
+    <w:p>
+      <w:r>
+        <w:rPr>
+          <w:noProof/>
+        </w:rPr>
+        <mc:AlternateContent>
+          <mc:Choice Requires="wps">
+            <w:drawing>
+              <wp:anchor distT="0" distB="0" distL="114300" distR="114300" simplePos="0" relativeHeight="251722752" behindDoc="0" locked="0" layoutInCell="1" allowOverlap="1" wp14:anchorId="10400094" wp14:editId="0262F2C7">
+                <wp:simplePos x="0" y="0"/>
+                <wp:positionH relativeFrom="column">
+                  <wp:posOffset>933450</wp:posOffset>
+                </wp:positionH>
+                <wp:positionV relativeFrom="paragraph">
+                  <wp:posOffset>110490</wp:posOffset>
+                </wp:positionV>
+                <wp:extent cx="1247775" cy="1403985"/>
+                <wp:effectExtent l="0" t="0" r="9525" b="6350"/>
+                <wp:wrapNone/>
+                <wp:docPr id="297" name="文本框 2"/>
+                <wp:cNvGraphicFramePr>
+                  <a:graphicFrameLocks xmlns:a="http://schemas.openxmlformats.org/drawingml/2006/main"/>
+                </wp:cNvGraphicFramePr>
+                <a:graphic xmlns:a="http://schemas.openxmlformats.org/drawingml/2006/main">
+                  <a:graphicData uri="http://schemas.microsoft.com/office/word/2010/wordprocessingShape">
+                    <wps:wsp>
+                      <wps:cNvSpPr txBox="1">
+                        <a:spLocks noChangeArrowheads="1"/>
+                      </wps:cNvSpPr>
+                      <wps:spPr bwMode="auto">
+                        <a:xfrm>
+                          <a:off x="0" y="0"/>
+                          <a:ext cx="1247775" cy="1403985"/>
+                        </a:xfrm>
+                        <a:prstGeom prst="rect">
+                          <a:avLst/>
+                        </a:prstGeom>
+                        <a:solidFill>
+                          <a:srgbClr val="FFFFFF"/>
+                        </a:solidFill>
+                        <a:ln w="9525">
+                          <a:noFill/>
+                          <a:miter lim="800000"/>
+                          <a:headEnd/>
+                          <a:tailEnd/>
+                        </a:ln>
+                      </wps:spPr>
+                      <wps:txbx>
+                        <w:txbxContent>
+                          <w:p>
+                            <w:pPr>
+                              <w:rPr>
+                                <w:b/>
+                              </w:rPr>
+                            </w:pPr>
+                            <w:r>
+                              <w:rPr>
+                                <w:b/>
+                              </w:rPr>
+                              <w:t>Long Stream Shift</w:t>
+                            </w:r>
+                          </w:p>
+                        </w:txbxContent>
+                      </wps:txbx>
+                      <wps:bodyPr rot="0" vert="horz" wrap="square" lIns="91440" tIns="45720" rIns="91440" bIns="45720" anchor="t" anchorCtr="0">
+                        <a:spAutoFit/>
+                      </wps:bodyPr>
+                    </wps:wsp>
+                  </a:graphicData>
+                </a:graphic>
+                <wp14:sizeRelH relativeFrom="margin">
+                  <wp14:pctWidth>0</wp14:pctWidth>
+                </wp14:sizeRelH>
+                <wp14:sizeRelV relativeFrom="margin">
+                  <wp14:pctHeight>20000</wp14:pctHeight>
+                </wp14:sizeRelV>
+              </wp:anchor>
+            </w:drawing>
+          </mc:Choice>
+          <mc:Fallback>
+            <w:pict>
+              <v:shape id="_x0000_s1039" type="#_x0000_t202" style="position:absolute;left:0;text-align:left;margin-left:73.5pt;margin-top:8.7pt;width:98.25pt;height:110.55pt;z-index:251722752;visibility:visible;mso-wrap-style:square;mso-width-percent:0;mso-height-percent:200;mso-wrap-distance-left:9pt;mso-wrap-distance-top:0;mso-wrap-distance-right:9pt;mso-wrap-distance-bottom:0;mso-position-horizontal:absolute;mso-position-horizontal-relative:text;mso-position-vertical:absolute;mso-position-vertical-relative:text;mso-width-percent:0;mso-height-percent:200;mso-width-relative:margin;mso-height-relative:margin;v-text-anchor:top" o:gfxdata="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" stroked="f">
+                <v:textbox style="mso-fit-shape-to-text:t">
+                  <w:txbxContent>
+                    <w:p>
+                      <w:pPr>
+                        <w:rPr>
+                          <w:b/>
+                        </w:rPr>
+                      </w:pPr>
+                      <w:r>
+                        <w:rPr>
+                          <w:b/>
+                        </w:rPr>
+                        <w:t>Long Stream Shift</w:t>
+                      </w:r>
+                    </w:p>
+                  </w:txbxContent>
+                </v:textbox>
+              </v:shape>
+            </w:pict>
+          </mc:Fallback>
+        </mc:AlternateContent>
+      </w:r>
+    </w:p>
+    <w:p/>
+    <w:p>
+      <w:r>
+        <mc:AlternateContent>
+          <mc:Choice Requires="wps">
+            <w:drawing>
+              <wp:anchor distT="0" distB="0" distL="114300" distR="114300" simplePos="0" relativeHeight="251725824" behindDoc="0" locked="0" layoutInCell="1" allowOverlap="1" wp14:anchorId="29087AEF" wp14:editId="4560F6F9">
+                <wp:simplePos x="0" y="0"/>
+                <wp:positionH relativeFrom="column">
+                  <wp:posOffset>1400175</wp:posOffset>
+                </wp:positionH>
+                <wp:positionV relativeFrom="paragraph">
+                  <wp:posOffset>76200</wp:posOffset>
+                </wp:positionV>
+                <wp:extent cx="1219200" cy="238125"/>
+                <wp:effectExtent l="0" t="0" r="19050" b="28575"/>
+                <wp:wrapNone/>
+                <wp:docPr id="299" name="圆角矩形 299"/>
+                <wp:cNvGraphicFramePr/>
+                <a:graphic xmlns:a="http://schemas.openxmlformats.org/drawingml/2006/main">
+                  <a:graphicData uri="http://schemas.microsoft.com/office/word/2010/wordprocessingShape">
+                    <wps:wsp>
+                      <wps:cNvSpPr/>
+                      <wps:spPr>
+                        <a:xfrm>
+                          <a:off x="0" y="0"/>
+                          <a:ext cx="1219200" cy="238125"/>
+                        </a:xfrm>
+                        <a:prstGeom prst="roundRect">
+                          <a:avLst/>
+                        </a:prstGeom>
+                        <a:ln>
+                          <a:solidFill>
+                            <a:schemeClr val="bg1">
+                              <a:lumMod val="65000"/>
+                            </a:schemeClr>
+                          </a:solidFill>
+                        </a:ln>
+                      </wps:spPr>
+                      <wps:style>
+                        <a:lnRef idx="2">
+                          <a:schemeClr val="accent2"/>
+                        </a:lnRef>
+                        <a:fillRef idx="1">
+                          <a:schemeClr val="lt1"/>
+                        </a:fillRef>
+                        <a:effectRef idx="0">
+                          <a:schemeClr val="accent2"/>
+                        </a:effectRef>
+                        <a:fontRef idx="minor">
+                          <a:schemeClr val="dk1"/>
+                        </a:fontRef>
+                      </wps:style>
+                      <wps:bodyPr rot="0" spcFirstLastPara="0" vertOverflow="overflow" horzOverflow="overflow" vert="horz" wrap="square" lIns="91440" tIns="45720" rIns="91440" bIns="45720" numCol="1" spcCol="0" rtlCol="0" fromWordArt="0" anchor="ctr" anchorCtr="0" forceAA="0" compatLnSpc="1">
+                        <a:prstTxWarp prst="textNoShape">
+                          <a:avLst/>
+                        </a:prstTxWarp>
+                        <a:noAutofit/>
+                      </wps:bodyPr>
+                    </wps:wsp>
+                  </a:graphicData>
+                </a:graphic>
+              </wp:anchor>
+            </w:drawing>
+          </mc:Choice>
+          <mc:Fallback>
+            <w:pict>
+              <v:roundrect id="圆角矩形 299" o:spid="_x0000_s1026" style="position:absolute;left:0;text-align:left;margin-left:110.25pt;margin-top:6pt;width:96pt;height:18.75pt;z-index:251725824;visibility:visible;mso-wrap-style:square;mso-wrap-distance-left:9pt;mso-wrap-distance-top:0;mso-wrap-distance-right:9pt;mso-wrap-distance-bottom:0;mso-position-horizontal:absolute;mso-position-horizontal-relative:text;mso-position-vertical:absolute;mso-position-vertical-relative:text;v-text-anchor:middle" arcsize="10923f" o:gfxdata="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" fillcolor="white [3201]" strokecolor="#a5a5a5 [2092]" strokeweight="2pt"/>
+            </w:pict>
+          </mc:Fallback>
+        </mc:AlternateContent>
+      </w:r>
+      <w:r>
+        <mc:AlternateContent>
+          <mc:Choice Requires="wps">
+            <w:drawing>
+              <wp:anchor distT="0" distB="0" distL="114300" distR="114300" simplePos="0" relativeHeight="251724800" behindDoc="0" locked="0" layoutInCell="1" allowOverlap="1" wp14:anchorId="33EF7843" wp14:editId="04E578F6">
+                <wp:simplePos x="0" y="0"/>
+                <wp:positionH relativeFrom="column">
+                  <wp:posOffset>152400</wp:posOffset>
+                </wp:positionH>
+                <wp:positionV relativeFrom="paragraph">
+                  <wp:posOffset>76200</wp:posOffset>
+                </wp:positionV>
+                <wp:extent cx="1219200" cy="238125"/>
+                <wp:effectExtent l="0" t="0" r="19050" b="28575"/>
+                <wp:wrapNone/>
+                <wp:docPr id="298" name="圆角矩形 298"/>
+                <wp:cNvGraphicFramePr/>
+                <a:graphic xmlns:a="http://schemas.openxmlformats.org/drawingml/2006/main">
+                  <a:graphicData uri="http://schemas.microsoft.com/office/word/2010/wordprocessingShape">
+                    <wps:wsp>
+                      <wps:cNvSpPr/>
+                      <wps:spPr>
+                        <a:xfrm>
+                          <a:off x="0" y="0"/>
+                          <a:ext cx="1219200" cy="238125"/>
+                        </a:xfrm>
+                        <a:prstGeom prst="roundRect">
+                          <a:avLst/>
+                        </a:prstGeom>
+                        <a:ln>
+                          <a:solidFill>
+                            <a:schemeClr val="tx1"/>
+                          </a:solidFill>
+                        </a:ln>
+                      </wps:spPr>
+                      <wps:style>
+                        <a:lnRef idx="2">
+                          <a:schemeClr val="accent1"/>
+                        </a:lnRef>
+                        <a:fillRef idx="1">
+                          <a:schemeClr val="lt1"/>
+                        </a:fillRef>
+                        <a:effectRef idx="0">
+                          <a:schemeClr val="accent1"/>
+                        </a:effectRef>
+                        <a:fontRef idx="minor">
+                          <a:schemeClr val="dk1"/>
+                        </a:fontRef>
+                      </wps:style>
+                      <wps:bodyPr rot="0" spcFirstLastPara="0" vertOverflow="overflow" horzOverflow="overflow" vert="horz" wrap="square" lIns="91440" tIns="45720" rIns="91440" bIns="45720" numCol="1" spcCol="0" rtlCol="0" fromWordArt="0" anchor="ctr" anchorCtr="0" forceAA="0" compatLnSpc="1">
+                        <a:prstTxWarp prst="textNoShape">
+                          <a:avLst/>
+                        </a:prstTxWarp>
+                        <a:noAutofit/>
+                      </wps:bodyPr>
+                    </wps:wsp>
+                  </a:graphicData>
+                </a:graphic>
+              </wp:anchor>
+            </w:drawing>
+          </mc:Choice>
+          <mc:Fallback>
+            <w:pict>
+              <v:roundrect id="圆角矩形 298" o:spid="_x0000_s1026" style="position:absolute;left:0;text-align:left;margin-left:12pt;margin-top:6pt;width:96pt;height:18.75pt;z-index:251724800;visibility:visible;mso-wrap-style:square;mso-wrap-distance-left:9pt;mso-wrap-distance-top:0;mso-wrap-distance-right:9pt;mso-wrap-distance-bottom:0;mso-position-horizontal:absolute;mso-position-horizontal-relative:text;mso-position-vertical:absolute;mso-position-vertical-relative:text;v-text-anchor:middle" arcsize="10923f" o:gfxdata="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" fillcolor="white [3201]" strokecolor="black [3213]" strokeweight="2pt"/>
+            </w:pict>
+          </mc:Fallback>
+        </mc:AlternateContent>
+      </w:r>
+    </w:p>
+    <w:p/>
+    <w:p/>
+    <w:p>
+      <w:r>
+        <mc:AlternateContent>
+          <mc:Choice Requires="wps">
+            <w:drawing>
+              <wp:anchor distT="0" distB="0" distL="114300" distR="114300" simplePos="0" relativeHeight="251742208" behindDoc="0" locked="0" layoutInCell="1" allowOverlap="1" wp14:anchorId="725E27F1" wp14:editId="212F39B2">
+                <wp:simplePos x="0" y="0"/>
+                <wp:positionH relativeFrom="column">
+                  <wp:posOffset>2152650</wp:posOffset>
+                </wp:positionH>
+                <wp:positionV relativeFrom="paragraph">
+                  <wp:posOffset>52705</wp:posOffset>
+                </wp:positionV>
+                <wp:extent cx="876300" cy="294640"/>
+                <wp:effectExtent l="0" t="0" r="0" b="0"/>
+                <wp:wrapNone/>
+                <wp:docPr id="311" name="文本框 2"/>
+                <wp:cNvGraphicFramePr>
+                  <a:graphicFrameLocks xmlns:a="http://schemas.openxmlformats.org/drawingml/2006/main"/>
+                </wp:cNvGraphicFramePr>
+                <a:graphic xmlns:a="http://schemas.openxmlformats.org/drawingml/2006/main">
+                  <a:graphicData uri="http://schemas.microsoft.com/office/word/2010/wordprocessingShape">
+                    <wps:wsp>
+                      <wps:cNvSpPr txBox="1">
+                        <a:spLocks noChangeArrowheads="1"/>
+                      </wps:cNvSpPr>
+                      <wps:spPr bwMode="auto">
+                        <a:xfrm>
+                          <a:off x="0" y="0"/>
+                          <a:ext cx="876300" cy="294640"/>
+                        </a:xfrm>
+                        <a:prstGeom prst="rect">
+                          <a:avLst/>
+                        </a:prstGeom>
+                        <a:solidFill>
+                          <a:srgbClr val="FFFFFF"/>
+                        </a:solidFill>
+                        <a:ln w="9525">
+                          <a:noFill/>
+                          <a:miter lim="800000"/>
+                          <a:headEnd/>
+                          <a:tailEnd/>
+                        </a:ln>
+                      </wps:spPr>
+                      <wps:txbx>
+                        <w:txbxContent>
+                          <w:p>
+                            <w:r>
+                              <w:t>64</w:t>
+                            </w:r>
+                            <w:r>
+                              <w:t>-bit field</w:t>
+                            </w:r>
+                          </w:p>
+                        </w:txbxContent>
+                      </wps:txbx>
+                      <wps:bodyPr rot="0" vert="horz" wrap="square" lIns="91440" tIns="45720" rIns="91440" bIns="45720" anchor="t" anchorCtr="0">
+                        <a:noAutofit/>
+                      </wps:bodyPr>
+                    </wps:wsp>
+                  </a:graphicData>
+                </a:graphic>
+                <wp14:sizeRelH relativeFrom="margin">
+                  <wp14:pctWidth>0</wp14:pctWidth>
+                </wp14:sizeRelH>
+                <wp14:sizeRelV relativeFrom="margin">
+                  <wp14:pctHeight>0</wp14:pctHeight>
+                </wp14:sizeRelV>
+              </wp:anchor>
+            </w:drawing>
+          </mc:Choice>
+          <mc:Fallback>
+            <w:pict>
+              <v:shape id="_x0000_s1040" type="#_x0000_t202" style="position:absolute;left:0;text-align:left;margin-left:169.5pt;margin-top:4.15pt;width:69pt;height:23.2pt;z-index:251742208;visibility:visible;mso-wrap-style:square;mso-width-percent:0;mso-height-percent:0;mso-wrap-distance-left:9pt;mso-wrap-distance-top:0;mso-wrap-distance-right:9pt;mso-wrap-distance-bottom:0;mso-position-horizontal:absolute;mso-position-horizontal-relative:text;mso-position-vertical:absolute;mso-position-vertical-relative:text;mso-width-percent:0;mso-height-percent:0;mso-width-relative:margin;mso-height-relative:margin;v-text-anchor:top" o:gfxdata="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" stroked="f">
+                <v:textbox>
+                  <w:txbxContent>
+                    <w:p>
+                      <w:r>
+                        <w:t>64</w:t>
+                      </w:r>
+                      <w:r>
+                        <w:t>-bit field</w:t>
+                      </w:r>
+                    </w:p>
+                  </w:txbxContent>
+                </v:textbox>
+              </v:shape>
+            </w:pict>
+          </mc:Fallback>
+        </mc:AlternateContent>
+      </w:r>
+      <w:r>
         <w:rPr>
           <w:rFonts w:hint="eastAsia"/>
         </w:rPr>
-      </w:pPr>
+        <mc:AlternateContent>
+          <mc:Choice Requires="wps">
+            <w:drawing>
+              <wp:anchor distT="0" distB="0" distL="114300" distR="114300" simplePos="0" relativeHeight="251741184" behindDoc="0" locked="0" layoutInCell="1" allowOverlap="1" wp14:anchorId="2BC51FC8" wp14:editId="44610563">
+                <wp:simplePos x="0" y="0"/>
+                <wp:positionH relativeFrom="column">
+                  <wp:posOffset>2486025</wp:posOffset>
+                </wp:positionH>
+                <wp:positionV relativeFrom="paragraph">
+                  <wp:posOffset>119380</wp:posOffset>
+                </wp:positionV>
+                <wp:extent cx="161925" cy="600075"/>
+                <wp:effectExtent l="9525" t="0" r="19050" b="19050"/>
+                <wp:wrapNone/>
+                <wp:docPr id="310" name="右大括号 310"/>
+                <wp:cNvGraphicFramePr/>
+                <a:graphic xmlns:a="http://schemas.openxmlformats.org/drawingml/2006/main">
+                  <a:graphicData uri="http://schemas.microsoft.com/office/word/2010/wordprocessingShape">
+                    <wps:wsp>
+                      <wps:cNvSpPr/>
+                      <wps:spPr>
+                        <a:xfrm rot="16200000">
+                          <a:off x="0" y="0"/>
+                          <a:ext cx="161925" cy="600075"/>
+                        </a:xfrm>
+                        <a:prstGeom prst="rightBrace">
+                          <a:avLst>
+                            <a:gd name="adj1" fmla="val 41666"/>
+                            <a:gd name="adj2" fmla="val 51449"/>
+                          </a:avLst>
+                        </a:prstGeom>
+                      </wps:spPr>
+                      <wps:style>
+                        <a:lnRef idx="1">
+                          <a:schemeClr val="accent1"/>
+                        </a:lnRef>
+                        <a:fillRef idx="0">
+                          <a:schemeClr val="accent1"/>
+                        </a:fillRef>
+                        <a:effectRef idx="0">
+                          <a:schemeClr val="accent1"/>
+                        </a:effectRef>
+                        <a:fontRef idx="minor">
+                          <a:schemeClr val="tx1"/>
+                        </a:fontRef>
+                      </wps:style>
+                      <wps:bodyPr rot="0" spcFirstLastPara="0" vertOverflow="overflow" horzOverflow="overflow" vert="horz" wrap="square" lIns="91440" tIns="45720" rIns="91440" bIns="45720" numCol="1" spcCol="0" rtlCol="0" fromWordArt="0" anchor="ctr" anchorCtr="0" forceAA="0" compatLnSpc="1">
+                        <a:prstTxWarp prst="textNoShape">
+                          <a:avLst/>
+                        </a:prstTxWarp>
+                        <a:noAutofit/>
+                      </wps:bodyPr>
+                    </wps:wsp>
+                  </a:graphicData>
+                </a:graphic>
+                <wp14:sizeRelH relativeFrom="margin">
+                  <wp14:pctWidth>0</wp14:pctWidth>
+                </wp14:sizeRelH>
+                <wp14:sizeRelV relativeFrom="margin">
+                  <wp14:pctHeight>0</wp14:pctHeight>
+                </wp14:sizeRelV>
+              </wp:anchor>
+            </w:drawing>
+          </mc:Choice>
+          <mc:Fallback>
+            <w:pict>
+              <v:shape id="右大括号 310" o:spid="_x0000_s1026" type="#_x0000_t88" style="position:absolute;left:0;text-align:left;margin-left:195.75pt;margin-top:9.4pt;width:12.75pt;height:47.25pt;rotation:-90;z-index:251741184;visibility:visible;mso-wrap-style:square;mso-width-percent:0;mso-height-percent:0;mso-wrap-distance-left:9pt;mso-wrap-distance-top:0;mso-wrap-distance-right:9pt;mso-wrap-distance-bottom:0;mso-position-horizontal:absolute;mso-position-horizontal-relative:text;mso-position-vertical:absolute;mso-position-vertical-relative:text;mso-width-percent:0;mso-height-percent:0;mso-width-relative:margin;mso-height-relative:margin;v-text-anchor:middle" o:gfxdata="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" adj="2429,11113" strokecolor="#4579b8 [3044]"/>
+            </w:pict>
+          </mc:Fallback>
+        </mc:AlternateContent>
+      </w:r>
     </w:p>
     <w:p>
-      <w:pPr>
+      <w:r>
         <w:rPr>
-          <w:rFonts w:hint="eastAsia"/>
+          <w:noProof/>
         </w:rPr>
-      </w:pPr>
+        <mc:AlternateContent>
+          <mc:Choice Requires="wps">
+            <w:drawing>
+              <wp:anchor distT="0" distB="0" distL="114300" distR="114300" simplePos="0" relativeHeight="251750400" behindDoc="0" locked="0" layoutInCell="1" allowOverlap="1" wp14:anchorId="217CA437" wp14:editId="45B489BA">
+                <wp:simplePos x="0" y="0"/>
+                <wp:positionH relativeFrom="column">
+                  <wp:posOffset>2266950</wp:posOffset>
+                </wp:positionH>
+                <wp:positionV relativeFrom="paragraph">
+                  <wp:posOffset>74295</wp:posOffset>
+                </wp:positionV>
+                <wp:extent cx="0" cy="1390650"/>
+                <wp:effectExtent l="0" t="0" r="19050" b="19050"/>
+                <wp:wrapNone/>
+                <wp:docPr id="316" name="直接连接符 316"/>
+                <wp:cNvGraphicFramePr/>
+                <a:graphic xmlns:a="http://schemas.openxmlformats.org/drawingml/2006/main">
+                  <a:graphicData uri="http://schemas.microsoft.com/office/word/2010/wordprocessingShape">
+                    <wps:wsp>
+                      <wps:cNvCnPr/>
+                      <wps:spPr>
+                        <a:xfrm>
+                          <a:off x="0" y="0"/>
+                          <a:ext cx="0" cy="1390650"/>
+                        </a:xfrm>
+                        <a:prstGeom prst="line">
+                          <a:avLst/>
+                        </a:prstGeom>
+                        <a:ln>
+                          <a:prstDash val="dash"/>
+                        </a:ln>
+                      </wps:spPr>
+                      <wps:style>
+                        <a:lnRef idx="1">
+                          <a:schemeClr val="accent1"/>
+                        </a:lnRef>
+                        <a:fillRef idx="0">
+                          <a:schemeClr val="accent1"/>
+                        </a:fillRef>
+                        <a:effectRef idx="0">
+                          <a:schemeClr val="accent1"/>
+                        </a:effectRef>
+                        <a:fontRef idx="minor">
+                          <a:schemeClr val="tx1"/>
+                        </a:fontRef>
+                      </wps:style>
+                      <wps:bodyPr/>
+                    </wps:wsp>
+                  </a:graphicData>
+                </a:graphic>
+              </wp:anchor>
+            </w:drawing>
+          </mc:Choice>
+          <mc:Fallback>
+            <w:pict>
+              <v:line id="直接连接符 316" o:spid="_x0000_s1026" style="position:absolute;left:0;text-align:left;z-index:251750400;visibility:visible;mso-wrap-style:square;mso-wrap-distance-left:9pt;mso-wrap-distance-top:0;mso-wrap-distance-right:9pt;mso-wrap-distance-bottom:0;mso-position-horizontal:absolute;mso-position-horizontal-relative:text;mso-position-vertical:absolute;mso-position-vertical-relative:text" from="178.5pt,5.85pt" to="178.5pt,115.35pt" o:gfxdata="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" strokecolor="#4579b8 [3044]">
+                <v:stroke dashstyle="dash"/>
+              </v:line>
+            </w:pict>
+          </mc:Fallback>
+        </mc:AlternateContent>
+      </w:r>
+      <w:r>
+        <w:rPr>
+          <w:noProof/>
+        </w:rPr>
+        <mc:AlternateContent>
+          <mc:Choice Requires="wps">
+            <w:drawing>
+              <wp:anchor distT="0" distB="0" distL="114300" distR="114300" simplePos="0" relativeHeight="251748352" behindDoc="0" locked="0" layoutInCell="1" allowOverlap="1" wp14:anchorId="2E587911" wp14:editId="13294FDB">
+                <wp:simplePos x="0" y="0"/>
+                <wp:positionH relativeFrom="column">
+                  <wp:posOffset>1009650</wp:posOffset>
+                </wp:positionH>
+                <wp:positionV relativeFrom="paragraph">
+                  <wp:posOffset>64770</wp:posOffset>
+                </wp:positionV>
+                <wp:extent cx="0" cy="1390650"/>
+                <wp:effectExtent l="0" t="0" r="19050" b="19050"/>
+                <wp:wrapNone/>
+                <wp:docPr id="315" name="直接连接符 315"/>
+                <wp:cNvGraphicFramePr/>
+                <a:graphic xmlns:a="http://schemas.openxmlformats.org/drawingml/2006/main">
+                  <a:graphicData uri="http://schemas.microsoft.com/office/word/2010/wordprocessingShape">
+                    <wps:wsp>
+                      <wps:cNvCnPr/>
+                      <wps:spPr>
+                        <a:xfrm>
+                          <a:off x="0" y="0"/>
+                          <a:ext cx="0" cy="1390650"/>
+                        </a:xfrm>
+                        <a:prstGeom prst="line">
+                          <a:avLst/>
+                        </a:prstGeom>
+                        <a:ln>
+                          <a:prstDash val="dash"/>
+                        </a:ln>
+                      </wps:spPr>
+                      <wps:style>
+                        <a:lnRef idx="1">
+                          <a:schemeClr val="accent1"/>
+                        </a:lnRef>
+                        <a:fillRef idx="0">
+                          <a:schemeClr val="accent1"/>
+                        </a:fillRef>
+                        <a:effectRef idx="0">
+                          <a:schemeClr val="accent1"/>
+                        </a:effectRef>
+                        <a:fontRef idx="minor">
+                          <a:schemeClr val="tx1"/>
+                        </a:fontRef>
+                      </wps:style>
+                      <wps:bodyPr/>
+                    </wps:wsp>
+                  </a:graphicData>
+                </a:graphic>
+              </wp:anchor>
+            </w:drawing>
+          </mc:Choice>
+          <mc:Fallback>
+            <w:pict>
+              <v:line id="直接连接符 315" o:spid="_x0000_s1026" style="position:absolute;left:0;text-align:left;z-index:251748352;visibility:visible;mso-wrap-style:square;mso-wrap-distance-left:9pt;mso-wrap-distance-top:0;mso-wrap-distance-right:9pt;mso-wrap-distance-bottom:0;mso-position-horizontal:absolute;mso-position-horizontal-relative:text;mso-position-vertical:absolute;mso-position-vertical-relative:text" from="79.5pt,5.1pt" to="79.5pt,114.6pt" o:gfxdata="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" strokecolor="#4579b8 [3044]">
+                <v:stroke dashstyle="dash"/>
+              </v:line>
+            </w:pict>
+          </mc:Fallback>
+        </mc:AlternateContent>
+      </w:r>
     </w:p>
     <w:p>
-      <w:pPr>
+      <w:r>
         <w:rPr>
-          <w:rFonts w:hint="eastAsia"/>
+          <w:noProof/>
         </w:rPr>
-      </w:pPr>
+        <mc:AlternateContent>
+          <mc:Choice Requires="wps">
+            <w:drawing>
+              <wp:anchor distT="0" distB="0" distL="114300" distR="114300" simplePos="0" relativeHeight="251772928" behindDoc="0" locked="0" layoutInCell="1" allowOverlap="1" wp14:anchorId="3E1EAE7F" wp14:editId="3A190A7D">
+                <wp:simplePos x="0" y="0"/>
+                <wp:positionH relativeFrom="column">
+                  <wp:posOffset>1822450</wp:posOffset>
+                </wp:positionH>
+                <wp:positionV relativeFrom="paragraph">
+                  <wp:posOffset>122555</wp:posOffset>
+                </wp:positionV>
+                <wp:extent cx="1133475" cy="1403985"/>
+                <wp:effectExtent l="0" t="0" r="0" b="6350"/>
+                <wp:wrapNone/>
+                <wp:docPr id="333" name="文本框 2"/>
+                <wp:cNvGraphicFramePr>
+                  <a:graphicFrameLocks xmlns:a="http://schemas.openxmlformats.org/drawingml/2006/main"/>
+                </wp:cNvGraphicFramePr>
+                <a:graphic xmlns:a="http://schemas.openxmlformats.org/drawingml/2006/main">
+                  <a:graphicData uri="http://schemas.microsoft.com/office/word/2010/wordprocessingShape">
+                    <wps:wsp>
+                      <wps:cNvSpPr txBox="1">
+                        <a:spLocks noChangeArrowheads="1"/>
+                      </wps:cNvSpPr>
+                      <wps:spPr bwMode="auto">
+                        <a:xfrm>
+                          <a:off x="0" y="0"/>
+                          <a:ext cx="1133475" cy="1403985"/>
+                        </a:xfrm>
+                        <a:prstGeom prst="rect">
+                          <a:avLst/>
+                        </a:prstGeom>
+                        <a:noFill/>
+                        <a:ln w="9525">
+                          <a:noFill/>
+                          <a:miter lim="800000"/>
+                          <a:headEnd/>
+                          <a:tailEnd/>
+                        </a:ln>
+                      </wps:spPr>
+                      <wps:txbx>
+                        <w:txbxContent>
+                          <w:p>
+                            <w:r>
+                              <w:t>B</w:t>
+                            </w:r>
+                            <w:r>
+                              <w:rPr>
+                                <w:vertAlign w:val="subscript"/>
+                              </w:rPr>
+                              <w:t>0</w:t>
+                            </w:r>
+                            <w:r>
+                              <w:rPr>
+                                <w:vertAlign w:val="subscript"/>
+                              </w:rPr>
+                              <w:t xml:space="preserve">         </w:t>
+                            </w:r>
+                            <w:r>
+                              <w:rPr>
+                                <w:vertAlign w:val="subscript"/>
+                              </w:rPr>
+                              <w:t xml:space="preserve"> </w:t>
+                            </w:r>
+                            <w:r>
+                              <w:t>B</w:t>
+                            </w:r>
+                            <w:r>
+                              <w:rPr>
+                                <w:vertAlign w:val="subscript"/>
+                              </w:rPr>
+                              <w:t>1</w:t>
+                            </w:r>
+                          </w:p>
+                        </w:txbxContent>
+                      </wps:txbx>
+                      <wps:bodyPr rot="0" vert="horz" wrap="square" lIns="91440" tIns="45720" rIns="91440" bIns="45720" anchor="t" anchorCtr="0">
+                        <a:spAutoFit/>
+                      </wps:bodyPr>
+                    </wps:wsp>
+                  </a:graphicData>
+                </a:graphic>
+                <wp14:sizeRelH relativeFrom="margin">
+                  <wp14:pctWidth>0</wp14:pctWidth>
+                </wp14:sizeRelH>
+                <wp14:sizeRelV relativeFrom="margin">
+                  <wp14:pctHeight>20000</wp14:pctHeight>
+                </wp14:sizeRelV>
+              </wp:anchor>
+            </w:drawing>
+          </mc:Choice>
+          <mc:Fallback>
+            <w:pict>
+              <v:shape id="_x0000_s1041" type="#_x0000_t202" style="position:absolute;left:0;text-align:left;margin-left:143.5pt;margin-top:9.65pt;width:89.25pt;height:110.55pt;z-index:251772928;visibility:visible;mso-wrap-style:square;mso-width-percent:0;mso-height-percent:200;mso-wrap-distance-left:9pt;mso-wrap-distance-top:0;mso-wrap-distance-right:9pt;mso-wrap-distance-bottom:0;mso-position-horizontal:absolute;mso-position-horizontal-relative:text;mso-position-vertical:absolute;mso-position-vertical-relative:text;mso-width-percent:0;mso-height-percent:200;mso-width-relative:margin;mso-height-relative:margin;v-text-anchor:top" o:gfxdata="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" filled="f" stroked="f">
+                <v:textbox style="mso-fit-shape-to-text:t">
+                  <w:txbxContent>
+                    <w:p>
+                      <w:r>
+                        <w:t>B</w:t>
+                      </w:r>
+                      <w:r>
+                        <w:rPr>
+                          <w:vertAlign w:val="subscript"/>
+                        </w:rPr>
+                        <w:t>0</w:t>
+                      </w:r>
+                      <w:r>
+                        <w:rPr>
+                          <w:vertAlign w:val="subscript"/>
+                        </w:rPr>
+                        <w:t xml:space="preserve">         </w:t>
+                      </w:r>
+                      <w:r>
+                        <w:rPr>
+                          <w:vertAlign w:val="subscript"/>
+                        </w:rPr>
+                        <w:t xml:space="preserve"> </w:t>
+                      </w:r>
+                      <w:r>
+                        <w:t>B</w:t>
+                      </w:r>
+                      <w:r>
+                        <w:rPr>
+                          <w:vertAlign w:val="subscript"/>
+                        </w:rPr>
+                        <w:t>1</w:t>
+                      </w:r>
+                    </w:p>
+                  </w:txbxContent>
+                </v:textbox>
+              </v:shape>
+            </w:pict>
+          </mc:Fallback>
+        </mc:AlternateContent>
+      </w:r>
+      <w:r>
+        <w:rPr>
+          <w:noProof/>
+        </w:rPr>
+        <mc:AlternateContent>
+          <mc:Choice Requires="wps">
+            <w:drawing>
+              <wp:anchor distT="0" distB="0" distL="114300" distR="114300" simplePos="0" relativeHeight="251770880" behindDoc="0" locked="0" layoutInCell="1" allowOverlap="1" wp14:anchorId="7DBFC766" wp14:editId="415187D2">
+                <wp:simplePos x="0" y="0"/>
+                <wp:positionH relativeFrom="column">
+                  <wp:posOffset>603250</wp:posOffset>
+                </wp:positionH>
+                <wp:positionV relativeFrom="paragraph">
+                  <wp:posOffset>125730</wp:posOffset>
+                </wp:positionV>
+                <wp:extent cx="1133475" cy="1403985"/>
+                <wp:effectExtent l="0" t="0" r="0" b="6350"/>
+                <wp:wrapNone/>
+                <wp:docPr id="331" name="文本框 2"/>
+                <wp:cNvGraphicFramePr>
+                  <a:graphicFrameLocks xmlns:a="http://schemas.openxmlformats.org/drawingml/2006/main"/>
+                </wp:cNvGraphicFramePr>
+                <a:graphic xmlns:a="http://schemas.openxmlformats.org/drawingml/2006/main">
+                  <a:graphicData uri="http://schemas.microsoft.com/office/word/2010/wordprocessingShape">
+                    <wps:wsp>
+                      <wps:cNvSpPr txBox="1">
+                        <a:spLocks noChangeArrowheads="1"/>
+                      </wps:cNvSpPr>
+                      <wps:spPr bwMode="auto">
+                        <a:xfrm>
+                          <a:off x="0" y="0"/>
+                          <a:ext cx="1133475" cy="1403985"/>
+                        </a:xfrm>
+                        <a:prstGeom prst="rect">
+                          <a:avLst/>
+                        </a:prstGeom>
+                        <a:noFill/>
+                        <a:ln w="9525">
+                          <a:noFill/>
+                          <a:miter lim="800000"/>
+                          <a:headEnd/>
+                          <a:tailEnd/>
+                        </a:ln>
+                      </wps:spPr>
+                      <wps:txbx>
+                        <w:txbxContent>
+                          <w:p>
+                            <w:r>
+                              <w:t>A</w:t>
+                            </w:r>
+                            <w:r>
+                              <w:rPr>
+                                <w:vertAlign w:val="subscript"/>
+                              </w:rPr>
+                              <w:t>0</w:t>
+                            </w:r>
+                            <w:r>
+                              <w:rPr>
+                                <w:vertAlign w:val="subscript"/>
+                              </w:rPr>
+                              <w:t xml:space="preserve">         </w:t>
+                            </w:r>
+                            <w:r>
+                              <w:t>A</w:t>
+                            </w:r>
+                            <w:r>
+                              <w:rPr>
+                                <w:vertAlign w:val="subscript"/>
+                              </w:rPr>
+                              <w:t>1</w:t>
+                            </w:r>
+                          </w:p>
+                        </w:txbxContent>
+                      </wps:txbx>
+                      <wps:bodyPr rot="0" vert="horz" wrap="square" lIns="91440" tIns="45720" rIns="91440" bIns="45720" anchor="t" anchorCtr="0">
+                        <a:spAutoFit/>
+                      </wps:bodyPr>
+                    </wps:wsp>
+                  </a:graphicData>
+                </a:graphic>
+                <wp14:sizeRelH relativeFrom="margin">
+                  <wp14:pctWidth>0</wp14:pctWidth>
+                </wp14:sizeRelH>
+                <wp14:sizeRelV relativeFrom="margin">
+                  <wp14:pctHeight>20000</wp14:pctHeight>
+                </wp14:sizeRelV>
+              </wp:anchor>
+            </w:drawing>
+          </mc:Choice>
+          <mc:Fallback>
+            <w:pict>
+              <v:shape id="_x0000_s1042" type="#_x0000_t202" style="position:absolute;left:0;text-align:left;margin-left:47.5pt;margin-top:9.9pt;width:89.25pt;height:110.55pt;z-index:251770880;visibility:visible;mso-wrap-style:square;mso-width-percent:0;mso-height-percent:200;mso-wrap-distance-left:9pt;mso-wrap-distance-top:0;mso-wrap-distance-right:9pt;mso-wrap-distance-bottom:0;mso-position-horizontal:absolute;mso-position-horizontal-relative:text;mso-position-vertical:absolute;mso-position-vertical-relative:text;mso-width-percent:0;mso-height-percent:200;mso-width-relative:margin;mso-height-relative:margin;v-text-anchor:top" o:gfxdata="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" filled="f" stroked="f">
+                <v:textbox style="mso-fit-shape-to-text:t">
+                  <w:txbxContent>
+                    <w:p>
+                      <w:r>
+                        <w:t>A</w:t>
+                      </w:r>
+                      <w:r>
+                        <w:rPr>
+                          <w:vertAlign w:val="subscript"/>
+                        </w:rPr>
+                        <w:t>0</w:t>
+                      </w:r>
+                      <w:r>
+                        <w:rPr>
+                          <w:vertAlign w:val="subscript"/>
+                        </w:rPr>
+                        <w:t xml:space="preserve">         </w:t>
+                      </w:r>
+                      <w:r>
+                        <w:t>A</w:t>
+                      </w:r>
+                      <w:r>
+                        <w:rPr>
+                          <w:vertAlign w:val="subscript"/>
+                        </w:rPr>
+                        <w:t>1</w:t>
+                      </w:r>
+                    </w:p>
+                  </w:txbxContent>
+                </v:textbox>
+              </v:shape>
+            </w:pict>
+          </mc:Fallback>
+        </mc:AlternateContent>
+      </w:r>
+      <w:r>
+        <mc:AlternateContent>
+          <mc:Choice Requires="wps">
+            <w:drawing>
+              <wp:anchor distT="0" distB="0" distL="114300" distR="114300" simplePos="0" relativeHeight="251730944" behindDoc="0" locked="0" layoutInCell="1" allowOverlap="1" wp14:anchorId="6FD44F30" wp14:editId="3EEEE4B7">
+                <wp:simplePos x="0" y="0"/>
+                <wp:positionH relativeFrom="column">
+                  <wp:posOffset>409575</wp:posOffset>
+                </wp:positionH>
+                <wp:positionV relativeFrom="paragraph">
+                  <wp:posOffset>155575</wp:posOffset>
+                </wp:positionV>
+                <wp:extent cx="1219200" cy="238125"/>
+                <wp:effectExtent l="0" t="0" r="19050" b="28575"/>
+                <wp:wrapNone/>
+                <wp:docPr id="302" name="圆角矩形 302"/>
+                <wp:cNvGraphicFramePr/>
+                <a:graphic xmlns:a="http://schemas.openxmlformats.org/drawingml/2006/main">
+                  <a:graphicData uri="http://schemas.microsoft.com/office/word/2010/wordprocessingShape">
+                    <wps:wsp>
+                      <wps:cNvSpPr/>
+                      <wps:spPr>
+                        <a:xfrm>
+                          <a:off x="0" y="0"/>
+                          <a:ext cx="1219200" cy="238125"/>
+                        </a:xfrm>
+                        <a:prstGeom prst="roundRect">
+                          <a:avLst/>
+                        </a:prstGeom>
+                        <a:ln>
+                          <a:solidFill>
+                            <a:schemeClr val="tx1"/>
+                          </a:solidFill>
+                        </a:ln>
+                      </wps:spPr>
+                      <wps:style>
+                        <a:lnRef idx="2">
+                          <a:schemeClr val="accent1"/>
+                        </a:lnRef>
+                        <a:fillRef idx="1">
+                          <a:schemeClr val="lt1"/>
+                        </a:fillRef>
+                        <a:effectRef idx="0">
+                          <a:schemeClr val="accent1"/>
+                        </a:effectRef>
+                        <a:fontRef idx="minor">
+                          <a:schemeClr val="dk1"/>
+                        </a:fontRef>
+                      </wps:style>
+                      <wps:bodyPr rot="0" spcFirstLastPara="0" vertOverflow="overflow" horzOverflow="overflow" vert="horz" wrap="square" lIns="91440" tIns="45720" rIns="91440" bIns="45720" numCol="1" spcCol="0" rtlCol="0" fromWordArt="0" anchor="ctr" anchorCtr="0" forceAA="0" compatLnSpc="1">
+                        <a:prstTxWarp prst="textNoShape">
+                          <a:avLst/>
+                        </a:prstTxWarp>
+                        <a:noAutofit/>
+                      </wps:bodyPr>
+                    </wps:wsp>
+                  </a:graphicData>
+                </a:graphic>
+              </wp:anchor>
+            </w:drawing>
+          </mc:Choice>
+          <mc:Fallback>
+            <w:pict>
+              <v:roundrect id="圆角矩形 302" o:spid="_x0000_s1026" style="position:absolute;left:0;text-align:left;margin-left:32.25pt;margin-top:12.25pt;width:96pt;height:18.75pt;z-index:251730944;visibility:visible;mso-wrap-style:square;mso-wrap-distance-left:9pt;mso-wrap-distance-top:0;mso-wrap-distance-right:9pt;mso-wrap-distance-bottom:0;mso-position-horizontal:absolute;mso-position-horizontal-relative:text;mso-position-vertical:absolute;mso-position-vertical-relative:text;v-text-anchor:middle" arcsize="10923f" o:gfxdata="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" fillcolor="white [3201]" strokecolor="black [3213]" strokeweight="2pt"/>
+            </w:pict>
+          </mc:Fallback>
+        </mc:AlternateContent>
+      </w:r>
+      <w:r>
+        <w:rPr>
+          <w:noProof/>
+        </w:rPr>
+        <mc:AlternateContent>
+          <mc:Choice Requires="wps">
+            <w:drawing>
+              <wp:anchor distT="0" distB="0" distL="114300" distR="114300" simplePos="0" relativeHeight="251739136" behindDoc="0" locked="0" layoutInCell="1" allowOverlap="1" wp14:anchorId="6DC9191E" wp14:editId="56D58F87">
+                <wp:simplePos x="0" y="0"/>
+                <wp:positionH relativeFrom="column">
+                  <wp:posOffset>2257425</wp:posOffset>
+                </wp:positionH>
+                <wp:positionV relativeFrom="paragraph">
+                  <wp:posOffset>152400</wp:posOffset>
+                </wp:positionV>
+                <wp:extent cx="0" cy="238125"/>
+                <wp:effectExtent l="0" t="0" r="19050" b="9525"/>
+                <wp:wrapNone/>
+                <wp:docPr id="309" name="直接连接符 309"/>
+                <wp:cNvGraphicFramePr/>
+                <a:graphic xmlns:a="http://schemas.openxmlformats.org/drawingml/2006/main">
+                  <a:graphicData uri="http://schemas.microsoft.com/office/word/2010/wordprocessingShape">
+                    <wps:wsp>
+                      <wps:cNvCnPr/>
+                      <wps:spPr>
+                        <a:xfrm>
+                          <a:off x="0" y="0"/>
+                          <a:ext cx="0" cy="238125"/>
+                        </a:xfrm>
+                        <a:prstGeom prst="line">
+                          <a:avLst/>
+                        </a:prstGeom>
+                        <a:ln>
+                          <a:solidFill>
+                            <a:schemeClr val="bg1">
+                              <a:lumMod val="65000"/>
+                            </a:schemeClr>
+                          </a:solidFill>
+                          <a:prstDash val="solid"/>
+                        </a:ln>
+                      </wps:spPr>
+                      <wps:style>
+                        <a:lnRef idx="1">
+                          <a:schemeClr val="accent1"/>
+                        </a:lnRef>
+                        <a:fillRef idx="0">
+                          <a:schemeClr val="accent1"/>
+                        </a:fillRef>
+                        <a:effectRef idx="0">
+                          <a:schemeClr val="accent1"/>
+                        </a:effectRef>
+                        <a:fontRef idx="minor">
+                          <a:schemeClr val="tx1"/>
+                        </a:fontRef>
+                      </wps:style>
+                      <wps:bodyPr/>
+                    </wps:wsp>
+                  </a:graphicData>
+                </a:graphic>
+                <wp14:sizeRelV relativeFrom="margin">
+                  <wp14:pctHeight>0</wp14:pctHeight>
+                </wp14:sizeRelV>
+              </wp:anchor>
+            </w:drawing>
+          </mc:Choice>
+          <mc:Fallback>
+            <w:pict>
+              <v:line id="直接连接符 309" o:spid="_x0000_s1026" style="position:absolute;left:0;text-align:left;z-index:251739136;visibility:visible;mso-wrap-style:square;mso-height-percent:0;mso-wrap-distance-left:9pt;mso-wrap-distance-top:0;mso-wrap-distance-right:9pt;mso-wrap-distance-bottom:0;mso-position-horizontal:absolute;mso-position-horizontal-relative:text;mso-position-vertical:absolute;mso-position-vertical-relative:text;mso-height-percent:0;mso-height-relative:margin" from="177.75pt,12pt" to="177.75pt,30.75pt" o:gfxdata="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" strokecolor="#a5a5a5 [2092]"/>
+            </w:pict>
+          </mc:Fallback>
+        </mc:AlternateContent>
+      </w:r>
+      <w:r>
+        <w:rPr>
+          <w:noProof/>
+        </w:rPr>
+        <mc:AlternateContent>
+          <mc:Choice Requires="wps">
+            <w:drawing>
+              <wp:anchor distT="0" distB="0" distL="114300" distR="114300" simplePos="0" relativeHeight="251737088" behindDoc="0" locked="0" layoutInCell="1" allowOverlap="1" wp14:anchorId="59F02301" wp14:editId="6C7BCBF4">
+                <wp:simplePos x="0" y="0"/>
+                <wp:positionH relativeFrom="column">
+                  <wp:posOffset>1009650</wp:posOffset>
+                </wp:positionH>
+                <wp:positionV relativeFrom="paragraph">
+                  <wp:posOffset>152400</wp:posOffset>
+                </wp:positionV>
+                <wp:extent cx="0" cy="238125"/>
+                <wp:effectExtent l="0" t="0" r="19050" b="9525"/>
+                <wp:wrapNone/>
+                <wp:docPr id="308" name="直接连接符 308"/>
+                <wp:cNvGraphicFramePr/>
+                <a:graphic xmlns:a="http://schemas.openxmlformats.org/drawingml/2006/main">
+                  <a:graphicData uri="http://schemas.microsoft.com/office/word/2010/wordprocessingShape">
+                    <wps:wsp>
+                      <wps:cNvCnPr/>
+                      <wps:spPr>
+                        <a:xfrm>
+                          <a:off x="0" y="0"/>
+                          <a:ext cx="0" cy="238125"/>
+                        </a:xfrm>
+                        <a:prstGeom prst="line">
+                          <a:avLst/>
+                        </a:prstGeom>
+                        <a:ln>
+                          <a:solidFill>
+                            <a:schemeClr val="tx1"/>
+                          </a:solidFill>
+                          <a:prstDash val="solid"/>
+                        </a:ln>
+                      </wps:spPr>
+                      <wps:style>
+                        <a:lnRef idx="1">
+                          <a:schemeClr val="accent1"/>
+                        </a:lnRef>
+                        <a:fillRef idx="0">
+                          <a:schemeClr val="accent1"/>
+                        </a:fillRef>
+                        <a:effectRef idx="0">
+                          <a:schemeClr val="accent1"/>
+                        </a:effectRef>
+                        <a:fontRef idx="minor">
+                          <a:schemeClr val="tx1"/>
+                        </a:fontRef>
+                      </wps:style>
+                      <wps:bodyPr/>
+                    </wps:wsp>
+                  </a:graphicData>
+                </a:graphic>
+                <wp14:sizeRelV relativeFrom="margin">
+                  <wp14:pctHeight>0</wp14:pctHeight>
+                </wp14:sizeRelV>
+              </wp:anchor>
+            </w:drawing>
+          </mc:Choice>
+          <mc:Fallback>
+            <w:pict>
+              <v:line id="直接连接符 308" o:spid="_x0000_s1026" style="position:absolute;left:0;text-align:left;z-index:251737088;visibility:visible;mso-wrap-style:square;mso-height-percent:0;mso-wrap-distance-left:9pt;mso-wrap-distance-top:0;mso-wrap-distance-right:9pt;mso-wrap-distance-bottom:0;mso-position-horizontal:absolute;mso-position-horizontal-relative:text;mso-position-vertical:absolute;mso-position-vertical-relative:text;mso-height-percent:0;mso-height-relative:margin" from="79.5pt,12pt" to="79.5pt,30.75pt" o:gfxdata="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" strokecolor="black [3213]"/>
+            </w:pict>
+          </mc:Fallback>
+        </mc:AlternateContent>
+      </w:r>
+      <w:r>
+        <mc:AlternateContent>
+          <mc:Choice Requires="wps">
+            <w:drawing>
+              <wp:anchor distT="0" distB="0" distL="114300" distR="114300" simplePos="0" relativeHeight="251734016" behindDoc="0" locked="0" layoutInCell="1" allowOverlap="1" wp14:anchorId="644C53BD" wp14:editId="5F355C7D">
+                <wp:simplePos x="0" y="0"/>
+                <wp:positionH relativeFrom="column">
+                  <wp:posOffset>66675</wp:posOffset>
+                </wp:positionH>
+                <wp:positionV relativeFrom="paragraph">
+                  <wp:posOffset>127000</wp:posOffset>
+                </wp:positionV>
+                <wp:extent cx="314325" cy="1403985"/>
+                <wp:effectExtent l="0" t="0" r="9525" b="6350"/>
+                <wp:wrapNone/>
+                <wp:docPr id="304" name="文本框 2"/>
+                <wp:cNvGraphicFramePr>
+                  <a:graphicFrameLocks xmlns:a="http://schemas.openxmlformats.org/drawingml/2006/main"/>
+                </wp:cNvGraphicFramePr>
+                <a:graphic xmlns:a="http://schemas.openxmlformats.org/drawingml/2006/main">
+                  <a:graphicData uri="http://schemas.microsoft.com/office/word/2010/wordprocessingShape">
+                    <wps:wsp>
+                      <wps:cNvSpPr txBox="1">
+                        <a:spLocks noChangeArrowheads="1"/>
+                      </wps:cNvSpPr>
+                      <wps:spPr bwMode="auto">
+                        <a:xfrm>
+                          <a:off x="0" y="0"/>
+                          <a:ext cx="314325" cy="1403985"/>
+                        </a:xfrm>
+                        <a:prstGeom prst="rect">
+                          <a:avLst/>
+                        </a:prstGeom>
+                        <a:solidFill>
+                          <a:srgbClr val="FFFFFF"/>
+                        </a:solidFill>
+                        <a:ln w="9525">
+                          <a:noFill/>
+                          <a:miter lim="800000"/>
+                          <a:headEnd/>
+                          <a:tailEnd/>
+                        </a:ln>
+                      </wps:spPr>
+                      <wps:txbx>
+                        <w:txbxContent>
+                          <w:p>
+                            <w:pPr>
+                              <w:rPr>
+                                <w:b/>
+                              </w:rPr>
+                            </w:pPr>
+                            <w:r>
+                              <w:rPr>
+                                <w:b/>
+                              </w:rPr>
+                              <w:t>A</w:t>
+                            </w:r>
+                          </w:p>
+                        </w:txbxContent>
+                      </wps:txbx>
+                      <wps:bodyPr rot="0" vert="horz" wrap="square" lIns="91440" tIns="45720" rIns="91440" bIns="45720" anchor="t" anchorCtr="0">
+                        <a:spAutoFit/>
+                      </wps:bodyPr>
+                    </wps:wsp>
+                  </a:graphicData>
+                </a:graphic>
+                <wp14:sizeRelH relativeFrom="margin">
+                  <wp14:pctWidth>0</wp14:pctWidth>
+                </wp14:sizeRelH>
+                <wp14:sizeRelV relativeFrom="margin">
+                  <wp14:pctHeight>20000</wp14:pctHeight>
+                </wp14:sizeRelV>
+              </wp:anchor>
+            </w:drawing>
+          </mc:Choice>
+          <mc:Fallback>
+            <w:pict>
+              <v:shape id="_x0000_s1043" type="#_x0000_t202" style="position:absolute;left:0;text-align:left;margin-left:5.25pt;margin-top:10pt;width:24.75pt;height:110.55pt;z-index:251734016;visibility:visible;mso-wrap-style:square;mso-width-percent:0;mso-height-percent:200;mso-wrap-distance-left:9pt;mso-wrap-distance-top:0;mso-wrap-distance-right:9pt;mso-wrap-distance-bottom:0;mso-position-horizontal:absolute;mso-position-horizontal-relative:text;mso-position-vertical:absolute;mso-position-vertical-relative:text;mso-width-percent:0;mso-height-percent:200;mso-width-relative:margin;mso-height-relative:margin;v-text-anchor:top" o:gfxdata="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" stroked="f">
+                <v:textbox style="mso-fit-shape-to-text:t">
+                  <w:txbxContent>
+                    <w:p>
+                      <w:pPr>
+                        <w:rPr>
+                          <w:b/>
+                        </w:rPr>
+                      </w:pPr>
+                      <w:r>
+                        <w:rPr>
+                          <w:b/>
+                        </w:rPr>
+                        <w:t>A</w:t>
+                      </w:r>
+                    </w:p>
+                  </w:txbxContent>
+                </v:textbox>
+              </v:shape>
+            </w:pict>
+          </mc:Fallback>
+        </mc:AlternateContent>
+      </w:r>
+      <w:r>
+        <mc:AlternateContent>
+          <mc:Choice Requires="wps">
+            <w:drawing>
+              <wp:anchor distT="0" distB="0" distL="114300" distR="114300" simplePos="0" relativeHeight="251735040" behindDoc="0" locked="0" layoutInCell="1" allowOverlap="1" wp14:anchorId="1D2A17A8" wp14:editId="72DA3F40">
+                <wp:simplePos x="0" y="0"/>
+                <wp:positionH relativeFrom="column">
+                  <wp:posOffset>2914650</wp:posOffset>
+                </wp:positionH>
+                <wp:positionV relativeFrom="paragraph">
+                  <wp:posOffset>120650</wp:posOffset>
+                </wp:positionV>
+                <wp:extent cx="314325" cy="1403985"/>
+                <wp:effectExtent l="0" t="0" r="9525" b="6350"/>
+                <wp:wrapNone/>
+                <wp:docPr id="305" name="文本框 2"/>
+                <wp:cNvGraphicFramePr>
+                  <a:graphicFrameLocks xmlns:a="http://schemas.openxmlformats.org/drawingml/2006/main"/>
+                </wp:cNvGraphicFramePr>
+                <a:graphic xmlns:a="http://schemas.openxmlformats.org/drawingml/2006/main">
+                  <a:graphicData uri="http://schemas.microsoft.com/office/word/2010/wordprocessingShape">
+                    <wps:wsp>
+                      <wps:cNvSpPr txBox="1">
+                        <a:spLocks noChangeArrowheads="1"/>
+                      </wps:cNvSpPr>
+                      <wps:spPr bwMode="auto">
+                        <a:xfrm>
+                          <a:off x="0" y="0"/>
+                          <a:ext cx="314325" cy="1403985"/>
+                        </a:xfrm>
+                        <a:prstGeom prst="rect">
+                          <a:avLst/>
+                        </a:prstGeom>
+                        <a:solidFill>
+                          <a:srgbClr val="FFFFFF"/>
+                        </a:solidFill>
+                        <a:ln w="9525">
+                          <a:noFill/>
+                          <a:miter lim="800000"/>
+                          <a:headEnd/>
+                          <a:tailEnd/>
+                        </a:ln>
+                      </wps:spPr>
+                      <wps:txbx>
+                        <w:txbxContent>
+                          <w:p>
+                            <w:pPr>
+                              <w:rPr>
+                                <w:b/>
+                              </w:rPr>
+                            </w:pPr>
+                            <w:r>
+                              <w:rPr>
+                                <w:b/>
+                              </w:rPr>
+                              <w:t>B</w:t>
+                            </w:r>
+                          </w:p>
+                        </w:txbxContent>
+                      </wps:txbx>
+                      <wps:bodyPr rot="0" vert="horz" wrap="square" lIns="91440" tIns="45720" rIns="91440" bIns="45720" anchor="t" anchorCtr="0">
+                        <a:spAutoFit/>
+                      </wps:bodyPr>
+                    </wps:wsp>
+                  </a:graphicData>
+                </a:graphic>
+                <wp14:sizeRelH relativeFrom="margin">
+                  <wp14:pctWidth>0</wp14:pctWidth>
+                </wp14:sizeRelH>
+                <wp14:sizeRelV relativeFrom="margin">
+                  <wp14:pctHeight>20000</wp14:pctHeight>
+                </wp14:sizeRelV>
+              </wp:anchor>
+            </w:drawing>
+          </mc:Choice>
+          <mc:Fallback>
+            <w:pict>
+              <v:shape id="_x0000_s1044" type="#_x0000_t202" style="position:absolute;left:0;text-align:left;margin-left:229.5pt;margin-top:9.5pt;width:24.75pt;height:110.55pt;z-index:251735040;visibility:visible;mso-wrap-style:square;mso-width-percent:0;mso-height-percent:200;mso-wrap-distance-left:9pt;mso-wrap-distance-top:0;mso-wrap-distance-right:9pt;mso-wrap-distance-bottom:0;mso-position-horizontal:absolute;mso-position-horizontal-relative:text;mso-position-vertical:absolute;mso-position-vertical-relative:text;mso-width-percent:0;mso-height-percent:200;mso-width-relative:margin;mso-height-relative:margin;v-text-anchor:top" o:gfxdata="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" stroked="f">
+                <v:textbox style="mso-fit-shape-to-text:t">
+                  <w:txbxContent>
+                    <w:p>
+                      <w:pPr>
+                        <w:rPr>
+                          <w:b/>
+                        </w:rPr>
+                      </w:pPr>
+                      <w:r>
+                        <w:rPr>
+                          <w:b/>
+                        </w:rPr>
+                        <w:t>B</w:t>
+                      </w:r>
+                    </w:p>
+                  </w:txbxContent>
+                </v:textbox>
+              </v:shape>
+            </w:pict>
+          </mc:Fallback>
+        </mc:AlternateContent>
+      </w:r>
+      <w:r>
+        <mc:AlternateContent>
+          <mc:Choice Requires="wps">
+            <w:drawing>
+              <wp:anchor distT="0" distB="0" distL="114300" distR="114300" simplePos="0" relativeHeight="251731968" behindDoc="0" locked="0" layoutInCell="1" allowOverlap="1" wp14:anchorId="39B9756F" wp14:editId="1ADAEE7B">
+                <wp:simplePos x="0" y="0"/>
+                <wp:positionH relativeFrom="column">
+                  <wp:posOffset>1657350</wp:posOffset>
+                </wp:positionH>
+                <wp:positionV relativeFrom="paragraph">
+                  <wp:posOffset>152400</wp:posOffset>
+                </wp:positionV>
+                <wp:extent cx="1219200" cy="238125"/>
+                <wp:effectExtent l="0" t="0" r="19050" b="28575"/>
+                <wp:wrapNone/>
+                <wp:docPr id="303" name="圆角矩形 303"/>
+                <wp:cNvGraphicFramePr/>
+                <a:graphic xmlns:a="http://schemas.openxmlformats.org/drawingml/2006/main">
+                  <a:graphicData uri="http://schemas.microsoft.com/office/word/2010/wordprocessingShape">
+                    <wps:wsp>
+                      <wps:cNvSpPr/>
+                      <wps:spPr>
+                        <a:xfrm>
+                          <a:off x="0" y="0"/>
+                          <a:ext cx="1219200" cy="238125"/>
+                        </a:xfrm>
+                        <a:prstGeom prst="roundRect">
+                          <a:avLst/>
+                        </a:prstGeom>
+                        <a:ln>
+                          <a:solidFill>
+                            <a:schemeClr val="bg1">
+                              <a:lumMod val="65000"/>
+                            </a:schemeClr>
+                          </a:solidFill>
+                        </a:ln>
+                      </wps:spPr>
+                      <wps:style>
+                        <a:lnRef idx="2">
+                          <a:schemeClr val="accent2"/>
+                        </a:lnRef>
+                        <a:fillRef idx="1">
+                          <a:schemeClr val="lt1"/>
+                        </a:fillRef>
+                        <a:effectRef idx="0">
+                          <a:schemeClr val="accent2"/>
+                        </a:effectRef>
+                        <a:fontRef idx="minor">
+                          <a:schemeClr val="dk1"/>
+                        </a:fontRef>
+                      </wps:style>
+                      <wps:bodyPr rot="0" spcFirstLastPara="0" vertOverflow="overflow" horzOverflow="overflow" vert="horz" wrap="square" lIns="91440" tIns="45720" rIns="91440" bIns="45720" numCol="1" spcCol="0" rtlCol="0" fromWordArt="0" anchor="ctr" anchorCtr="0" forceAA="0" compatLnSpc="1">
+                        <a:prstTxWarp prst="textNoShape">
+                          <a:avLst/>
+                        </a:prstTxWarp>
+                        <a:noAutofit/>
+                      </wps:bodyPr>
+                    </wps:wsp>
+                  </a:graphicData>
+                </a:graphic>
+              </wp:anchor>
+            </w:drawing>
+          </mc:Choice>
+          <mc:Fallback>
+            <w:pict>
+              <v:roundrect id="圆角矩形 303" o:spid="_x0000_s1026" style="position:absolute;left:0;text-align:left;margin-left:130.5pt;margin-top:12pt;width:96pt;height:18.75pt;z-index:251731968;visibility:visible;mso-wrap-style:square;mso-wrap-distance-left:9pt;mso-wrap-distance-top:0;mso-wrap-distance-right:9pt;mso-wrap-distance-bottom:0;mso-position-horizontal:absolute;mso-position-horizontal-relative:text;mso-position-vertical:absolute;mso-position-vertical-relative:text;v-text-anchor:middle" arcsize="10923f" o:gfxdata="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" fillcolor="white [3201]" strokecolor="#a5a5a5 [2092]" strokeweight="2pt"/>
+            </w:pict>
+          </mc:Fallback>
+        </mc:AlternateContent>
+      </w:r>
+    </w:p>
+    <w:p/>
+    <w:p/>
+    <w:p>
+      <w:r>
+        <w:rPr>
+          <w:noProof/>
+        </w:rPr>
+        <mc:AlternateContent>
+          <mc:Choice Requires="wps">
+            <w:drawing>
+              <wp:anchor distT="0" distB="0" distL="114300" distR="114300" simplePos="0" relativeHeight="251774976" behindDoc="0" locked="0" layoutInCell="1" allowOverlap="1" wp14:anchorId="5BFB9F47" wp14:editId="5F1A4247">
+                <wp:simplePos x="0" y="0"/>
+                <wp:positionH relativeFrom="column">
+                  <wp:posOffset>1203325</wp:posOffset>
+                </wp:positionH>
+                <wp:positionV relativeFrom="paragraph">
+                  <wp:posOffset>140970</wp:posOffset>
+                </wp:positionV>
+                <wp:extent cx="1133475" cy="1403985"/>
+                <wp:effectExtent l="0" t="0" r="0" b="6350"/>
+                <wp:wrapNone/>
+                <wp:docPr id="334" name="文本框 2"/>
+                <wp:cNvGraphicFramePr>
+                  <a:graphicFrameLocks xmlns:a="http://schemas.openxmlformats.org/drawingml/2006/main"/>
+                </wp:cNvGraphicFramePr>
+                <a:graphic xmlns:a="http://schemas.openxmlformats.org/drawingml/2006/main">
+                  <a:graphicData uri="http://schemas.microsoft.com/office/word/2010/wordprocessingShape">
+                    <wps:wsp>
+                      <wps:cNvSpPr txBox="1">
+                        <a:spLocks noChangeArrowheads="1"/>
+                      </wps:cNvSpPr>
+                      <wps:spPr bwMode="auto">
+                        <a:xfrm>
+                          <a:off x="0" y="0"/>
+                          <a:ext cx="1133475" cy="1403985"/>
+                        </a:xfrm>
+                        <a:prstGeom prst="rect">
+                          <a:avLst/>
+                        </a:prstGeom>
+                        <a:noFill/>
+                        <a:ln w="9525">
+                          <a:noFill/>
+                          <a:miter lim="800000"/>
+                          <a:headEnd/>
+                          <a:tailEnd/>
+                        </a:ln>
+                      </wps:spPr>
+                      <wps:txbx>
+                        <w:txbxContent>
+                          <w:p>
+                            <w:r>
+                              <w:t>A</w:t>
+                            </w:r>
+                            <w:r>
+                              <w:rPr>
+                                <w:vertAlign w:val="subscript"/>
+                              </w:rPr>
+                              <w:t>1</w:t>
+                            </w:r>
+                            <w:r>
+                              <w:rPr>
+                                <w:vertAlign w:val="subscript"/>
+                              </w:rPr>
+                              <w:t xml:space="preserve">          </w:t>
+                            </w:r>
+                            <w:r>
+                              <w:t>B</w:t>
+                            </w:r>
+                            <w:r>
+                              <w:rPr>
+                                <w:vertAlign w:val="subscript"/>
+                              </w:rPr>
+                              <w:t>0</w:t>
+                            </w:r>
+                          </w:p>
+                        </w:txbxContent>
+                      </wps:txbx>
+                      <wps:bodyPr rot="0" vert="horz" wrap="square" lIns="91440" tIns="45720" rIns="91440" bIns="45720" anchor="t" anchorCtr="0">
+                        <a:spAutoFit/>
+                      </wps:bodyPr>
+                    </wps:wsp>
+                  </a:graphicData>
+                </a:graphic>
+                <wp14:sizeRelH relativeFrom="margin">
+                  <wp14:pctWidth>0</wp14:pctWidth>
+                </wp14:sizeRelH>
+                <wp14:sizeRelV relativeFrom="margin">
+                  <wp14:pctHeight>20000</wp14:pctHeight>
+                </wp14:sizeRelV>
+              </wp:anchor>
+            </w:drawing>
+          </mc:Choice>
+          <mc:Fallback>
+            <w:pict>
+              <v:shape id="_x0000_s1045" type="#_x0000_t202" style="position:absolute;left:0;text-align:left;margin-left:94.75pt;margin-top:11.1pt;width:89.25pt;height:110.55pt;z-index:251774976;visibility:visible;mso-wrap-style:square;mso-width-percent:0;mso-height-percent:200;mso-wrap-distance-left:9pt;mso-wrap-distance-top:0;mso-wrap-distance-right:9pt;mso-wrap-distance-bottom:0;mso-position-horizontal:absolute;mso-position-horizontal-relative:text;mso-position-vertical:absolute;mso-position-vertical-relative:text;mso-width-percent:0;mso-height-percent:200;mso-width-relative:margin;mso-height-relative:margin;v-text-anchor:top" o:gfxdata="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" filled="f" stroked="f">
+                <v:textbox style="mso-fit-shape-to-text:t">
+                  <w:txbxContent>
+                    <w:p>
+                      <w:r>
+                        <w:t>A</w:t>
+                      </w:r>
+                      <w:r>
+                        <w:rPr>
+                          <w:vertAlign w:val="subscript"/>
+                        </w:rPr>
+                        <w:t>1</w:t>
+                      </w:r>
+                      <w:r>
+                        <w:rPr>
+                          <w:vertAlign w:val="subscript"/>
+                        </w:rPr>
+                        <w:t xml:space="preserve">          </w:t>
+                      </w:r>
+                      <w:r>
+                        <w:t>B</w:t>
+                      </w:r>
+                      <w:r>
+                        <w:rPr>
+                          <w:vertAlign w:val="subscript"/>
+                        </w:rPr>
+                        <w:t>0</w:t>
+                      </w:r>
+                    </w:p>
+                  </w:txbxContent>
+                </v:textbox>
+              </v:shape>
+            </w:pict>
+          </mc:Fallback>
+        </mc:AlternateContent>
+      </w:r>
+      <w:r>
+        <w:rPr>
+          <w:noProof/>
+        </w:rPr>
+        <mc:AlternateContent>
+          <mc:Choice Requires="wpg">
+            <w:drawing>
+              <wp:anchor distT="0" distB="0" distL="114300" distR="114300" simplePos="0" relativeHeight="251754496" behindDoc="0" locked="0" layoutInCell="1" allowOverlap="1" wp14:anchorId="0D6D95AF" wp14:editId="4013FFAA">
+                <wp:simplePos x="0" y="0"/>
+                <wp:positionH relativeFrom="column">
+                  <wp:posOffset>1019175</wp:posOffset>
+                </wp:positionH>
+                <wp:positionV relativeFrom="paragraph">
+                  <wp:posOffset>167640</wp:posOffset>
+                </wp:positionV>
+                <wp:extent cx="1219200" cy="238125"/>
+                <wp:effectExtent l="0" t="0" r="19050" b="28575"/>
+                <wp:wrapNone/>
+                <wp:docPr id="327" name="组合 327"/>
+                <wp:cNvGraphicFramePr/>
+                <a:graphic xmlns:a="http://schemas.openxmlformats.org/drawingml/2006/main">
+                  <a:graphicData uri="http://schemas.microsoft.com/office/word/2010/wordprocessingGroup">
+                    <wpg:wgp>
+                      <wpg:cNvGrpSpPr/>
+                      <wpg:grpSpPr>
+                        <a:xfrm>
+                          <a:off x="0" y="0"/>
+                          <a:ext cx="1219200" cy="238125"/>
+                          <a:chOff x="0" y="0"/>
+                          <a:chExt cx="1219200" cy="238125"/>
+                        </a:xfrm>
+                      </wpg:grpSpPr>
+                      <wps:wsp>
+                        <wps:cNvPr id="312" name="圆角矩形 312"/>
+                        <wps:cNvSpPr/>
+                        <wps:spPr>
+                          <a:xfrm>
+                            <a:off x="0" y="0"/>
+                            <a:ext cx="1219200" cy="238125"/>
+                          </a:xfrm>
+                          <a:prstGeom prst="roundRect">
+                            <a:avLst/>
+                          </a:prstGeom>
+                          <a:ln>
+                            <a:solidFill>
+                              <a:schemeClr val="tx1">
+                                <a:lumMod val="65000"/>
+                                <a:lumOff val="35000"/>
+                              </a:schemeClr>
+                            </a:solidFill>
+                          </a:ln>
+                        </wps:spPr>
+                        <wps:style>
+                          <a:lnRef idx="2">
+                            <a:schemeClr val="accent1"/>
+                          </a:lnRef>
+                          <a:fillRef idx="1">
+                            <a:schemeClr val="lt1"/>
+                          </a:fillRef>
+                          <a:effectRef idx="0">
+                            <a:schemeClr val="accent1"/>
+                          </a:effectRef>
+                          <a:fontRef idx="minor">
+                            <a:schemeClr val="dk1"/>
+                          </a:fontRef>
+                        </wps:style>
+                        <wps:bodyPr rot="0" spcFirstLastPara="0" vertOverflow="overflow" horzOverflow="overflow" vert="horz" wrap="square" lIns="91440" tIns="45720" rIns="91440" bIns="45720" numCol="1" spcCol="0" rtlCol="0" fromWordArt="0" anchor="ctr" anchorCtr="0" forceAA="0" compatLnSpc="1">
+                          <a:prstTxWarp prst="textNoShape">
+                            <a:avLst/>
+                          </a:prstTxWarp>
+                          <a:noAutofit/>
+                        </wps:bodyPr>
+                      </wps:wsp>
+                      <wps:wsp>
+                        <wps:cNvPr id="314" name="直接连接符 314"/>
+                        <wps:cNvCnPr/>
+                        <wps:spPr>
+                          <a:xfrm>
+                            <a:off x="619125" y="0"/>
+                            <a:ext cx="0" cy="238125"/>
+                          </a:xfrm>
+                          <a:prstGeom prst="line">
+                            <a:avLst/>
+                          </a:prstGeom>
+                          <a:ln>
+                            <a:solidFill>
+                              <a:schemeClr val="tx1"/>
+                            </a:solidFill>
+                            <a:prstDash val="solid"/>
+                          </a:ln>
+                        </wps:spPr>
+                        <wps:style>
+                          <a:lnRef idx="1">
+                            <a:schemeClr val="accent1"/>
+                          </a:lnRef>
+                          <a:fillRef idx="0">
+                            <a:schemeClr val="accent1"/>
+                          </a:fillRef>
+                          <a:effectRef idx="0">
+                            <a:schemeClr val="accent1"/>
+                          </a:effectRef>
+                          <a:fontRef idx="minor">
+                            <a:schemeClr val="tx1"/>
+                          </a:fontRef>
+                        </wps:style>
+                        <wps:bodyPr/>
+                      </wps:wsp>
+                    </wpg:wgp>
+                  </a:graphicData>
+                </a:graphic>
+              </wp:anchor>
+            </w:drawing>
+          </mc:Choice>
+          <mc:Fallback>
+            <w:pict>
+              <v:group id="组合 327" o:spid="_x0000_s1026" style="position:absolute;left:0;text-align:left;margin-left:80.25pt;margin-top:13.2pt;width:96pt;height:18.75pt;z-index:251754496" coordsize="12192,2381" o:gfxdata="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">
+                <v:roundrect id="圆角矩形 312" o:spid="_x0000_s1027" style="position:absolute;width:12192;height:2381;visibility:visible;mso-wrap-style:square;v-text-anchor:middle" arcsize="10923f" o:gfxdata="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" fillcolor="white [3201]" strokecolor="#5a5a5a [2109]" strokeweight="2pt"/>
+                <v:line id="直接连接符 314" o:spid="_x0000_s1028" style="position:absolute;visibility:visible;mso-wrap-style:square" from="6191,0" to="6191,2381" o:connectortype="straight" o:gfxdata="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" strokecolor="black [3213]"/>
+              </v:group>
+            </w:pict>
+          </mc:Fallback>
+        </mc:AlternateContent>
+      </w:r>
+      <w:r>
+        <mc:AlternateContent>
+          <mc:Choice Requires="wps">
+            <w:drawing>
+              <wp:anchor distT="0" distB="0" distL="114300" distR="114300" simplePos="0" relativeHeight="251753472" behindDoc="0" locked="0" layoutInCell="1" allowOverlap="1" wp14:anchorId="5A43F339" wp14:editId="7BD6C312">
+                <wp:simplePos x="0" y="0"/>
+                <wp:positionH relativeFrom="column">
+                  <wp:posOffset>676275</wp:posOffset>
+                </wp:positionH>
+                <wp:positionV relativeFrom="paragraph">
+                  <wp:posOffset>142240</wp:posOffset>
+                </wp:positionV>
+                <wp:extent cx="314325" cy="1403985"/>
+                <wp:effectExtent l="0" t="0" r="9525" b="6350"/>
+                <wp:wrapNone/>
+                <wp:docPr id="313" name="文本框 2"/>
+                <wp:cNvGraphicFramePr>
+                  <a:graphicFrameLocks xmlns:a="http://schemas.openxmlformats.org/drawingml/2006/main"/>
+                </wp:cNvGraphicFramePr>
+                <a:graphic xmlns:a="http://schemas.openxmlformats.org/drawingml/2006/main">
+                  <a:graphicData uri="http://schemas.microsoft.com/office/word/2010/wordprocessingShape">
+                    <wps:wsp>
+                      <wps:cNvSpPr txBox="1">
+                        <a:spLocks noChangeArrowheads="1"/>
+                      </wps:cNvSpPr>
+                      <wps:spPr bwMode="auto">
+                        <a:xfrm>
+                          <a:off x="0" y="0"/>
+                          <a:ext cx="314325" cy="1403985"/>
+                        </a:xfrm>
+                        <a:prstGeom prst="rect">
+                          <a:avLst/>
+                        </a:prstGeom>
+                        <a:solidFill>
+                          <a:srgbClr val="FFFFFF"/>
+                        </a:solidFill>
+                        <a:ln w="9525">
+                          <a:noFill/>
+                          <a:miter lim="800000"/>
+                          <a:headEnd/>
+                          <a:tailEnd/>
+                        </a:ln>
+                      </wps:spPr>
+                      <wps:txbx>
+                        <w:txbxContent>
+                          <w:p>
+                            <w:pPr>
+                              <w:rPr>
+                                <w:b/>
+                              </w:rPr>
+                            </w:pPr>
+                            <w:r>
+                              <w:rPr>
+                                <w:b/>
+                              </w:rPr>
+                              <w:t>M</w:t>
+                            </w:r>
+                          </w:p>
+                        </w:txbxContent>
+                      </wps:txbx>
+                      <wps:bodyPr rot="0" vert="horz" wrap="square" lIns="91440" tIns="45720" rIns="91440" bIns="45720" anchor="t" anchorCtr="0">
+                        <a:spAutoFit/>
+                      </wps:bodyPr>
+                    </wps:wsp>
+                  </a:graphicData>
+                </a:graphic>
+                <wp14:sizeRelH relativeFrom="margin">
+                  <wp14:pctWidth>0</wp14:pctWidth>
+                </wp14:sizeRelH>
+                <wp14:sizeRelV relativeFrom="margin">
+                  <wp14:pctHeight>20000</wp14:pctHeight>
+                </wp14:sizeRelV>
+              </wp:anchor>
+            </w:drawing>
+          </mc:Choice>
+          <mc:Fallback>
+            <w:pict>
+              <v:shape id="_x0000_s1046" type="#_x0000_t202" style="position:absolute;left:0;text-align:left;margin-left:53.25pt;margin-top:11.2pt;width:24.75pt;height:110.55pt;z-index:251753472;visibility:visible;mso-wrap-style:square;mso-width-percent:0;mso-height-percent:200;mso-wrap-distance-left:9pt;mso-wrap-distance-top:0;mso-wrap-distance-right:9pt;mso-wrap-distance-bottom:0;mso-position-horizontal:absolute;mso-position-horizontal-relative:text;mso-position-vertical:absolute;mso-position-vertical-relative:text;mso-width-percent:0;mso-height-percent:200;mso-width-relative:margin;mso-height-relative:margin;v-text-anchor:top" o:gfxdata="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" stroked="f">
+                <v:textbox style="mso-fit-shape-to-text:t">
+                  <w:txbxContent>
+                    <w:p>
+                      <w:pPr>
+                        <w:rPr>
+                          <w:b/>
+                        </w:rPr>
+                      </w:pPr>
+                      <w:r>
+                        <w:rPr>
+                          <w:b/>
+                        </w:rPr>
+                        <w:t>M</w:t>
+                      </w:r>
+                    </w:p>
+                  </w:txbxContent>
+                </v:textbox>
+              </v:shape>
+            </w:pict>
+          </mc:Fallback>
+        </mc:AlternateContent>
+      </w:r>
+    </w:p>
+    <w:p/>
+    <w:p/>
+    <w:p>
+      <w:r>
+        <mc:AlternateContent>
+          <mc:Choice Requires="wps">
+            <w:drawing>
+              <wp:anchor distT="0" distB="0" distL="114300" distR="114300" simplePos="0" relativeHeight="251766784" behindDoc="0" locked="0" layoutInCell="1" allowOverlap="1" wp14:anchorId="790682EB" wp14:editId="09D97B78">
+                <wp:simplePos x="0" y="0"/>
+                <wp:positionH relativeFrom="column">
+                  <wp:posOffset>2314575</wp:posOffset>
+                </wp:positionH>
+                <wp:positionV relativeFrom="paragraph">
+                  <wp:posOffset>116205</wp:posOffset>
+                </wp:positionV>
+                <wp:extent cx="990600" cy="314325"/>
+                <wp:effectExtent l="0" t="0" r="0" b="9525"/>
+                <wp:wrapNone/>
+                <wp:docPr id="326" name="文本框 2"/>
+                <wp:cNvGraphicFramePr>
+                  <a:graphicFrameLocks xmlns:a="http://schemas.openxmlformats.org/drawingml/2006/main"/>
+                </wp:cNvGraphicFramePr>
+                <a:graphic xmlns:a="http://schemas.openxmlformats.org/drawingml/2006/main">
+                  <a:graphicData uri="http://schemas.microsoft.com/office/word/2010/wordprocessingShape">
+                    <wps:wsp>
+                      <wps:cNvSpPr txBox="1">
+                        <a:spLocks noChangeArrowheads="1"/>
+                      </wps:cNvSpPr>
+                      <wps:spPr bwMode="auto">
+                        <a:xfrm>
+                          <a:off x="0" y="0"/>
+                          <a:ext cx="990600" cy="314325"/>
+                        </a:xfrm>
+                        <a:prstGeom prst="rect">
+                          <a:avLst/>
+                        </a:prstGeom>
+                        <a:solidFill>
+                          <a:srgbClr val="FFFFFF"/>
+                        </a:solidFill>
+                        <a:ln w="9525">
+                          <a:noFill/>
+                          <a:miter lim="800000"/>
+                          <a:headEnd/>
+                          <a:tailEnd/>
+                        </a:ln>
+                      </wps:spPr>
+                      <wps:txbx>
+                        <w:txbxContent>
+                          <w:p>
+                            <w:pPr>
+                              <w:rPr>
+                                <w:b/>
+                              </w:rPr>
+                            </w:pPr>
+                            <w:r>
+                              <w:rPr>
+                                <w:b/>
+                              </w:rPr>
+                              <w:t>Shift in zeros</w:t>
+                            </w:r>
+                          </w:p>
+                        </w:txbxContent>
+                      </wps:txbx>
+                      <wps:bodyPr rot="0" vert="horz" wrap="square" lIns="91440" tIns="45720" rIns="91440" bIns="45720" anchor="t" anchorCtr="0">
+                        <a:noAutofit/>
+                      </wps:bodyPr>
+                    </wps:wsp>
+                  </a:graphicData>
+                </a:graphic>
+                <wp14:sizeRelH relativeFrom="margin">
+                  <wp14:pctWidth>0</wp14:pctWidth>
+                </wp14:sizeRelH>
+                <wp14:sizeRelV relativeFrom="margin">
+                  <wp14:pctHeight>0</wp14:pctHeight>
+                </wp14:sizeRelV>
+              </wp:anchor>
+            </w:drawing>
+          </mc:Choice>
+          <mc:Fallback>
+            <w:pict>
+              <v:shape id="_x0000_s1047" type="#_x0000_t202" style="position:absolute;left:0;text-align:left;margin-left:182.25pt;margin-top:9.15pt;width:78pt;height:24.75pt;z-index:251766784;visibility:visible;mso-wrap-style:square;mso-width-percent:0;mso-height-percent:0;mso-wrap-distance-left:9pt;mso-wrap-distance-top:0;mso-wrap-distance-right:9pt;mso-wrap-distance-bottom:0;mso-position-horizontal:absolute;mso-position-horizontal-relative:text;mso-position-vertical:absolute;mso-position-vertical-relative:text;mso-width-percent:0;mso-height-percent:0;mso-width-relative:margin;mso-height-relative:margin;v-text-anchor:top" o:gfxdata="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" stroked="f">
+                <v:textbox>
+                  <w:txbxContent>
+                    <w:p>
+                      <w:pPr>
+                        <w:rPr>
+                          <w:b/>
+                        </w:rPr>
+                      </w:pPr>
+                      <w:r>
+                        <w:rPr>
+                          <w:b/>
+                        </w:rPr>
+                        <w:t>Shift in zeros</w:t>
+                      </w:r>
+                    </w:p>
+                  </w:txbxContent>
+                </v:textbox>
+              </v:shape>
+            </w:pict>
+          </mc:Fallback>
+        </mc:AlternateContent>
+      </w:r>
+    </w:p>
+    <w:p/>
+    <w:p>
+      <w:r>
+        <w:rPr>
+          <w:noProof/>
+        </w:rPr>
+        <mc:AlternateContent>
+          <mc:Choice Requires="wps">
+            <w:drawing>
+              <wp:anchor distT="0" distB="0" distL="114300" distR="114300" simplePos="0" relativeHeight="251764736" behindDoc="0" locked="0" layoutInCell="1" allowOverlap="1" wp14:anchorId="77625513" wp14:editId="1266B9BC">
+                <wp:simplePos x="0" y="0"/>
+                <wp:positionH relativeFrom="column">
+                  <wp:posOffset>2776538</wp:posOffset>
+                </wp:positionH>
+                <wp:positionV relativeFrom="paragraph">
+                  <wp:posOffset>124777</wp:posOffset>
+                </wp:positionV>
+                <wp:extent cx="342900" cy="161926"/>
+                <wp:effectExtent l="33337" t="42863" r="33338" b="14287"/>
+                <wp:wrapNone/>
+                <wp:docPr id="325" name="曲线连接符 325"/>
+                <wp:cNvGraphicFramePr/>
+                <a:graphic xmlns:a="http://schemas.openxmlformats.org/drawingml/2006/main">
+                  <a:graphicData uri="http://schemas.microsoft.com/office/word/2010/wordprocessingShape">
+                    <wps:wsp>
+                      <wps:cNvCnPr/>
+                      <wps:spPr>
+                        <a:xfrm rot="16200000" flipV="1">
+                          <a:off x="0" y="0"/>
+                          <a:ext cx="342900" cy="161926"/>
+                        </a:xfrm>
+                        <a:prstGeom prst="curvedConnector3">
+                          <a:avLst>
+                            <a:gd name="adj1" fmla="val 50000"/>
+                          </a:avLst>
+                        </a:prstGeom>
+                        <a:ln>
+                          <a:tailEnd type="arrow"/>
+                        </a:ln>
+                      </wps:spPr>
+                      <wps:style>
+                        <a:lnRef idx="1">
+                          <a:schemeClr val="accent1"/>
+                        </a:lnRef>
+                        <a:fillRef idx="0">
+                          <a:schemeClr val="accent1"/>
+                        </a:fillRef>
+                        <a:effectRef idx="0">
+                          <a:schemeClr val="accent1"/>
+                        </a:effectRef>
+                        <a:fontRef idx="minor">
+                          <a:schemeClr val="tx1"/>
+                        </a:fontRef>
+                      </wps:style>
+                      <wps:bodyPr/>
+                    </wps:wsp>
+                  </a:graphicData>
+                </a:graphic>
+                <wp14:sizeRelH relativeFrom="margin">
+                  <wp14:pctWidth>0</wp14:pctWidth>
+                </wp14:sizeRelH>
+                <wp14:sizeRelV relativeFrom="margin">
+                  <wp14:pctHeight>0</wp14:pctHeight>
+                </wp14:sizeRelV>
+              </wp:anchor>
+            </w:drawing>
+          </mc:Choice>
+          <mc:Fallback>
+            <w:pict>
+              <v:shapetype id="_x0000_t38" coordsize="21600,21600" o:spt="38" o:oned="t" path="m,c@0,0@1,5400@1,10800@1,16200@2,21600,21600,21600e" filled="f">
+                <v:formulas>
+                  <v:f eqn="mid #0 0"/>
+                  <v:f eqn="val #0"/>
+                  <v:f eqn="mid #0 21600"/>
+                </v:formulas>
+                <v:path arrowok="t" fillok="f" o:connecttype="none"/>
+                <v:handles>
+                  <v:h position="#0,center"/>
+                </v:handles>
+                <o:lock v:ext="edit" shapetype="t"/>
+              </v:shapetype>
+              <v:shape id="曲线连接符 325" o:spid="_x0000_s1026" type="#_x0000_t38" style="position:absolute;left:0;text-align:left;margin-left:218.65pt;margin-top:9.8pt;width:27pt;height:12.75pt;rotation:90;flip:y;z-index:251764736;visibility:visible;mso-wrap-style:square;mso-width-percent:0;mso-height-percent:0;mso-wrap-distance-left:9pt;mso-wrap-distance-top:0;mso-wrap-distance-right:9pt;mso-wrap-distance-bottom:0;mso-position-horizontal:absolute;mso-position-horizontal-relative:text;mso-position-vertical:absolute;mso-position-vertical-relative:text;mso-width-percent:0;mso-height-percent:0;mso-width-relative:margin;mso-height-relative:margin" o:gfxdata="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" adj="10800" strokecolor="#4579b8 [3044]">
+                <v:stroke endarrow="open"/>
+              </v:shape>
+            </w:pict>
+          </mc:Fallback>
+        </mc:AlternateContent>
+      </w:r>
+      <w:r>
+        <w:rPr>
+          <w:noProof/>
+        </w:rPr>
+        <mc:AlternateContent>
+          <mc:Choice Requires="wps">
+            <w:drawing>
+              <wp:anchor distT="0" distB="0" distL="114300" distR="114300" simplePos="0" relativeHeight="251763712" behindDoc="0" locked="0" layoutInCell="1" allowOverlap="1" wp14:anchorId="09F01021" wp14:editId="59A7899E">
+                <wp:simplePos x="0" y="0"/>
+                <wp:positionH relativeFrom="column">
+                  <wp:posOffset>2390775</wp:posOffset>
+                </wp:positionH>
+                <wp:positionV relativeFrom="paragraph">
+                  <wp:posOffset>52705</wp:posOffset>
+                </wp:positionV>
+                <wp:extent cx="352426" cy="314326"/>
+                <wp:effectExtent l="0" t="38100" r="104775" b="9525"/>
+                <wp:wrapNone/>
+                <wp:docPr id="324" name="曲线连接符 324"/>
+                <wp:cNvGraphicFramePr/>
+                <a:graphic xmlns:a="http://schemas.openxmlformats.org/drawingml/2006/main">
+                  <a:graphicData uri="http://schemas.microsoft.com/office/word/2010/wordprocessingShape">
+                    <wps:wsp>
+                      <wps:cNvCnPr/>
+                      <wps:spPr>
+                        <a:xfrm rot="5400000" flipH="1" flipV="1">
+                          <a:off x="0" y="0"/>
+                          <a:ext cx="352426" cy="314326"/>
+                        </a:xfrm>
+                        <a:prstGeom prst="curvedConnector3">
+                          <a:avLst/>
+                        </a:prstGeom>
+                        <a:ln>
+                          <a:tailEnd type="arrow"/>
+                        </a:ln>
+                      </wps:spPr>
+                      <wps:style>
+                        <a:lnRef idx="1">
+                          <a:schemeClr val="accent1"/>
+                        </a:lnRef>
+                        <a:fillRef idx="0">
+                          <a:schemeClr val="accent1"/>
+                        </a:fillRef>
+                        <a:effectRef idx="0">
+                          <a:schemeClr val="accent1"/>
+                        </a:effectRef>
+                        <a:fontRef idx="minor">
+                          <a:schemeClr val="tx1"/>
+                        </a:fontRef>
+                      </wps:style>
+                      <wps:bodyPr/>
+                    </wps:wsp>
+                  </a:graphicData>
+                </a:graphic>
+                <wp14:sizeRelH relativeFrom="margin">
+                  <wp14:pctWidth>0</wp14:pctWidth>
+                </wp14:sizeRelH>
+                <wp14:sizeRelV relativeFrom="margin">
+                  <wp14:pctHeight>0</wp14:pctHeight>
+                </wp14:sizeRelV>
+              </wp:anchor>
+            </w:drawing>
+          </mc:Choice>
+          <mc:Fallback>
+            <w:pict>
+              <v:shape id="曲线连接符 324" o:spid="_x0000_s1026" type="#_x0000_t38" style="position:absolute;left:0;text-align:left;margin-left:188.25pt;margin-top:4.15pt;width:27.75pt;height:24.75pt;rotation:90;flip:x y;z-index:251763712;visibility:visible;mso-wrap-style:square;mso-width-percent:0;mso-height-percent:0;mso-wrap-distance-left:9pt;mso-wrap-distance-top:0;mso-wrap-distance-right:9pt;mso-wrap-distance-bottom:0;mso-position-horizontal:absolute;mso-position-horizontal-relative:text;mso-position-vertical:absolute;mso-position-vertical-relative:text;mso-width-percent:0;mso-height-percent:0;mso-width-relative:margin;mso-height-relative:margin" o:gfxdata="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" adj="10800" strokecolor="#4579b8 [3044]">
+                <v:stroke endarrow="open"/>
+              </v:shape>
+            </w:pict>
+          </mc:Fallback>
+        </mc:AlternateContent>
+      </w:r>
     </w:p>
     <w:p>
+      <w:r>
+        <w:rPr>
+          <w:noProof/>
+        </w:rPr>
+        <mc:AlternateContent>
+          <mc:Choice Requires="wps">
+            <w:drawing>
+              <wp:anchor distT="0" distB="0" distL="114300" distR="114300" simplePos="0" relativeHeight="251779072" behindDoc="0" locked="0" layoutInCell="1" allowOverlap="1" wp14:anchorId="0D5CAC8E" wp14:editId="375483A7">
+                <wp:simplePos x="0" y="0"/>
+                <wp:positionH relativeFrom="column">
+                  <wp:posOffset>2022475</wp:posOffset>
+                </wp:positionH>
+                <wp:positionV relativeFrom="paragraph">
+                  <wp:posOffset>152400</wp:posOffset>
+                </wp:positionV>
+                <wp:extent cx="1133475" cy="1403985"/>
+                <wp:effectExtent l="0" t="0" r="0" b="6350"/>
+                <wp:wrapNone/>
+                <wp:docPr id="336" name="文本框 2"/>
+                <wp:cNvGraphicFramePr>
+                  <a:graphicFrameLocks xmlns:a="http://schemas.openxmlformats.org/drawingml/2006/main"/>
+                </wp:cNvGraphicFramePr>
+                <a:graphic xmlns:a="http://schemas.openxmlformats.org/drawingml/2006/main">
+                  <a:graphicData uri="http://schemas.microsoft.com/office/word/2010/wordprocessingShape">
+                    <wps:wsp>
+                      <wps:cNvSpPr txBox="1">
+                        <a:spLocks noChangeArrowheads="1"/>
+                      </wps:cNvSpPr>
+                      <wps:spPr bwMode="auto">
+                        <a:xfrm>
+                          <a:off x="0" y="0"/>
+                          <a:ext cx="1133475" cy="1403985"/>
+                        </a:xfrm>
+                        <a:prstGeom prst="rect">
+                          <a:avLst/>
+                        </a:prstGeom>
+                        <a:noFill/>
+                        <a:ln w="9525">
+                          <a:noFill/>
+                          <a:miter lim="800000"/>
+                          <a:headEnd/>
+                          <a:tailEnd/>
+                        </a:ln>
+                      </wps:spPr>
+                      <wps:txbx>
+                        <w:txbxContent>
+                          <w:p>
+                            <w:r>
+                              <w:t>A</w:t>
+                            </w:r>
+                            <w:r>
+                              <w:rPr>
+                                <w:vertAlign w:val="subscript"/>
+                              </w:rPr>
+                              <w:t>0</w:t>
+                            </w:r>
+                            <w:r>
+                              <w:rPr>
+                                <w:vertAlign w:val="subscript"/>
+                              </w:rPr>
+                              <w:t xml:space="preserve">         </w:t>
+                            </w:r>
+                            <w:r>
+                              <w:rPr>
+                                <w:vertAlign w:val="subscript"/>
+                              </w:rPr>
+                              <w:t xml:space="preserve"> </w:t>
+                            </w:r>
+                            <w:r>
+                              <w:t>A</w:t>
+                            </w:r>
+                            <w:r>
+                              <w:rPr>
+                                <w:vertAlign w:val="subscript"/>
+                              </w:rPr>
+                              <w:t>1</w:t>
+                            </w:r>
+                          </w:p>
+                        </w:txbxContent>
+                      </wps:txbx>
+                      <wps:bodyPr rot="0" vert="horz" wrap="square" lIns="91440" tIns="45720" rIns="91440" bIns="45720" anchor="t" anchorCtr="0">
+                        <a:spAutoFit/>
+                      </wps:bodyPr>
+                    </wps:wsp>
+                  </a:graphicData>
+                </a:graphic>
+                <wp14:sizeRelH relativeFrom="margin">
+                  <wp14:pctWidth>0</wp14:pctWidth>
+                </wp14:sizeRelH>
+                <wp14:sizeRelV relativeFrom="margin">
+                  <wp14:pctHeight>20000</wp14:pctHeight>
+                </wp14:sizeRelV>
+              </wp:anchor>
+            </w:drawing>
+          </mc:Choice>
+          <mc:Fallback>
+            <w:pict>
+              <v:shape id="_x0000_s1048" type="#_x0000_t202" style="position:absolute;left:0;text-align:left;margin-left:159.25pt;margin-top:12pt;width:89.25pt;height:110.55pt;z-index:251779072;visibility:visible;mso-wrap-style:square;mso-width-percent:0;mso-height-percent:200;mso-wrap-distance-left:9pt;mso-wrap-distance-top:0;mso-wrap-distance-right:9pt;mso-wrap-distance-bottom:0;mso-position-horizontal:absolute;mso-position-horizontal-relative:text;mso-position-vertical:absolute;mso-position-vertical-relative:text;mso-width-percent:0;mso-height-percent:200;mso-width-relative:margin;mso-height-relative:margin;v-text-anchor:top" o:gfxdata="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" filled="f" stroked="f">
+                <v:textbox style="mso-fit-shape-to-text:t">
+                  <w:txbxContent>
+                    <w:p>
+                      <w:r>
+                        <w:t>A</w:t>
+                      </w:r>
+                      <w:r>
+                        <w:rPr>
+                          <w:vertAlign w:val="subscript"/>
+                        </w:rPr>
+                        <w:t>0</w:t>
+                      </w:r>
+                      <w:r>
+                        <w:rPr>
+                          <w:vertAlign w:val="subscript"/>
+                        </w:rPr>
+                        <w:t xml:space="preserve">         </w:t>
+                      </w:r>
+                      <w:r>
+                        <w:rPr>
+                          <w:vertAlign w:val="subscript"/>
+                        </w:rPr>
+                        <w:t xml:space="preserve"> </w:t>
+                      </w:r>
+                      <w:r>
+                        <w:t>A</w:t>
+                      </w:r>
+                      <w:r>
+                        <w:rPr>
+                          <w:vertAlign w:val="subscript"/>
+                        </w:rPr>
+                        <w:t>1</w:t>
+                      </w:r>
+                    </w:p>
+                  </w:txbxContent>
+                </v:textbox>
+              </v:shape>
+            </w:pict>
+          </mc:Fallback>
+        </mc:AlternateContent>
+      </w:r>
+      <w:r>
+        <w:rPr>
+          <w:noProof/>
+        </w:rPr>
+        <mc:AlternateContent>
+          <mc:Choice Requires="wps">
+            <w:drawing>
+              <wp:anchor distT="0" distB="0" distL="114300" distR="114300" simplePos="0" relativeHeight="251762688" behindDoc="0" locked="0" layoutInCell="1" allowOverlap="1" wp14:anchorId="75D8680A" wp14:editId="0A1C4059">
+                <wp:simplePos x="0" y="0"/>
+                <wp:positionH relativeFrom="column">
+                  <wp:posOffset>2981325</wp:posOffset>
+                </wp:positionH>
+                <wp:positionV relativeFrom="paragraph">
+                  <wp:posOffset>64770</wp:posOffset>
+                </wp:positionV>
+                <wp:extent cx="0" cy="1019175"/>
+                <wp:effectExtent l="0" t="0" r="19050" b="9525"/>
+                <wp:wrapNone/>
+                <wp:docPr id="323" name="直接连接符 323"/>
+                <wp:cNvGraphicFramePr/>
+                <a:graphic xmlns:a="http://schemas.openxmlformats.org/drawingml/2006/main">
+                  <a:graphicData uri="http://schemas.microsoft.com/office/word/2010/wordprocessingShape">
+                    <wps:wsp>
+                      <wps:cNvCnPr/>
+                      <wps:spPr>
+                        <a:xfrm>
+                          <a:off x="0" y="0"/>
+                          <a:ext cx="0" cy="1019175"/>
+                        </a:xfrm>
+                        <a:prstGeom prst="line">
+                          <a:avLst/>
+                        </a:prstGeom>
+                        <a:ln>
+                          <a:prstDash val="dash"/>
+                        </a:ln>
+                      </wps:spPr>
+                      <wps:style>
+                        <a:lnRef idx="1">
+                          <a:schemeClr val="accent1"/>
+                        </a:lnRef>
+                        <a:fillRef idx="0">
+                          <a:schemeClr val="accent1"/>
+                        </a:fillRef>
+                        <a:effectRef idx="0">
+                          <a:schemeClr val="accent1"/>
+                        </a:effectRef>
+                        <a:fontRef idx="minor">
+                          <a:schemeClr val="tx1"/>
+                        </a:fontRef>
+                      </wps:style>
+                      <wps:bodyPr/>
+                    </wps:wsp>
+                  </a:graphicData>
+                </a:graphic>
+                <wp14:sizeRelV relativeFrom="margin">
+                  <wp14:pctHeight>0</wp14:pctHeight>
+                </wp14:sizeRelV>
+              </wp:anchor>
+            </w:drawing>
+          </mc:Choice>
+          <mc:Fallback>
+            <w:pict>
+              <v:line id="直接连接符 323" o:spid="_x0000_s1026" style="position:absolute;left:0;text-align:left;z-index:251762688;visibility:visible;mso-wrap-style:square;mso-height-percent:0;mso-wrap-distance-left:9pt;mso-wrap-distance-top:0;mso-wrap-distance-right:9pt;mso-wrap-distance-bottom:0;mso-position-horizontal:absolute;mso-position-horizontal-relative:text;mso-position-vertical:absolute;mso-position-vertical-relative:text;mso-height-percent:0;mso-height-relative:margin" from="234.75pt,5.1pt" to="234.75pt,85.35pt" o:gfxdata="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" strokecolor="#4579b8 [3044]">
+                <v:stroke dashstyle="dash"/>
+              </v:line>
+            </w:pict>
+          </mc:Fallback>
+        </mc:AlternateContent>
+      </w:r>
+      <w:r>
+        <w:rPr>
+          <w:noProof/>
+        </w:rPr>
+        <mc:AlternateContent>
+          <mc:Choice Requires="wps">
+            <w:drawing>
+              <wp:anchor distT="0" distB="0" distL="114300" distR="114300" simplePos="0" relativeHeight="251760640" behindDoc="0" locked="0" layoutInCell="1" allowOverlap="1" wp14:anchorId="78DD3B6B" wp14:editId="5A3D74B3">
+                <wp:simplePos x="0" y="0"/>
+                <wp:positionH relativeFrom="column">
+                  <wp:posOffset>2362200</wp:posOffset>
+                </wp:positionH>
+                <wp:positionV relativeFrom="paragraph">
+                  <wp:posOffset>45720</wp:posOffset>
+                </wp:positionV>
+                <wp:extent cx="0" cy="1038225"/>
+                <wp:effectExtent l="0" t="0" r="19050" b="0"/>
+                <wp:wrapNone/>
+                <wp:docPr id="321" name="直接连接符 321"/>
+                <wp:cNvGraphicFramePr/>
+                <a:graphic xmlns:a="http://schemas.openxmlformats.org/drawingml/2006/main">
+                  <a:graphicData uri="http://schemas.microsoft.com/office/word/2010/wordprocessingShape">
+                    <wps:wsp>
+                      <wps:cNvCnPr/>
+                      <wps:spPr>
+                        <a:xfrm>
+                          <a:off x="0" y="0"/>
+                          <a:ext cx="0" cy="1038225"/>
+                        </a:xfrm>
+                        <a:prstGeom prst="line">
+                          <a:avLst/>
+                        </a:prstGeom>
+                        <a:ln>
+                          <a:prstDash val="dash"/>
+                        </a:ln>
+                      </wps:spPr>
+                      <wps:style>
+                        <a:lnRef idx="1">
+                          <a:schemeClr val="accent1"/>
+                        </a:lnRef>
+                        <a:fillRef idx="0">
+                          <a:schemeClr val="accent1"/>
+                        </a:fillRef>
+                        <a:effectRef idx="0">
+                          <a:schemeClr val="accent1"/>
+                        </a:effectRef>
+                        <a:fontRef idx="minor">
+                          <a:schemeClr val="tx1"/>
+                        </a:fontRef>
+                      </wps:style>
+                      <wps:bodyPr/>
+                    </wps:wsp>
+                  </a:graphicData>
+                </a:graphic>
+                <wp14:sizeRelV relativeFrom="margin">
+                  <wp14:pctHeight>0</wp14:pctHeight>
+                </wp14:sizeRelV>
+              </wp:anchor>
+            </w:drawing>
+          </mc:Choice>
+          <mc:Fallback>
+            <w:pict>
+              <v:line id="直接连接符 321" o:spid="_x0000_s1026" style="position:absolute;left:0;text-align:left;z-index:251760640;visibility:visible;mso-wrap-style:square;mso-height-percent:0;mso-wrap-distance-left:9pt;mso-wrap-distance-top:0;mso-wrap-distance-right:9pt;mso-wrap-distance-bottom:0;mso-position-horizontal:absolute;mso-position-horizontal-relative:text;mso-position-vertical:absolute;mso-position-vertical-relative:text;mso-height-percent:0;mso-height-relative:margin" from="186pt,3.6pt" to="186pt,85.35pt" o:gfxdata="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" strokecolor="#4579b8 [3044]">
+                <v:stroke dashstyle="dash"/>
+              </v:line>
+            </w:pict>
+          </mc:Fallback>
+        </mc:AlternateContent>
+      </w:r>
+      <w:r>
+        <w:rPr>
+          <w:noProof/>
+        </w:rPr>
+        <mc:AlternateContent>
+          <mc:Choice Requires="wpg">
+            <w:drawing>
+              <wp:anchor distT="0" distB="0" distL="114300" distR="114300" simplePos="0" relativeHeight="251758592" behindDoc="0" locked="0" layoutInCell="1" allowOverlap="1" wp14:anchorId="02B2E866" wp14:editId="248A3DB7">
+                <wp:simplePos x="0" y="0"/>
+                <wp:positionH relativeFrom="column">
+                  <wp:posOffset>1857375</wp:posOffset>
+                </wp:positionH>
+                <wp:positionV relativeFrom="paragraph">
+                  <wp:posOffset>179070</wp:posOffset>
+                </wp:positionV>
+                <wp:extent cx="1219200" cy="238125"/>
+                <wp:effectExtent l="0" t="0" r="19050" b="28575"/>
+                <wp:wrapNone/>
+                <wp:docPr id="320" name="组合 320"/>
+                <wp:cNvGraphicFramePr/>
+                <a:graphic xmlns:a="http://schemas.openxmlformats.org/drawingml/2006/main">
+                  <a:graphicData uri="http://schemas.microsoft.com/office/word/2010/wordprocessingGroup">
+                    <wpg:wgp>
+                      <wpg:cNvGrpSpPr/>
+                      <wpg:grpSpPr>
+                        <a:xfrm>
+                          <a:off x="0" y="0"/>
+                          <a:ext cx="1219200" cy="238125"/>
+                          <a:chOff x="0" y="0"/>
+                          <a:chExt cx="1219200" cy="238125"/>
+                        </a:xfrm>
+                      </wpg:grpSpPr>
+                      <wps:wsp>
+                        <wps:cNvPr id="317" name="圆角矩形 317"/>
+                        <wps:cNvSpPr/>
+                        <wps:spPr>
+                          <a:xfrm>
+                            <a:off x="0" y="0"/>
+                            <a:ext cx="1219200" cy="238125"/>
+                          </a:xfrm>
+                          <a:prstGeom prst="roundRect">
+                            <a:avLst/>
+                          </a:prstGeom>
+                          <a:ln/>
+                        </wps:spPr>
+                        <wps:style>
+                          <a:lnRef idx="2">
+                            <a:schemeClr val="dk1"/>
+                          </a:lnRef>
+                          <a:fillRef idx="1">
+                            <a:schemeClr val="lt1"/>
+                          </a:fillRef>
+                          <a:effectRef idx="0">
+                            <a:schemeClr val="dk1"/>
+                          </a:effectRef>
+                          <a:fontRef idx="minor">
+                            <a:schemeClr val="dk1"/>
+                          </a:fontRef>
+                        </wps:style>
+                        <wps:bodyPr rot="0" spcFirstLastPara="0" vertOverflow="overflow" horzOverflow="overflow" vert="horz" wrap="square" lIns="91440" tIns="45720" rIns="91440" bIns="45720" numCol="1" spcCol="0" rtlCol="0" fromWordArt="0" anchor="ctr" anchorCtr="0" forceAA="0" compatLnSpc="1">
+                          <a:prstTxWarp prst="textNoShape">
+                            <a:avLst/>
+                          </a:prstTxWarp>
+                          <a:noAutofit/>
+                        </wps:bodyPr>
+                      </wps:wsp>
+                      <wps:wsp>
+                        <wps:cNvPr id="319" name="直接连接符 319"/>
+                        <wps:cNvCnPr/>
+                        <wps:spPr>
+                          <a:xfrm>
+                            <a:off x="600075" y="0"/>
+                            <a:ext cx="0" cy="238125"/>
+                          </a:xfrm>
+                          <a:prstGeom prst="line">
+                            <a:avLst/>
+                          </a:prstGeom>
+                          <a:ln/>
+                        </wps:spPr>
+                        <wps:style>
+                          <a:lnRef idx="2">
+                            <a:schemeClr val="dk1"/>
+                          </a:lnRef>
+                          <a:fillRef idx="1">
+                            <a:schemeClr val="lt1"/>
+                          </a:fillRef>
+                          <a:effectRef idx="0">
+                            <a:schemeClr val="dk1"/>
+                          </a:effectRef>
+                          <a:fontRef idx="minor">
+                            <a:schemeClr val="dk1"/>
+                          </a:fontRef>
+                        </wps:style>
+                        <wps:bodyPr/>
+                      </wps:wsp>
+                    </wpg:wgp>
+                  </a:graphicData>
+                </a:graphic>
+              </wp:anchor>
+            </w:drawing>
+          </mc:Choice>
+          <mc:Fallback>
+            <w:pict>
+              <v:group id="组合 320" o:spid="_x0000_s1026" style="position:absolute;left:0;text-align:left;margin-left:146.25pt;margin-top:14.1pt;width:96pt;height:18.75pt;z-index:251758592" coordsize="12192,2381" o:gfxdata="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">
+                <v:roundrect id="圆角矩形 317" o:spid="_x0000_s1027" style="position:absolute;width:12192;height:2381;visibility:visible;mso-wrap-style:square;v-text-anchor:middle" arcsize="10923f" o:gfxdata="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" fillcolor="white [3201]" strokecolor="black [3200]" strokeweight="2pt"/>
+                <v:line id="直接连接符 319" o:spid="_x0000_s1028" style="position:absolute;visibility:visible;mso-wrap-style:square" from="6000,0" to="6000,2381" o:connectortype="straight" o:gfxdata="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" filled="t" fillcolor="white [3201]" strokecolor="black [3200]" strokeweight="2pt"/>
+              </v:group>
+            </w:pict>
+          </mc:Fallback>
+        </mc:AlternateContent>
+      </w:r>
+      <w:r>
+        <mc:AlternateContent>
+          <mc:Choice Requires="wps">
+            <w:drawing>
+              <wp:anchor distT="0" distB="0" distL="114300" distR="114300" simplePos="0" relativeHeight="251757568" behindDoc="0" locked="0" layoutInCell="1" allowOverlap="1" wp14:anchorId="69075523" wp14:editId="5959FFFF">
+                <wp:simplePos x="0" y="0"/>
+                <wp:positionH relativeFrom="column">
+                  <wp:posOffset>333375</wp:posOffset>
+                </wp:positionH>
+                <wp:positionV relativeFrom="paragraph">
+                  <wp:posOffset>150495</wp:posOffset>
+                </wp:positionV>
+                <wp:extent cx="1438275" cy="314325"/>
+                <wp:effectExtent l="0" t="0" r="9525" b="9525"/>
+                <wp:wrapNone/>
+                <wp:docPr id="318" name="文本框 2"/>
+                <wp:cNvGraphicFramePr>
+                  <a:graphicFrameLocks xmlns:a="http://schemas.openxmlformats.org/drawingml/2006/main"/>
+                </wp:cNvGraphicFramePr>
+                <a:graphic xmlns:a="http://schemas.openxmlformats.org/drawingml/2006/main">
+                  <a:graphicData uri="http://schemas.microsoft.com/office/word/2010/wordprocessingShape">
+                    <wps:wsp>
+                      <wps:cNvSpPr txBox="1">
+                        <a:spLocks noChangeArrowheads="1"/>
+                      </wps:cNvSpPr>
+                      <wps:spPr bwMode="auto">
+                        <a:xfrm>
+                          <a:off x="0" y="0"/>
+                          <a:ext cx="1438275" cy="314325"/>
+                        </a:xfrm>
+                        <a:prstGeom prst="rect">
+                          <a:avLst/>
+                        </a:prstGeom>
+                        <a:solidFill>
+                          <a:srgbClr val="FFFFFF"/>
+                        </a:solidFill>
+                        <a:ln w="9525">
+                          <a:noFill/>
+                          <a:miter lim="800000"/>
+                          <a:headEnd/>
+                          <a:tailEnd/>
+                        </a:ln>
+                      </wps:spPr>
+                      <wps:txbx>
+                        <w:txbxContent>
+                          <w:p>
+                            <w:pPr>
+                              <w:rPr>
+                                <w:b/>
+                              </w:rPr>
+                            </w:pPr>
+                            <w:proofErr w:type="spellStart"/>
+                            <w:r>
+                              <w:rPr>
+                                <w:b/>
+                              </w:rPr>
+                              <w:t>Shl</w:t>
+                            </w:r>
+                            <w:proofErr w:type="spellEnd"/>
+                            <w:r>
+                              <w:rPr>
+                                <w:b/>
+                              </w:rPr>
+                              <w:t xml:space="preserve"> &lt;2 x i64&gt; A, &lt;1, 1&gt;</w:t>
+                            </w:r>
+                          </w:p>
+                        </w:txbxContent>
+                      </wps:txbx>
+                      <wps:bodyPr rot="0" vert="horz" wrap="square" lIns="91440" tIns="45720" rIns="91440" bIns="45720" anchor="t" anchorCtr="0">
+                        <a:noAutofit/>
+                      </wps:bodyPr>
+                    </wps:wsp>
+                  </a:graphicData>
+                </a:graphic>
+                <wp14:sizeRelH relativeFrom="margin">
+                  <wp14:pctWidth>0</wp14:pctWidth>
+                </wp14:sizeRelH>
+                <wp14:sizeRelV relativeFrom="margin">
+                  <wp14:pctHeight>0</wp14:pctHeight>
+                </wp14:sizeRelV>
+              </wp:anchor>
+            </w:drawing>
+          </mc:Choice>
+          <mc:Fallback>
+            <w:pict>
+              <v:shape id="_x0000_s1049" type="#_x0000_t202" style="position:absolute;left:0;text-align:left;margin-left:26.25pt;margin-top:11.85pt;width:113.25pt;height:24.75pt;z-index:251757568;visibility:visible;mso-wrap-style:square;mso-width-percent:0;mso-height-percent:0;mso-wrap-distance-left:9pt;mso-wrap-distance-top:0;mso-wrap-distance-right:9pt;mso-wrap-distance-bottom:0;mso-position-horizontal:absolute;mso-position-horizontal-relative:text;mso-position-vertical:absolute;mso-position-vertical-relative:text;mso-width-percent:0;mso-height-percent:0;mso-width-relative:margin;mso-height-relative:margin;v-text-anchor:top" o:gfxdata="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" stroked="f">
+                <v:textbox>
+                  <w:txbxContent>
+                    <w:p>
+                      <w:pPr>
+                        <w:rPr>
+                          <w:b/>
+                        </w:rPr>
+                      </w:pPr>
+                      <w:proofErr w:type="spellStart"/>
+                      <w:r>
+                        <w:rPr>
+                          <w:b/>
+                        </w:rPr>
+                        <w:t>Shl</w:t>
+                      </w:r>
+                      <w:proofErr w:type="spellEnd"/>
+                      <w:r>
+                        <w:rPr>
+                          <w:b/>
+                        </w:rPr>
+                        <w:t xml:space="preserve"> &lt;2 x i64&gt; A, &lt;1, 1&gt;</w:t>
+                      </w:r>
+                    </w:p>
+                  </w:txbxContent>
+                </v:textbox>
+              </v:shape>
+            </w:pict>
+          </mc:Fallback>
+        </mc:AlternateContent>
+      </w:r>
+    </w:p>
+    <w:p/>
+    <w:p>
+      <w:r>
+        <mc:AlternateContent>
+          <mc:Choice Requires="wps">
+            <w:drawing>
+              <wp:anchor distT="0" distB="0" distL="114300" distR="114300" simplePos="0" relativeHeight="251781120" behindDoc="0" locked="0" layoutInCell="1" allowOverlap="1" wp14:anchorId="53F28B9A" wp14:editId="1AE2801E">
+                <wp:simplePos x="0" y="0"/>
+                <wp:positionH relativeFrom="column">
+                  <wp:posOffset>352425</wp:posOffset>
+                </wp:positionH>
+                <wp:positionV relativeFrom="paragraph">
+                  <wp:posOffset>116205</wp:posOffset>
+                </wp:positionV>
+                <wp:extent cx="1438275" cy="647700"/>
+                <wp:effectExtent l="0" t="0" r="9525" b="0"/>
+                <wp:wrapNone/>
+                <wp:docPr id="337" name="文本框 2"/>
+                <wp:cNvGraphicFramePr>
+                  <a:graphicFrameLocks xmlns:a="http://schemas.openxmlformats.org/drawingml/2006/main"/>
+                </wp:cNvGraphicFramePr>
+                <a:graphic xmlns:a="http://schemas.openxmlformats.org/drawingml/2006/main">
+                  <a:graphicData uri="http://schemas.microsoft.com/office/word/2010/wordprocessingShape">
+                    <wps:wsp>
+                      <wps:cNvSpPr txBox="1">
+                        <a:spLocks noChangeArrowheads="1"/>
+                      </wps:cNvSpPr>
+                      <wps:spPr bwMode="auto">
+                        <a:xfrm>
+                          <a:off x="0" y="0"/>
+                          <a:ext cx="1438275" cy="647700"/>
+                        </a:xfrm>
+                        <a:prstGeom prst="rect">
+                          <a:avLst/>
+                        </a:prstGeom>
+                        <a:solidFill>
+                          <a:srgbClr val="FFFFFF"/>
+                        </a:solidFill>
+                        <a:ln w="9525">
+                          <a:noFill/>
+                          <a:miter lim="800000"/>
+                          <a:headEnd/>
+                          <a:tailEnd/>
+                        </a:ln>
+                      </wps:spPr>
+                      <wps:txbx>
+                        <w:txbxContent>
+                          <w:p>
+                            <w:pPr>
+                              <w:rPr>
+                                <w:b/>
+                              </w:rPr>
+                            </w:pPr>
+                            <w:r>
+                              <w:rPr>
+                                <w:b/>
+                              </w:rPr>
+                              <w:t>Holes are the high bits of each 64 bit-fit field in M.</w:t>
+                            </w:r>
+                          </w:p>
+                        </w:txbxContent>
+                      </wps:txbx>
+                      <wps:bodyPr rot="0" vert="horz" wrap="square" lIns="91440" tIns="45720" rIns="91440" bIns="45720" anchor="t" anchorCtr="0">
+                        <a:noAutofit/>
+                      </wps:bodyPr>
+                    </wps:wsp>
+                  </a:graphicData>
+                </a:graphic>
+                <wp14:sizeRelH relativeFrom="margin">
+                  <wp14:pctWidth>0</wp14:pctWidth>
+                </wp14:sizeRelH>
+                <wp14:sizeRelV relativeFrom="margin">
+                  <wp14:pctHeight>0</wp14:pctHeight>
+                </wp14:sizeRelV>
+              </wp:anchor>
+            </w:drawing>
+          </mc:Choice>
+          <mc:Fallback>
+            <w:pict>
+              <v:shape id="_x0000_s1050" type="#_x0000_t202" style="position:absolute;left:0;text-align:left;margin-left:27.75pt;margin-top:9.15pt;width:113.25pt;height:51pt;z-index:251781120;visibility:visible;mso-wrap-style:square;mso-width-percent:0;mso-height-percent:0;mso-wrap-distance-left:9pt;mso-wrap-distance-top:0;mso-wrap-distance-right:9pt;mso-wrap-distance-bottom:0;mso-position-horizontal:absolute;mso-position-horizontal-relative:text;mso-position-vertical:absolute;mso-position-vertical-relative:text;mso-width-percent:0;mso-height-percent:0;mso-width-relative:margin;mso-height-relative:margin;v-text-anchor:top" o:gfxdata="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" stroked="f">
+                <v:textbox>
+                  <w:txbxContent>
+                    <w:p>
+                      <w:pPr>
+                        <w:rPr>
+                          <w:b/>
+                        </w:rPr>
+                      </w:pPr>
+                      <w:r>
+                        <w:rPr>
+                          <w:b/>
+                        </w:rPr>
+                        <w:t>Holes are the high bits of each 64 bit-fit field in M.</w:t>
+                      </w:r>
+                    </w:p>
+                  </w:txbxContent>
+                </v:textbox>
+              </v:shape>
+            </w:pict>
+          </mc:Fallback>
+        </mc:AlternateContent>
+      </w:r>
+      <w:r>
+        <w:rPr>
+          <w:noProof/>
+        </w:rPr>
+        <mc:AlternateContent>
+          <mc:Choice Requires="wps">
+            <w:drawing>
+              <wp:anchor distT="0" distB="0" distL="114300" distR="114300" simplePos="0" relativeHeight="251777024" behindDoc="0" locked="0" layoutInCell="1" allowOverlap="1" wp14:anchorId="27582F61" wp14:editId="7D1E5A6D">
+                <wp:simplePos x="0" y="0"/>
+                <wp:positionH relativeFrom="column">
+                  <wp:posOffset>2536825</wp:posOffset>
+                </wp:positionH>
+                <wp:positionV relativeFrom="paragraph">
+                  <wp:posOffset>156210</wp:posOffset>
+                </wp:positionV>
+                <wp:extent cx="1133475" cy="1403985"/>
+                <wp:effectExtent l="0" t="0" r="0" b="6350"/>
+                <wp:wrapNone/>
+                <wp:docPr id="335" name="文本框 2"/>
+                <wp:cNvGraphicFramePr>
+                  <a:graphicFrameLocks xmlns:a="http://schemas.openxmlformats.org/drawingml/2006/main"/>
+                </wp:cNvGraphicFramePr>
+                <a:graphic xmlns:a="http://schemas.openxmlformats.org/drawingml/2006/main">
+                  <a:graphicData uri="http://schemas.microsoft.com/office/word/2010/wordprocessingShape">
+                    <wps:wsp>
+                      <wps:cNvSpPr txBox="1">
+                        <a:spLocks noChangeArrowheads="1"/>
+                      </wps:cNvSpPr>
+                      <wps:spPr bwMode="auto">
+                        <a:xfrm>
+                          <a:off x="0" y="0"/>
+                          <a:ext cx="1133475" cy="1403985"/>
+                        </a:xfrm>
+                        <a:prstGeom prst="rect">
+                          <a:avLst/>
+                        </a:prstGeom>
+                        <a:noFill/>
+                        <a:ln w="9525">
+                          <a:noFill/>
+                          <a:miter lim="800000"/>
+                          <a:headEnd/>
+                          <a:tailEnd/>
+                        </a:ln>
+                      </wps:spPr>
+                      <wps:txbx>
+                        <w:txbxContent>
+                          <w:p>
+                            <w:r>
+                              <w:t>A</w:t>
+                            </w:r>
+                            <w:r>
+                              <w:rPr>
+                                <w:vertAlign w:val="subscript"/>
+                              </w:rPr>
+                              <w:t>1</w:t>
+                            </w:r>
+                            <w:r>
+                              <w:rPr>
+                                <w:vertAlign w:val="subscript"/>
+                              </w:rPr>
+                              <w:t xml:space="preserve">          </w:t>
+                            </w:r>
+                            <w:r>
+                              <w:t>B</w:t>
+                            </w:r>
+                            <w:r>
+                              <w:rPr>
+                                <w:vertAlign w:val="subscript"/>
+                              </w:rPr>
+                              <w:t>0</w:t>
+                            </w:r>
+                          </w:p>
+                        </w:txbxContent>
+                      </wps:txbx>
+                      <wps:bodyPr rot="0" vert="horz" wrap="square" lIns="91440" tIns="45720" rIns="91440" bIns="45720" anchor="t" anchorCtr="0">
+                        <a:spAutoFit/>
+                      </wps:bodyPr>
+                    </wps:wsp>
+                  </a:graphicData>
+                </a:graphic>
+                <wp14:sizeRelH relativeFrom="margin">
+                  <wp14:pctWidth>0</wp14:pctWidth>
+                </wp14:sizeRelH>
+                <wp14:sizeRelV relativeFrom="margin">
+                  <wp14:pctHeight>20000</wp14:pctHeight>
+                </wp14:sizeRelV>
+              </wp:anchor>
+            </w:drawing>
+          </mc:Choice>
+          <mc:Fallback>
+            <w:pict>
+              <v:shape id="_x0000_s1051" type="#_x0000_t202" style="position:absolute;left:0;text-align:left;margin-left:199.75pt;margin-top:12.3pt;width:89.25pt;height:110.55pt;z-index:251777024;visibility:visible;mso-wrap-style:square;mso-width-percent:0;mso-height-percent:200;mso-wrap-distance-left:9pt;mso-wrap-distance-top:0;mso-wrap-distance-right:9pt;mso-wrap-distance-bottom:0;mso-position-horizontal:absolute;mso-position-horizontal-relative:text;mso-position-vertical:absolute;mso-position-vertical-relative:text;mso-width-percent:0;mso-height-percent:200;mso-width-relative:margin;mso-height-relative:margin;v-text-anchor:top" o:gfxdata="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" filled="f" stroked="f">
+                <v:textbox style="mso-fit-shape-to-text:t">
+                  <w:txbxContent>
+                    <w:p>
+                      <w:r>
+                        <w:t>A</w:t>
+                      </w:r>
+                      <w:r>
+                        <w:rPr>
+                          <w:vertAlign w:val="subscript"/>
+                        </w:rPr>
+                        <w:t>1</w:t>
+                      </w:r>
+                      <w:r>
+                        <w:rPr>
+                          <w:vertAlign w:val="subscript"/>
+                        </w:rPr>
+                        <w:t xml:space="preserve">          </w:t>
+                      </w:r>
+                      <w:r>
+                        <w:t>B</w:t>
+                      </w:r>
+                      <w:r>
+                        <w:rPr>
+                          <w:vertAlign w:val="subscript"/>
+                        </w:rPr>
+                        <w:t>0</w:t>
+                      </w:r>
+                    </w:p>
+                  </w:txbxContent>
+                </v:textbox>
+              </v:shape>
+            </w:pict>
+          </mc:Fallback>
+        </mc:AlternateContent>
+      </w:r>
+      <w:r>
+        <w:rPr>
+          <w:noProof/>
+        </w:rPr>
+        <mc:AlternateContent>
+          <mc:Choice Requires="wpg">
+            <w:drawing>
+              <wp:anchor distT="0" distB="0" distL="114300" distR="114300" simplePos="0" relativeHeight="251768832" behindDoc="0" locked="0" layoutInCell="1" allowOverlap="1" wp14:anchorId="108015AA" wp14:editId="1CCBDD39">
+                <wp:simplePos x="0" y="0"/>
+                <wp:positionH relativeFrom="column">
+                  <wp:posOffset>2362200</wp:posOffset>
+                </wp:positionH>
+                <wp:positionV relativeFrom="paragraph">
+                  <wp:posOffset>182880</wp:posOffset>
+                </wp:positionV>
+                <wp:extent cx="1219200" cy="238125"/>
+                <wp:effectExtent l="0" t="0" r="19050" b="28575"/>
+                <wp:wrapNone/>
+                <wp:docPr id="328" name="组合 328"/>
+                <wp:cNvGraphicFramePr/>
+                <a:graphic xmlns:a="http://schemas.openxmlformats.org/drawingml/2006/main">
+                  <a:graphicData uri="http://schemas.microsoft.com/office/word/2010/wordprocessingGroup">
+                    <wpg:wgp>
+                      <wpg:cNvGrpSpPr/>
+                      <wpg:grpSpPr>
+                        <a:xfrm>
+                          <a:off x="0" y="0"/>
+                          <a:ext cx="1219200" cy="238125"/>
+                          <a:chOff x="0" y="0"/>
+                          <a:chExt cx="1219200" cy="238125"/>
+                        </a:xfrm>
+                      </wpg:grpSpPr>
+                      <wps:wsp>
+                        <wps:cNvPr id="329" name="圆角矩形 329"/>
+                        <wps:cNvSpPr/>
+                        <wps:spPr>
+                          <a:xfrm>
+                            <a:off x="0" y="0"/>
+                            <a:ext cx="1219200" cy="238125"/>
+                          </a:xfrm>
+                          <a:prstGeom prst="roundRect">
+                            <a:avLst/>
+                          </a:prstGeom>
+                          <a:ln>
+                            <a:solidFill>
+                              <a:schemeClr val="tx1">
+                                <a:lumMod val="65000"/>
+                                <a:lumOff val="35000"/>
+                              </a:schemeClr>
+                            </a:solidFill>
+                          </a:ln>
+                        </wps:spPr>
+                        <wps:style>
+                          <a:lnRef idx="2">
+                            <a:schemeClr val="accent1"/>
+                          </a:lnRef>
+                          <a:fillRef idx="1">
+                            <a:schemeClr val="lt1"/>
+                          </a:fillRef>
+                          <a:effectRef idx="0">
+                            <a:schemeClr val="accent1"/>
+                          </a:effectRef>
+                          <a:fontRef idx="minor">
+                            <a:schemeClr val="dk1"/>
+                          </a:fontRef>
+                        </wps:style>
+                        <wps:bodyPr rot="0" spcFirstLastPara="0" vertOverflow="overflow" horzOverflow="overflow" vert="horz" wrap="square" lIns="91440" tIns="45720" rIns="91440" bIns="45720" numCol="1" spcCol="0" rtlCol="0" fromWordArt="0" anchor="ctr" anchorCtr="0" forceAA="0" compatLnSpc="1">
+                          <a:prstTxWarp prst="textNoShape">
+                            <a:avLst/>
+                          </a:prstTxWarp>
+                          <a:noAutofit/>
+                        </wps:bodyPr>
+                      </wps:wsp>
+                      <wps:wsp>
+                        <wps:cNvPr id="330" name="直接连接符 330"/>
+                        <wps:cNvCnPr/>
+                        <wps:spPr>
+                          <a:xfrm>
+                            <a:off x="619125" y="0"/>
+                            <a:ext cx="0" cy="238125"/>
+                          </a:xfrm>
+                          <a:prstGeom prst="line">
+                            <a:avLst/>
+                          </a:prstGeom>
+                          <a:ln>
+                            <a:solidFill>
+                              <a:schemeClr val="tx1"/>
+                            </a:solidFill>
+                            <a:prstDash val="solid"/>
+                          </a:ln>
+                        </wps:spPr>
+                        <wps:style>
+                          <a:lnRef idx="1">
+                            <a:schemeClr val="accent1"/>
+                          </a:lnRef>
+                          <a:fillRef idx="0">
+                            <a:schemeClr val="accent1"/>
+                          </a:fillRef>
+                          <a:effectRef idx="0">
+                            <a:schemeClr val="accent1"/>
+                          </a:effectRef>
+                          <a:fontRef idx="minor">
+                            <a:schemeClr val="tx1"/>
+                          </a:fontRef>
+                        </wps:style>
+                        <wps:bodyPr/>
+                      </wps:wsp>
+                    </wpg:wgp>
+                  </a:graphicData>
+                </a:graphic>
+              </wp:anchor>
+            </w:drawing>
+          </mc:Choice>
+          <mc:Fallback>
+            <w:pict>
+              <v:group id="组合 328" o:spid="_x0000_s1026" style="position:absolute;left:0;text-align:left;margin-left:186pt;margin-top:14.4pt;width:96pt;height:18.75pt;z-index:251768832" coordsize="12192,2381" o:gfxdata="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">
+                <v:roundrect id="圆角矩形 329" o:spid="_x0000_s1027" style="position:absolute;width:12192;height:2381;visibility:visible;mso-wrap-style:square;v-text-anchor:middle" arcsize="10923f" o:gfxdata="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" fillcolor="white [3201]" strokecolor="#5a5a5a [2109]" strokeweight="2pt"/>
+                <v:line id="直接连接符 330" o:spid="_x0000_s1028" style="position:absolute;visibility:visible;mso-wrap-style:square" from="6191,0" to="6191,2381" o:connectortype="straight" o:gfxdata="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" strokecolor="black [3213]"/>
+              </v:group>
+            </w:pict>
+          </mc:Fallback>
+        </mc:AlternateContent>
+      </w:r>
+    </w:p>
+    <w:p/>
+    <w:p/>
+    <w:p/>
+    <w:p/>
+    <w:p/>
+    <w:p/>
+    <w:p/>
+    <w:p/>
+    <w:p/>
+    <w:p/>
+    <w:p/>
+    <w:p/>
+    <w:p/>
+    <w:p/>
+    <w:p/>
+    <w:p/>
+    <w:p/>
+    <w:p/>
+    <w:p/>
+    <w:p/>
+    <w:p/>
+    <w:p/>
+    <w:p/>
+    <w:p>
       <w:pPr>
+        <w:jc w:val="center"/>
+      </w:pPr>
+      <w:r>
         <w:rPr>
-          <w:rFonts w:hint="eastAsia"/>
+          <w:noProof/>
         </w:rPr>
-      </w:pPr>
+        <w:drawing>
+          <wp:inline distT="0" distB="0" distL="0" distR="0">
+            <wp:extent cx="3829050" cy="3631910"/>
+            <wp:effectExtent l="0" t="0" r="0" b="6985"/>
+            <wp:docPr id="338" name="图片 338" descr="D:\Dropbox\Code@SFU\Thesis\Template_Latex_new\draw\dslli_before_combine.png"/>
+            <wp:cNvGraphicFramePr>
+              <a:graphicFrameLocks xmlns:a="http://schemas.openxmlformats.org/drawingml/2006/main" noChangeAspect="1"/>
+            </wp:cNvGraphicFramePr>
+            <a:graphic xmlns:a="http://schemas.openxmlformats.org/drawingml/2006/main">
+              <a:graphicData uri="http://schemas.openxmlformats.org/drawingml/2006/picture">
+                <pic:pic xmlns:pic="http://schemas.openxmlformats.org/drawingml/2006/picture">
+                  <pic:nvPicPr>
+                    <pic:cNvPr id="0" name="Picture 2" descr="D:\Dropbox\Code@SFU\Thesis\Template_Latex_new\draw\dslli_before_combine.png"/>
+                    <pic:cNvPicPr>
+                      <a:picLocks noChangeAspect="1" noChangeArrowheads="1"/>
+                    </pic:cNvPicPr>
+                  </pic:nvPicPr>
+                  <pic:blipFill>
+                    <a:blip r:embed="rId6">
+                      <a:extLst>
+                        <a:ext uri="{28A0092B-C50C-407E-A947-70E740481C1C}">
+                          <a14:useLocalDpi xmlns:a14="http://schemas.microsoft.com/office/drawing/2010/main" val="0"/>
+                        </a:ext>
+                      </a:extLst>
+                    </a:blip>
+                    <a:srcRect/>
+                    <a:stretch>
+                      <a:fillRect/>
+                    </a:stretch>
+                  </pic:blipFill>
+                  <pic:spPr bwMode="auto">
+                    <a:xfrm>
+                      <a:off x="0" y="0"/>
+                      <a:ext cx="3848466" cy="3650326"/>
+                    </a:xfrm>
+                    <a:prstGeom prst="rect">
+                      <a:avLst/>
+                    </a:prstGeom>
+                    <a:noFill/>
+                    <a:ln>
+                      <a:noFill/>
+                    </a:ln>
+                  </pic:spPr>
+                </pic:pic>
+              </a:graphicData>
+            </a:graphic>
+          </wp:inline>
+        </w:drawing>
+      </w:r>
     </w:p>
     <w:p>
-      <w:pPr>
+      <w:r>
         <w:rPr>
-          <w:rFonts w:hint="eastAsia"/>
+          <w:noProof/>
         </w:rPr>
-      </w:pPr>
+        <mc:AlternateContent>
+          <mc:Choice Requires="wps">
+            <w:drawing>
+              <wp:anchor distT="0" distB="0" distL="114300" distR="114300" simplePos="0" relativeHeight="251782144" behindDoc="0" locked="0" layoutInCell="1" allowOverlap="1">
+                <wp:simplePos x="0" y="0"/>
+                <wp:positionH relativeFrom="column">
+                  <wp:posOffset>2257425</wp:posOffset>
+                </wp:positionH>
+                <wp:positionV relativeFrom="paragraph">
+                  <wp:posOffset>47625</wp:posOffset>
+                </wp:positionV>
+                <wp:extent cx="447675" cy="733425"/>
+                <wp:effectExtent l="19050" t="0" r="28575" b="47625"/>
+                <wp:wrapNone/>
+                <wp:docPr id="340" name="下箭头 340"/>
+                <wp:cNvGraphicFramePr/>
+                <a:graphic xmlns:a="http://schemas.openxmlformats.org/drawingml/2006/main">
+                  <a:graphicData uri="http://schemas.microsoft.com/office/word/2010/wordprocessingShape">
+                    <wps:wsp>
+                      <wps:cNvSpPr/>
+                      <wps:spPr>
+                        <a:xfrm>
+                          <a:off x="0" y="0"/>
+                          <a:ext cx="447675" cy="733425"/>
+                        </a:xfrm>
+                        <a:prstGeom prst="downArrow">
+                          <a:avLst/>
+                        </a:prstGeom>
+                        <a:ln w="12700">
+                          <a:solidFill>
+                            <a:schemeClr val="tx1">
+                              <a:lumMod val="50000"/>
+                              <a:lumOff val="50000"/>
+                            </a:schemeClr>
+                          </a:solidFill>
+                        </a:ln>
+                      </wps:spPr>
+                      <wps:style>
+                        <a:lnRef idx="2">
+                          <a:schemeClr val="dk1"/>
+                        </a:lnRef>
+                        <a:fillRef idx="1">
+                          <a:schemeClr val="lt1"/>
+                        </a:fillRef>
+                        <a:effectRef idx="0">
+                          <a:schemeClr val="dk1"/>
+                        </a:effectRef>
+                        <a:fontRef idx="minor">
+                          <a:schemeClr val="dk1"/>
+                        </a:fontRef>
+                      </wps:style>
+                      <wps:bodyPr rot="0" spcFirstLastPara="0" vertOverflow="overflow" horzOverflow="overflow" vert="horz" wrap="square" lIns="91440" tIns="45720" rIns="91440" bIns="45720" numCol="1" spcCol="0" rtlCol="0" fromWordArt="0" anchor="ctr" anchorCtr="0" forceAA="0" compatLnSpc="1">
+                        <a:prstTxWarp prst="textNoShape">
+                          <a:avLst/>
+                        </a:prstTxWarp>
+                        <a:noAutofit/>
+                      </wps:bodyPr>
+                    </wps:wsp>
+                  </a:graphicData>
+                </a:graphic>
+              </wp:anchor>
+            </w:drawing>
+          </mc:Choice>
+          <mc:Fallback>
+            <w:pict>
+              <v:shapetype id="_x0000_t67" coordsize="21600,21600" o:spt="67" adj="16200,5400" path="m0@0l@1@0@1,0@2,0@2@0,21600@0,10800,21600xe">
+                <v:stroke joinstyle="miter"/>
+                <v:formulas>
+                  <v:f eqn="val #0"/>
+                  <v:f eqn="val #1"/>
+                  <v:f eqn="sum height 0 #1"/>
+                  <v:f eqn="sum 10800 0 #1"/>
+                  <v:f eqn="sum width 0 #0"/>
+                  <v:f eqn="prod @4 @3 10800"/>
+                  <v:f eqn="sum width 0 @5"/>
+                </v:formulas>
+                <v:path o:connecttype="custom" o:connectlocs="10800,0;0,@0;10800,21600;21600,@0" o:connectangles="270,180,90,0" textboxrect="@1,0,@2,@6"/>
+                <v:handles>
+                  <v:h position="#1,#0" xrange="0,10800" yrange="0,21600"/>
+                </v:handles>
+              </v:shapetype>
+              <v:shape id="下箭头 340" o:spid="_x0000_s1026" type="#_x0000_t67" style="position:absolute;left:0;text-align:left;margin-left:177.75pt;margin-top:3.75pt;width:35.25pt;height:57.75pt;z-index:251782144;visibility:visible;mso-wrap-style:square;mso-wrap-distance-left:9pt;mso-wrap-distance-top:0;mso-wrap-distance-right:9pt;mso-wrap-distance-bottom:0;mso-position-horizontal:absolute;mso-position-horizontal-relative:text;mso-position-vertical:absolute;mso-position-vertical-relative:text;v-text-anchor:middle" o:gfxdata="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" adj="15008" fillcolor="white [3201]" strokecolor="gray [1629]" strokeweight="1pt"/>
+            </w:pict>
+          </mc:Fallback>
+        </mc:AlternateContent>
+      </w:r>
     </w:p>
+    <w:p/>
+    <w:p/>
+    <w:p/>
     <w:p>
       <w:pPr>
+        <w:jc w:val="center"/>
+      </w:pPr>
+      <w:r>
         <w:rPr>
-          <w:rFonts w:hint="eastAsia"/>
+          <w:noProof/>
         </w:rPr>
-      </w:pPr>
-    </w:p>
-    <w:p>
-      <w:pPr>
-        <w:rPr>
-          <w:rFonts w:hint="eastAsia"/>
-        </w:rPr>
-      </w:pPr>
-    </w:p>
-    <w:p>
-      <w:pPr>
-        <w:rPr>
-          <w:rFonts w:hint="eastAsia"/>
-        </w:rPr>
-      </w:pPr>
-    </w:p>
-    <w:p>
-      <w:pPr>
-        <w:rPr>
-          <w:rFonts w:hint="eastAsia"/>
-        </w:rPr>
-      </w:pPr>
-    </w:p>
-    <w:p>
-      <w:pPr>
-        <w:rPr>
-          <w:rFonts w:hint="eastAsia"/>
-        </w:rPr>
-      </w:pPr>
-    </w:p>
-    <w:p>
-      <w:pPr>
-        <w:rPr>
-          <w:rFonts w:hint="eastAsia"/>
-        </w:rPr>
-      </w:pPr>
-    </w:p>
-    <w:p>
-      <w:pPr>
-        <w:rPr>
-          <w:rFonts w:hint="eastAsia"/>
-        </w:rPr>
-      </w:pPr>
-    </w:p>
-    <w:p>
-      <w:pPr>
-        <w:rPr>
-          <w:rFonts w:hint="eastAsia"/>
-        </w:rPr>
-      </w:pPr>
-    </w:p>
-    <w:p>
-      <w:pPr>
-        <w:rPr>
-          <w:rFonts w:hint="eastAsia"/>
-        </w:rPr>
-      </w:pPr>
-    </w:p>
-    <w:p>
-      <w:pPr>
-        <w:rPr>
-          <w:rFonts w:hint="eastAsia"/>
-        </w:rPr>
-      </w:pPr>
-    </w:p>
-    <w:p>
-      <w:pPr>
-        <w:rPr>
-          <w:rFonts w:hint="eastAsia"/>
-        </w:rPr>
-      </w:pPr>
-    </w:p>
-    <w:p>
-      <w:pPr>
-        <w:rPr>
-          <w:rFonts w:hint="eastAsia"/>
-        </w:rPr>
-      </w:pPr>
-    </w:p>
-    <w:p>
-      <w:pPr>
-        <w:rPr>
-          <w:rFonts w:hint="eastAsia"/>
-        </w:rPr>
-      </w:pPr>
-    </w:p>
-    <w:p>
-      <w:pPr>
-        <w:rPr>
-          <w:rFonts w:hint="eastAsia"/>
-        </w:rPr>
-      </w:pPr>
-    </w:p>
-    <w:p>
-      <w:pPr>
-        <w:rPr>
-          <w:rFonts w:hint="eastAsia"/>
-        </w:rPr>
-      </w:pPr>
-    </w:p>
-    <w:p>
-      <w:pPr>
-        <w:rPr>
-          <w:rFonts w:hint="eastAsia"/>
-        </w:rPr>
-      </w:pPr>
-    </w:p>
-    <w:p>
-      <w:pPr>
-        <w:rPr>
-          <w:rFonts w:hint="eastAsia"/>
-        </w:rPr>
-      </w:pPr>
-    </w:p>
-    <w:p>
-      <w:pPr>
-        <w:rPr>
-          <w:rFonts w:hint="eastAsia"/>
-        </w:rPr>
-      </w:pPr>
-    </w:p>
-    <w:p>
-      <w:pPr>
-        <w:rPr>
-          <w:rFonts w:hint="eastAsia"/>
-        </w:rPr>
-      </w:pPr>
-    </w:p>
-    <w:p>
-      <w:pPr>
-        <w:rPr>
-          <w:rFonts w:hint="eastAsia"/>
-        </w:rPr>
-      </w:pPr>
-    </w:p>
-    <w:p>
-      <w:pPr>
-        <w:rPr>
-          <w:rFonts w:hint="eastAsia"/>
-        </w:rPr>
-      </w:pPr>
-    </w:p>
-    <w:p>
-      <w:pPr>
-        <w:rPr>
-          <w:rFonts w:hint="eastAsia"/>
-        </w:rPr>
-      </w:pPr>
-    </w:p>
-    <w:p>
-      <w:pPr>
-        <w:rPr>
-          <w:rFonts w:hint="eastAsia"/>
-        </w:rPr>
-      </w:pPr>
+        <w:drawing>
+          <wp:inline distT="0" distB="0" distL="0" distR="0">
+            <wp:extent cx="4827910" cy="3581400"/>
+            <wp:effectExtent l="0" t="0" r="0" b="0"/>
+            <wp:docPr id="339" name="图片 339" descr="D:\Dropbox\Code@SFU\Thesis\Template_Latex_new\draw\dslli_after_combine.png"/>
+            <wp:cNvGraphicFramePr>
+              <a:graphicFrameLocks xmlns:a="http://schemas.openxmlformats.org/drawingml/2006/main" noChangeAspect="1"/>
+            </wp:cNvGraphicFramePr>
+            <a:graphic xmlns:a="http://schemas.openxmlformats.org/drawingml/2006/main">
+              <a:graphicData uri="http://schemas.openxmlformats.org/drawingml/2006/picture">
+                <pic:pic xmlns:pic="http://schemas.openxmlformats.org/drawingml/2006/picture">
+                  <pic:nvPicPr>
+                    <pic:cNvPr id="0" name="Picture 3" descr="D:\Dropbox\Code@SFU\Thesis\Template_Latex_new\draw\dslli_after_combine.png"/>
+                    <pic:cNvPicPr>
+                      <a:picLocks noChangeAspect="1" noChangeArrowheads="1"/>
+                    </pic:cNvPicPr>
+                  </pic:nvPicPr>
+                  <pic:blipFill>
+                    <a:blip r:embed="rId7">
+                      <a:extLst>
+                        <a:ext uri="{28A0092B-C50C-407E-A947-70E740481C1C}">
+                          <a14:useLocalDpi xmlns:a14="http://schemas.microsoft.com/office/drawing/2010/main" val="0"/>
+                        </a:ext>
+                      </a:extLst>
+                    </a:blip>
+                    <a:srcRect/>
+                    <a:stretch>
+                      <a:fillRect/>
+                    </a:stretch>
+                  </pic:blipFill>
+                  <pic:spPr bwMode="auto">
+                    <a:xfrm>
+                      <a:off x="0" y="0"/>
+                      <a:ext cx="4836799" cy="3587994"/>
+                    </a:xfrm>
+                    <a:prstGeom prst="rect">
+                      <a:avLst/>
+                    </a:prstGeom>
+                    <a:noFill/>
+                    <a:ln>
+                      <a:noFill/>
+                    </a:ln>
+                  </pic:spPr>
+                </pic:pic>
+              </a:graphicData>
+            </a:graphic>
+          </wp:inline>
+        </w:drawing>
+      </w:r>
     </w:p>
     <w:p/>
+    <w:p/>
+    <w:p/>
+    <w:p/>
+    <w:p/>
+    <w:p>
+      <w:bookmarkStart w:id="0" w:name="_GoBack"/>
+      <w:bookmarkEnd w:id="0"/>
+    </w:p>
     <w:sectPr>
       <w:pgSz w:w="11906" w:h="16838"/>
       <w:pgMar w:top="1440" w:right="1800" w:bottom="1440" w:left="1800" w:header="851" w:footer="992" w:gutter="0"/>
@@ -4506,4 +7766,16 @@
   <a:objectDefaults/>
   <a:extraClrSchemeLst/>
 </a:theme>
+</file>
+
+<file path=customXml/item1.xml><?xml version="1.0" encoding="utf-8"?>
+<b:Sources xmlns:b="http://schemas.openxmlformats.org/officeDocument/2006/bibliography" xmlns="http://schemas.openxmlformats.org/officeDocument/2006/bibliography" SelectedStyle="\APA.XSL" StyleName="APA"/>
+</file>
+
+<file path=customXml/itemProps1.xml><?xml version="1.0" encoding="utf-8"?>
+<ds:datastoreItem xmlns:ds="http://schemas.openxmlformats.org/officeDocument/2006/customXml" ds:itemID="{0B631AF7-5480-4C2A-BB4C-E4632C8347D3}">
+  <ds:schemaRefs>
+    <ds:schemaRef ds:uri="http://schemas.openxmlformats.org/officeDocument/2006/bibliography"/>
+  </ds:schemaRefs>
+</ds:datastoreItem>
 </file>
</xml_diff>